<commit_message>
Aufgabe 2 bearbeitet, Ausformulierungen folgen
</commit_message>
<xml_diff>
--- a/Aufgabe 1 und 2.docx
+++ b/Aufgabe 1 und 2.docx
@@ -1,6 +1,6 @@
 
 <file path=word/document.xml><?xml version="1.0" encoding="utf-8"?>
-<w:document xmlns:wpc="http://schemas.microsoft.com/office/word/2010/wordprocessingCanvas" xmlns:cx="http://schemas.microsoft.com/office/drawing/2014/chartex" xmlns:cx1="http://schemas.microsoft.com/office/drawing/2015/9/8/chartex" xmlns:cx2="http://schemas.microsoft.com/office/drawing/2015/10/21/chartex" xmlns:cx3="http://schemas.microsoft.com/office/drawing/2016/5/9/chartex" xmlns:cx4="http://schemas.microsoft.com/office/drawing/2016/5/10/chartex" xmlns:cx5="http://schemas.microsoft.com/office/drawing/2016/5/11/chartex" xmlns:cx6="http://schemas.microsoft.com/office/drawing/2016/5/12/chartex" xmlns:cx7="http://schemas.microsoft.com/office/drawing/2016/5/13/chartex" xmlns:cx8="http://schemas.microsoft.com/office/drawing/2016/5/14/chartex" xmlns:mc="http://schemas.openxmlformats.org/markup-compatibility/2006" xmlns:aink="http://schemas.microsoft.com/office/drawing/2016/ink" xmlns:am3d="http://schemas.microsoft.com/office/drawing/2017/model3d" xmlns:o="urn:schemas-microsoft-com:office:office" xmlns:oel="http://schemas.microsoft.com/office/2019/extlst" xmlns:r="http://schemas.openxmlformats.org/officeDocument/2006/relationships" xmlns:m="http://schemas.openxmlformats.org/officeDocument/2006/math" xmlns:v="urn:schemas-microsoft-com:vml" xmlns:wp14="http://schemas.microsoft.com/office/word/2010/wordprocessingDrawing" xmlns:wp="http://schemas.openxmlformats.org/drawingml/2006/wordprocessingDrawing" xmlns:w10="urn:schemas-microsoft-com:office:word" xmlns:w="http://schemas.openxmlformats.org/wordprocessingml/2006/main" xmlns:w14="http://schemas.microsoft.com/office/word/2010/wordml" xmlns:w15="http://schemas.microsoft.com/office/word/2012/wordml" xmlns:w16cex="http://schemas.microsoft.com/office/word/2018/wordml/cex" xmlns:w16cid="http://schemas.microsoft.com/office/word/2016/wordml/cid" xmlns:w16="http://schemas.microsoft.com/office/word/2018/wordml" xmlns:w16du="http://schemas.microsoft.com/office/word/2023/wordml/word16du" xmlns:w16sdtdh="http://schemas.microsoft.com/office/word/2020/wordml/sdtdatahash" xmlns:w16sdtfl="http://schemas.microsoft.com/office/word/2024/wordml/sdtformatlock" xmlns:w16se="http://schemas.microsoft.com/office/word/2015/wordml/symex" xmlns:wpg="http://schemas.microsoft.com/office/word/2010/wordprocessingGroup" xmlns:wpi="http://schemas.microsoft.com/office/word/2010/wordprocessingInk" xmlns:wne="http://schemas.microsoft.com/office/word/2006/wordml" xmlns:wps="http://schemas.microsoft.com/office/word/2010/wordprocessingShape" mc:Ignorable="w14 w15 w16se w16cid w16 w16cex w16sdtdh w16sdtfl w16du wp14">
+<w:document xmlns:wpc="http://schemas.microsoft.com/office/word/2010/wordprocessingCanvas" xmlns:cx="http://schemas.microsoft.com/office/drawing/2014/chartex" xmlns:cx1="http://schemas.microsoft.com/office/drawing/2015/9/8/chartex" xmlns:cx2="http://schemas.microsoft.com/office/drawing/2015/10/21/chartex" xmlns:cx3="http://schemas.microsoft.com/office/drawing/2016/5/9/chartex" xmlns:cx4="http://schemas.microsoft.com/office/drawing/2016/5/10/chartex" xmlns:cx5="http://schemas.microsoft.com/office/drawing/2016/5/11/chartex" xmlns:cx6="http://schemas.microsoft.com/office/drawing/2016/5/12/chartex" xmlns:cx7="http://schemas.microsoft.com/office/drawing/2016/5/13/chartex" xmlns:cx8="http://schemas.microsoft.com/office/drawing/2016/5/14/chartex" xmlns:mc="http://schemas.openxmlformats.org/markup-compatibility/2006" xmlns:aink="http://schemas.microsoft.com/office/drawing/2016/ink" xmlns:am3d="http://schemas.microsoft.com/office/drawing/2017/model3d" xmlns:o="urn:schemas-microsoft-com:office:office" xmlns:r="http://schemas.openxmlformats.org/officeDocument/2006/relationships" xmlns:m="http://schemas.openxmlformats.org/officeDocument/2006/math" xmlns:v="urn:schemas-microsoft-com:vml" xmlns:wp14="http://schemas.microsoft.com/office/word/2010/wordprocessingDrawing" xmlns:wp="http://schemas.openxmlformats.org/drawingml/2006/wordprocessingDrawing" xmlns:w10="urn:schemas-microsoft-com:office:word" xmlns:w="http://schemas.openxmlformats.org/wordprocessingml/2006/main" xmlns:w14="http://schemas.microsoft.com/office/word/2010/wordml" xmlns:w15="http://schemas.microsoft.com/office/word/2012/wordml" xmlns:w16cex="http://schemas.microsoft.com/office/word/2018/wordml/cex" xmlns:w16cid="http://schemas.microsoft.com/office/word/2016/wordml/cid" xmlns:w16="http://schemas.microsoft.com/office/word/2018/wordml" xmlns:w16sdtdh="http://schemas.microsoft.com/office/word/2020/wordml/sdtdatahash" xmlns:w16se="http://schemas.microsoft.com/office/word/2015/wordml/symex" xmlns:wpg="http://schemas.microsoft.com/office/word/2010/wordprocessingGroup" xmlns:wpi="http://schemas.microsoft.com/office/word/2010/wordprocessingInk" xmlns:wne="http://schemas.microsoft.com/office/word/2006/wordml" xmlns:wps="http://schemas.microsoft.com/office/word/2010/wordprocessingShape" mc:Ignorable="w14 w15 w16se w16cid w16 w16cex w16sdtdh wp14">
   <w:body>
     <w:p>
       <w:pPr>
@@ -152,7 +152,7 @@
                     <pic:cNvPicPr/>
                   </pic:nvPicPr>
                   <pic:blipFill>
-                    <a:blip r:embed="rId5">
+                    <a:blip r:embed="rId6">
                       <a:extLst>
                         <a:ext uri="{28A0092B-C50C-407E-A947-70E740481C1C}">
                           <a14:useLocalDpi xmlns:a14="http://schemas.microsoft.com/office/drawing/2010/main" val="0"/>
@@ -217,23 +217,7 @@
           <w:rFonts w:ascii="Chalkboard" w:hAnsi="Chalkboard"/>
           <w:color w:val="215E99" w:themeColor="text2" w:themeTint="BF"/>
         </w:rPr>
-        <w:t xml:space="preserve"> der aufgaben Stellung („Ein Fahrrad gehört immer nur einer Person 1 zu 1 Beziehung“, „Ein Fahrrad hat eine Feste Marke 1 zu n Beziehung “, </w:t>
-      </w:r>
-      <w:proofErr w:type="gramStart"/>
-      <w:r>
-        <w:rPr>
-          <w:rFonts w:ascii="Chalkboard" w:hAnsi="Chalkboard"/>
-          <w:color w:val="215E99" w:themeColor="text2" w:themeTint="BF"/>
-        </w:rPr>
-        <w:t>„ Eine</w:t>
-      </w:r>
-      <w:proofErr w:type="gramEnd"/>
-      <w:r>
-        <w:rPr>
-          <w:rFonts w:ascii="Chalkboard" w:hAnsi="Chalkboard"/>
-          <w:color w:val="215E99" w:themeColor="text2" w:themeTint="BF"/>
-        </w:rPr>
-        <w:t xml:space="preserve"> Kundenadresse wird von einer Straße und Ort Beschrieben 1 zu 1 Beziehung“) ergeben sich die folgenden 4 Abhängigkeiten:</w:t>
+        <w:t xml:space="preserve"> der aufgaben Stellung („Ein Fahrrad gehört immer nur einer Person 1 zu 1 Beziehung“, „Ein Fahrrad hat eine Feste Marke 1 zu n Beziehung “, „ Eine Kundenadresse wird von einer Straße und Ort Beschrieben 1 zu 1 Beziehung“) ergeben sich die folgenden 4 Abhängigkeiten:</w:t>
       </w:r>
     </w:p>
     <w:p>
@@ -257,21 +241,12 @@
           <w:color w:val="215E99" w:themeColor="text2" w:themeTint="BF"/>
         </w:rPr>
       </w:pPr>
-      <w:proofErr w:type="spellStart"/>
-      <w:r>
-        <w:rPr>
-          <w:rFonts w:ascii="Chalkboard" w:hAnsi="Chalkboard"/>
-          <w:color w:val="215E99" w:themeColor="text2" w:themeTint="BF"/>
-        </w:rPr>
-        <w:t>KNr</w:t>
-      </w:r>
-      <w:proofErr w:type="spellEnd"/>
-      <w:r>
-        <w:rPr>
-          <w:rFonts w:ascii="Chalkboard" w:hAnsi="Chalkboard"/>
-          <w:color w:val="215E99" w:themeColor="text2" w:themeTint="BF"/>
-        </w:rPr>
-        <w:t xml:space="preserve"> </w:t>
+      <w:r>
+        <w:rPr>
+          <w:rFonts w:ascii="Chalkboard" w:hAnsi="Chalkboard"/>
+          <w:color w:val="215E99" w:themeColor="text2" w:themeTint="BF"/>
+        </w:rPr>
+        <w:t xml:space="preserve">KNr </w:t>
       </w:r>
       <m:oMath>
         <m:r>
@@ -290,26 +265,8 @@
           <w:rFonts w:ascii="Chalkboard" w:eastAsiaTheme="minorEastAsia" w:hAnsi="Chalkboard"/>
           <w:color w:val="215E99" w:themeColor="text2" w:themeTint="BF"/>
         </w:rPr>
-        <w:t xml:space="preserve"> </w:t>
-      </w:r>
-      <w:proofErr w:type="spellStart"/>
-      <w:proofErr w:type="gramStart"/>
-      <w:r>
-        <w:rPr>
-          <w:rFonts w:ascii="Chalkboard" w:eastAsiaTheme="minorEastAsia" w:hAnsi="Chalkboard"/>
-          <w:color w:val="215E99" w:themeColor="text2" w:themeTint="BF"/>
-        </w:rPr>
-        <w:t>Name,Str</w:t>
-      </w:r>
-      <w:proofErr w:type="gramEnd"/>
-      <w:r>
-        <w:rPr>
-          <w:rFonts w:ascii="Chalkboard" w:eastAsiaTheme="minorEastAsia" w:hAnsi="Chalkboard"/>
-          <w:color w:val="215E99" w:themeColor="text2" w:themeTint="BF"/>
-        </w:rPr>
-        <w:t>,Ort</w:t>
-      </w:r>
-      <w:proofErr w:type="spellEnd"/>
+        <w:t xml:space="preserve"> Name,Str,Ort</w:t>
+      </w:r>
     </w:p>
     <w:p>
       <w:pPr>
@@ -323,21 +280,12 @@
           <w:color w:val="215E99" w:themeColor="text2" w:themeTint="BF"/>
         </w:rPr>
       </w:pPr>
-      <w:proofErr w:type="spellStart"/>
-      <w:r>
-        <w:rPr>
-          <w:rFonts w:ascii="Chalkboard" w:eastAsiaTheme="minorEastAsia" w:hAnsi="Chalkboard"/>
-          <w:color w:val="215E99" w:themeColor="text2" w:themeTint="BF"/>
-        </w:rPr>
-        <w:t>RahmenNr</w:t>
-      </w:r>
-      <w:proofErr w:type="spellEnd"/>
-      <w:r>
-        <w:rPr>
-          <w:rFonts w:ascii="Chalkboard" w:eastAsiaTheme="minorEastAsia" w:hAnsi="Chalkboard"/>
-          <w:color w:val="215E99" w:themeColor="text2" w:themeTint="BF"/>
-        </w:rPr>
-        <w:t xml:space="preserve"> </w:t>
+      <w:r>
+        <w:rPr>
+          <w:rFonts w:ascii="Chalkboard" w:eastAsiaTheme="minorEastAsia" w:hAnsi="Chalkboard"/>
+          <w:color w:val="215E99" w:themeColor="text2" w:themeTint="BF"/>
+        </w:rPr>
+        <w:t xml:space="preserve">RahmenNr </w:t>
       </w:r>
       <m:oMath>
         <m:r>
@@ -397,7 +345,6 @@
         </w:rPr>
         <w:t xml:space="preserve"> </w:t>
       </w:r>
-      <w:proofErr w:type="spellStart"/>
       <w:r>
         <w:rPr>
           <w:rFonts w:ascii="Chalkboard" w:eastAsiaTheme="minorEastAsia" w:hAnsi="Chalkboard"/>
@@ -406,7 +353,6 @@
         </w:rPr>
         <w:t>VOrt</w:t>
       </w:r>
-      <w:proofErr w:type="spellEnd"/>
     </w:p>
     <w:p>
       <w:pPr>
@@ -420,23 +366,13 @@
           <w:color w:val="215E99" w:themeColor="text2" w:themeTint="BF"/>
         </w:rPr>
       </w:pPr>
-      <w:proofErr w:type="spellStart"/>
       <w:r>
         <w:rPr>
           <w:rFonts w:ascii="Chalkboard" w:eastAsiaTheme="minorEastAsia" w:hAnsi="Chalkboard"/>
           <w:iCs/>
           <w:color w:val="215E99" w:themeColor="text2" w:themeTint="BF"/>
         </w:rPr>
-        <w:t>RahmenNr</w:t>
-      </w:r>
-      <w:proofErr w:type="spellEnd"/>
-      <w:r>
-        <w:rPr>
-          <w:rFonts w:ascii="Chalkboard" w:eastAsiaTheme="minorEastAsia" w:hAnsi="Chalkboard"/>
-          <w:iCs/>
-          <w:color w:val="215E99" w:themeColor="text2" w:themeTint="BF"/>
-        </w:rPr>
-        <w:t xml:space="preserve">, Reparatur </w:t>
+        <w:t xml:space="preserve">RahmenNr, Reparatur </w:t>
       </w:r>
       <m:oMath>
         <m:r>
@@ -521,7 +457,7 @@
                     <pic:cNvPicPr/>
                   </pic:nvPicPr>
                   <pic:blipFill rotWithShape="1">
-                    <a:blip r:embed="rId6" cstate="print">
+                    <a:blip r:embed="rId7" cstate="print">
                       <a:extLst>
                         <a:ext uri="{28A0092B-C50C-407E-A947-70E740481C1C}">
                           <a14:useLocalDpi xmlns:a14="http://schemas.microsoft.com/office/drawing/2010/main" val="0"/>
@@ -682,7 +618,6 @@
         </w:rPr>
         <w:t xml:space="preserve"> alle Attribute eindeutig ohne Verwechslungsgefahr Identifizierbar sind benötigen wir die </w:t>
       </w:r>
-      <w:proofErr w:type="spellStart"/>
       <w:r>
         <w:rPr>
           <w:rFonts w:ascii="Chalkboard" w:hAnsi="Chalkboard"/>
@@ -692,7 +627,6 @@
         </w:rPr>
         <w:t>RahmenNr</w:t>
       </w:r>
-      <w:proofErr w:type="spellEnd"/>
       <w:r>
         <w:rPr>
           <w:rFonts w:ascii="Chalkboard" w:hAnsi="Chalkboard"/>
@@ -760,62 +694,14 @@
           <w:rFonts w:ascii="Chalkboard" w:hAnsi="Chalkboard"/>
           <w:color w:val="215E99" w:themeColor="text2" w:themeTint="BF"/>
         </w:rPr>
-        <w:t xml:space="preserve"> Die </w:t>
-      </w:r>
-      <w:proofErr w:type="spellStart"/>
-      <w:r>
-        <w:rPr>
-          <w:rFonts w:ascii="Chalkboard" w:hAnsi="Chalkboard"/>
-          <w:color w:val="215E99" w:themeColor="text2" w:themeTint="BF"/>
-        </w:rPr>
-        <w:t>RahmenNr</w:t>
-      </w:r>
-      <w:proofErr w:type="spellEnd"/>
-      <w:r>
-        <w:rPr>
-          <w:rFonts w:ascii="Chalkboard" w:hAnsi="Chalkboard"/>
-          <w:color w:val="215E99" w:themeColor="text2" w:themeTint="BF"/>
-        </w:rPr>
-        <w:t xml:space="preserve"> </w:t>
-      </w:r>
-      <w:proofErr w:type="gramStart"/>
-      <w:r>
-        <w:rPr>
-          <w:rFonts w:ascii="Chalkboard" w:hAnsi="Chalkboard"/>
-          <w:color w:val="215E99" w:themeColor="text2" w:themeTint="BF"/>
-        </w:rPr>
-        <w:t>alleine</w:t>
-      </w:r>
-      <w:proofErr w:type="gramEnd"/>
-      <w:r>
-        <w:rPr>
-          <w:rFonts w:ascii="Chalkboard" w:hAnsi="Chalkboard"/>
-          <w:color w:val="215E99" w:themeColor="text2" w:themeTint="BF"/>
-        </w:rPr>
-        <w:t xml:space="preserve"> reicht nicht aus für eine Diagnose aus diesem Grund ist unser Primärschlüssel (Zusammengesetzter Primärschlüssel)</w:t>
-      </w:r>
-      <w:r>
-        <w:rPr>
-          <w:rFonts w:ascii="Chalkboard" w:hAnsi="Chalkboard"/>
-          <w:color w:val="215E99" w:themeColor="text2" w:themeTint="BF"/>
-        </w:rPr>
-        <w:t>: {</w:t>
-      </w:r>
-      <w:proofErr w:type="spellStart"/>
-      <w:r>
-        <w:rPr>
-          <w:rFonts w:ascii="Chalkboard" w:hAnsi="Chalkboard"/>
-          <w:color w:val="215E99" w:themeColor="text2" w:themeTint="BF"/>
-        </w:rPr>
-        <w:t>RahmenNr</w:t>
-      </w:r>
-      <w:proofErr w:type="spellEnd"/>
-      <w:r>
-        <w:rPr>
-          <w:rFonts w:ascii="Chalkboard" w:hAnsi="Chalkboard"/>
-          <w:color w:val="215E99" w:themeColor="text2" w:themeTint="BF"/>
-        </w:rPr>
-        <w:t>, Reparatur}.</w:t>
+        <w:t xml:space="preserve"> Die RahmenNr alleine reicht nicht aus für eine Diagnose aus diesem Grund ist unser Primärschlüssel (Zusammengesetzter Primärschlüssel)</w:t>
+      </w:r>
+      <w:r>
+        <w:rPr>
+          <w:rFonts w:ascii="Chalkboard" w:hAnsi="Chalkboard"/>
+          <w:color w:val="215E99" w:themeColor="text2" w:themeTint="BF"/>
+        </w:rPr>
+        <w:t>: {RahmenNr, Reparatur}.</w:t>
       </w:r>
     </w:p>
     <w:p>
@@ -826,21 +712,12 @@
           <w:color w:val="215E99" w:themeColor="text2" w:themeTint="BF"/>
         </w:rPr>
       </w:pPr>
-      <w:proofErr w:type="spellStart"/>
-      <w:r>
-        <w:rPr>
-          <w:rFonts w:ascii="Chalkboard" w:hAnsi="Chalkboard"/>
-          <w:color w:val="215E99" w:themeColor="text2" w:themeTint="BF"/>
-        </w:rPr>
-        <w:t>RahmenNr</w:t>
-      </w:r>
-      <w:proofErr w:type="spellEnd"/>
-      <w:r>
-        <w:rPr>
-          <w:rFonts w:ascii="Chalkboard" w:hAnsi="Chalkboard"/>
-          <w:color w:val="215E99" w:themeColor="text2" w:themeTint="BF"/>
-        </w:rPr>
-        <w:t xml:space="preserve">, Reparatur  </w:t>
+      <w:r>
+        <w:rPr>
+          <w:rFonts w:ascii="Chalkboard" w:hAnsi="Chalkboard"/>
+          <w:color w:val="215E99" w:themeColor="text2" w:themeTint="BF"/>
+        </w:rPr>
+        <w:t xml:space="preserve">RahmenNr, Reparatur  </w:t>
       </w:r>
       <m:oMath>
         <m:r>
@@ -878,7 +755,6 @@
         <w:rPr>
           <w:rFonts w:ascii="Chalkboard" w:hAnsi="Chalkboard"/>
         </w:rPr>
-        <w:lastRenderedPageBreak/>
         <w:t>Bezogen auf den unter b) bestimmten Primärschlüssel ergeben sich welche Typen (voll, partiell, transitiv) für die unter a) gefundenen funktionalen Abhängigkeiten?</w:t>
       </w:r>
     </w:p>
@@ -903,6 +779,7 @@
           <w:bCs/>
           <w:color w:val="215E99" w:themeColor="text2" w:themeTint="BF"/>
         </w:rPr>
+        <w:lastRenderedPageBreak/>
         <w:t xml:space="preserve">Volle </w:t>
       </w:r>
       <w:r>
@@ -994,39 +871,7 @@
           <w:rFonts w:ascii="Chalkboard" w:hAnsi="Chalkboard"/>
           <w:color w:val="215E99" w:themeColor="text2" w:themeTint="BF"/>
         </w:rPr>
-        <w:t xml:space="preserve"> Versicherung, </w:t>
-      </w:r>
-      <w:proofErr w:type="spellStart"/>
-      <w:r>
-        <w:rPr>
-          <w:rFonts w:ascii="Chalkboard" w:hAnsi="Chalkboard"/>
-          <w:color w:val="215E99" w:themeColor="text2" w:themeTint="BF"/>
-        </w:rPr>
-        <w:t>KNr</w:t>
-      </w:r>
-      <w:proofErr w:type="spellEnd"/>
-      <w:r>
-        <w:rPr>
-          <w:rFonts w:ascii="Chalkboard" w:hAnsi="Chalkboard"/>
-          <w:color w:val="215E99" w:themeColor="text2" w:themeTint="BF"/>
-        </w:rPr>
-        <w:t xml:space="preserve">“, hängen nur von einem teil des Primärschlüssels ab von </w:t>
-      </w:r>
-      <w:proofErr w:type="spellStart"/>
-      <w:r>
-        <w:rPr>
-          <w:rFonts w:ascii="Chalkboard" w:hAnsi="Chalkboard"/>
-          <w:color w:val="215E99" w:themeColor="text2" w:themeTint="BF"/>
-        </w:rPr>
-        <w:t>RahmenNr</w:t>
-      </w:r>
-      <w:proofErr w:type="spellEnd"/>
-      <w:r>
-        <w:rPr>
-          <w:rFonts w:ascii="Chalkboard" w:hAnsi="Chalkboard"/>
-          <w:color w:val="215E99" w:themeColor="text2" w:themeTint="BF"/>
-        </w:rPr>
-        <w:t>. Das führt zu einer Verletzung der 2. Normalform, Da Attribute von einem Gesamten Schlüssel abhängen müssen.</w:t>
+        <w:t xml:space="preserve"> Versicherung, KNr“, hängen nur von einem teil des Primärschlüssels ab von RahmenNr. Das führt zu einer Verletzung der 2. Normalform, Da Attribute von einem Gesamten Schlüssel abhängen müssen.</w:t>
       </w:r>
     </w:p>
     <w:p>
@@ -1055,71 +900,7 @@
           <w:rFonts w:ascii="Chalkboard" w:hAnsi="Chalkboard"/>
           <w:color w:val="215E99" w:themeColor="text2" w:themeTint="BF"/>
         </w:rPr>
-        <w:t xml:space="preserve"> „</w:t>
-      </w:r>
-      <w:proofErr w:type="spellStart"/>
-      <w:r>
-        <w:rPr>
-          <w:rFonts w:ascii="Chalkboard" w:hAnsi="Chalkboard"/>
-          <w:color w:val="215E99" w:themeColor="text2" w:themeTint="BF"/>
-        </w:rPr>
-        <w:t>VOrt</w:t>
-      </w:r>
-      <w:proofErr w:type="spellEnd"/>
-      <w:r>
-        <w:rPr>
-          <w:rFonts w:ascii="Chalkboard" w:hAnsi="Chalkboard"/>
-          <w:color w:val="215E99" w:themeColor="text2" w:themeTint="BF"/>
-        </w:rPr>
-        <w:t xml:space="preserve">, Name, </w:t>
-      </w:r>
-      <w:proofErr w:type="spellStart"/>
-      <w:r>
-        <w:rPr>
-          <w:rFonts w:ascii="Chalkboard" w:hAnsi="Chalkboard"/>
-          <w:color w:val="215E99" w:themeColor="text2" w:themeTint="BF"/>
-        </w:rPr>
-        <w:t>Str</w:t>
-      </w:r>
-      <w:proofErr w:type="spellEnd"/>
-      <w:r>
-        <w:rPr>
-          <w:rFonts w:ascii="Chalkboard" w:hAnsi="Chalkboard"/>
-          <w:color w:val="215E99" w:themeColor="text2" w:themeTint="BF"/>
-        </w:rPr>
-        <w:t xml:space="preserve">, Ort“ hängen nicht direkt von dem </w:t>
-      </w:r>
-      <w:proofErr w:type="gramStart"/>
-      <w:r>
-        <w:rPr>
-          <w:rFonts w:ascii="Chalkboard" w:hAnsi="Chalkboard"/>
-          <w:color w:val="215E99" w:themeColor="text2" w:themeTint="BF"/>
-        </w:rPr>
-        <w:t>Primärschlüssel</w:t>
-      </w:r>
-      <w:proofErr w:type="gramEnd"/>
-      <w:r>
-        <w:rPr>
-          <w:rFonts w:ascii="Chalkboard" w:hAnsi="Chalkboard"/>
-          <w:color w:val="215E99" w:themeColor="text2" w:themeTint="BF"/>
-        </w:rPr>
-        <w:t xml:space="preserve"> sondern über andere Attribute z.B. Versicherung und </w:t>
-      </w:r>
-      <w:proofErr w:type="spellStart"/>
-      <w:r>
-        <w:rPr>
-          <w:rFonts w:ascii="Chalkboard" w:hAnsi="Chalkboard"/>
-          <w:color w:val="215E99" w:themeColor="text2" w:themeTint="BF"/>
-        </w:rPr>
-        <w:t>KNr</w:t>
-      </w:r>
-      <w:proofErr w:type="spellEnd"/>
-      <w:r>
-        <w:rPr>
-          <w:rFonts w:ascii="Chalkboard" w:hAnsi="Chalkboard"/>
-          <w:color w:val="215E99" w:themeColor="text2" w:themeTint="BF"/>
-        </w:rPr>
-        <w:t xml:space="preserve"> ab. Diese Abhängigkeit verletzt die 3. Normalform.</w:t>
+        <w:t xml:space="preserve"> „VOrt, Name, Str, Ort“ hängen nicht direkt von dem Primärschlüssel sondern über andere Attribute z.B. Versicherung und KNr ab. Diese Abhängigkeit verletzt die 3. Normalform.</w:t>
       </w:r>
     </w:p>
     <w:p>
@@ -1229,39 +1010,7 @@
           <w:rFonts w:ascii="Chalkboard" w:hAnsi="Chalkboard"/>
           <w:color w:val="215E99" w:themeColor="text2" w:themeTint="BF"/>
         </w:rPr>
-        <w:t xml:space="preserve"> zu </w:t>
-      </w:r>
-      <w:proofErr w:type="gramStart"/>
-      <w:r>
-        <w:rPr>
-          <w:rFonts w:ascii="Chalkboard" w:hAnsi="Chalkboard"/>
-          <w:color w:val="215E99" w:themeColor="text2" w:themeTint="BF"/>
-        </w:rPr>
-        <w:t>bringen</w:t>
-      </w:r>
-      <w:proofErr w:type="gramEnd"/>
-      <w:r>
-        <w:rPr>
-          <w:rFonts w:ascii="Chalkboard" w:hAnsi="Chalkboard"/>
-          <w:color w:val="215E99" w:themeColor="text2" w:themeTint="BF"/>
-        </w:rPr>
-        <w:t xml:space="preserve"> muss man eine Zerlegung </w:t>
-      </w:r>
-      <w:proofErr w:type="gramStart"/>
-      <w:r>
-        <w:rPr>
-          <w:rFonts w:ascii="Chalkboard" w:hAnsi="Chalkboard"/>
-          <w:color w:val="215E99" w:themeColor="text2" w:themeTint="BF"/>
-        </w:rPr>
-        <w:t>durch führen</w:t>
-      </w:r>
-      <w:proofErr w:type="gramEnd"/>
-      <w:r>
-        <w:rPr>
-          <w:rFonts w:ascii="Chalkboard" w:hAnsi="Chalkboard"/>
-          <w:color w:val="215E99" w:themeColor="text2" w:themeTint="BF"/>
-        </w:rPr>
-        <w:t xml:space="preserve"> die unsere Abhängigkeiten be</w:t>
+        <w:t xml:space="preserve"> zu bringen muss man eine Zerlegung durch führen die unsere Abhängigkeiten be</w:t>
       </w:r>
       <w:r>
         <w:rPr>
@@ -1302,23 +1051,7 @@
           <w:rFonts w:ascii="Chalkboard" w:hAnsi="Chalkboard"/>
           <w:color w:val="215E99" w:themeColor="text2" w:themeTint="BF"/>
         </w:rPr>
-        <w:t xml:space="preserve">Als erstes müssen wir die </w:t>
-      </w:r>
-      <w:proofErr w:type="gramStart"/>
-      <w:r>
-        <w:rPr>
-          <w:rFonts w:ascii="Chalkboard" w:hAnsi="Chalkboard"/>
-          <w:color w:val="215E99" w:themeColor="text2" w:themeTint="BF"/>
-        </w:rPr>
-        <w:t>Tabelle</w:t>
-      </w:r>
-      <w:proofErr w:type="gramEnd"/>
-      <w:r>
-        <w:rPr>
-          <w:rFonts w:ascii="Chalkboard" w:hAnsi="Chalkboard"/>
-          <w:color w:val="215E99" w:themeColor="text2" w:themeTint="BF"/>
-        </w:rPr>
-        <w:t xml:space="preserve"> die sich in der 1.NF befindet in die 2.NF </w:t>
+        <w:t xml:space="preserve">Als erstes müssen wir die Tabelle die sich in der 1.NF befindet in die 2.NF </w:t>
       </w:r>
       <w:r>
         <w:rPr>
@@ -1386,23 +1119,7 @@
           <w:rFonts w:ascii="Chalkboard" w:hAnsi="Chalkboard"/>
           <w:color w:val="215E99" w:themeColor="text2" w:themeTint="BF"/>
         </w:rPr>
-        <w:t xml:space="preserve">: Danach müssen wir die </w:t>
-      </w:r>
-      <w:proofErr w:type="gramStart"/>
-      <w:r>
-        <w:rPr>
-          <w:rFonts w:ascii="Chalkboard" w:hAnsi="Chalkboard"/>
-          <w:color w:val="215E99" w:themeColor="text2" w:themeTint="BF"/>
-        </w:rPr>
-        <w:t>Tabelle</w:t>
-      </w:r>
-      <w:proofErr w:type="gramEnd"/>
-      <w:r>
-        <w:rPr>
-          <w:rFonts w:ascii="Chalkboard" w:hAnsi="Chalkboard"/>
-          <w:color w:val="215E99" w:themeColor="text2" w:themeTint="BF"/>
-        </w:rPr>
-        <w:t xml:space="preserve"> die in der 2.NF ist in die 3.NF bringen in</w:t>
+        <w:t>: Danach müssen wir die Tabelle die in der 2.NF ist in die 3.NF bringen in</w:t>
       </w:r>
       <w:r>
         <w:rPr>
@@ -1644,28 +1361,17 @@
           <w:bCs/>
           <w:color w:val="215E99" w:themeColor="text2" w:themeTint="BF"/>
         </w:rPr>
-        <w:t xml:space="preserve">                   </w:t>
-      </w:r>
-      <w:proofErr w:type="gramStart"/>
-      <w:r>
-        <w:rPr>
-          <w:rFonts w:ascii="Chalkboard" w:eastAsiaTheme="minorEastAsia" w:hAnsi="Chalkboard"/>
+        <w:t xml:space="preserve">                      </w:t>
+      </w:r>
+      <w:r>
+        <w:rPr>
+          <w:rFonts w:ascii="Chalkboard" w:hAnsi="Chalkboard"/>
           <w:b/>
           <w:bCs/>
           <w:color w:val="215E99" w:themeColor="text2" w:themeTint="BF"/>
         </w:rPr>
-        <w:t xml:space="preserve">   </w:t>
-      </w:r>
-      <w:r>
-        <w:rPr>
-          <w:rFonts w:ascii="Chalkboard" w:hAnsi="Chalkboard"/>
-          <w:b/>
-          <w:bCs/>
-          <w:color w:val="215E99" w:themeColor="text2" w:themeTint="BF"/>
-        </w:rPr>
         <w:t>(</w:t>
       </w:r>
-      <w:proofErr w:type="gramEnd"/>
       <m:oMath>
         <m:sSub>
           <m:sSubPr>
@@ -1809,22 +1515,7 @@
           <w:color w:val="215E99" w:themeColor="text2" w:themeTint="BF"/>
         </w:rPr>
         <w:tab/>
-      </w:r>
-      <w:proofErr w:type="spellStart"/>
-      <w:r>
-        <w:rPr>
-          <w:rFonts w:ascii="Chalkboard" w:eastAsiaTheme="minorEastAsia" w:hAnsi="Chalkboard"/>
-          <w:color w:val="215E99" w:themeColor="text2" w:themeTint="BF"/>
-        </w:rPr>
-        <w:t>RahmenNr</w:t>
-      </w:r>
-      <w:proofErr w:type="spellEnd"/>
-      <w:r>
-        <w:rPr>
-          <w:rFonts w:ascii="Chalkboard" w:eastAsiaTheme="minorEastAsia" w:hAnsi="Chalkboard"/>
-          <w:color w:val="215E99" w:themeColor="text2" w:themeTint="BF"/>
-        </w:rPr>
-        <w:t xml:space="preserve"> Reparatur </w:t>
+        <w:t xml:space="preserve">RahmenNr Reparatur </w:t>
       </w:r>
       <m:oMath>
         <m:r>
@@ -1854,21 +1545,12 @@
         </w:rPr>
         <w:t xml:space="preserve">         </w:t>
       </w:r>
-      <w:proofErr w:type="spellStart"/>
-      <w:r>
-        <w:rPr>
-          <w:rFonts w:ascii="Chalkboard" w:eastAsiaTheme="minorEastAsia" w:hAnsi="Chalkboard"/>
-          <w:color w:val="215E99" w:themeColor="text2" w:themeTint="BF"/>
-        </w:rPr>
-        <w:t>RahmenNr</w:t>
-      </w:r>
-      <w:proofErr w:type="spellEnd"/>
-      <w:r>
-        <w:rPr>
-          <w:rFonts w:ascii="Chalkboard" w:eastAsiaTheme="minorEastAsia" w:hAnsi="Chalkboard"/>
-          <w:color w:val="215E99" w:themeColor="text2" w:themeTint="BF"/>
-        </w:rPr>
-        <w:t xml:space="preserve"> Reparatur </w:t>
+      <w:r>
+        <w:rPr>
+          <w:rFonts w:ascii="Chalkboard" w:eastAsiaTheme="minorEastAsia" w:hAnsi="Chalkboard"/>
+          <w:color w:val="215E99" w:themeColor="text2" w:themeTint="BF"/>
+        </w:rPr>
+        <w:t xml:space="preserve">RahmenNr Reparatur </w:t>
       </w:r>
       <m:oMath>
         <m:r>
@@ -2021,7 +1703,7 @@
           <w:bCs/>
           <w:color w:val="215E99" w:themeColor="text2" w:themeTint="BF"/>
         </w:rPr>
-        <w:t xml:space="preserve"> – </w:t>
+        <w:t xml:space="preserve"> – Fahrräder</w:t>
       </w:r>
       <w:r>
         <w:rPr>
@@ -2030,37 +1712,17 @@
           <w:bCs/>
           <w:color w:val="215E99" w:themeColor="text2" w:themeTint="BF"/>
         </w:rPr>
-        <w:t>Fahrräder</w:t>
-      </w:r>
-      <w:r>
-        <w:rPr>
-          <w:rFonts w:ascii="Chalkboard" w:eastAsiaTheme="minorEastAsia" w:hAnsi="Chalkboard"/>
+        <w:t xml:space="preserve">                           </w:t>
+      </w:r>
+      <w:r>
+        <w:rPr>
+          <w:rFonts w:ascii="Chalkboard" w:hAnsi="Chalkboard"/>
           <w:b/>
           <w:bCs/>
           <w:color w:val="215E99" w:themeColor="text2" w:themeTint="BF"/>
         </w:rPr>
-        <w:t xml:space="preserve">                        </w:t>
-      </w:r>
-      <w:proofErr w:type="gramStart"/>
-      <w:r>
-        <w:rPr>
-          <w:rFonts w:ascii="Chalkboard" w:eastAsiaTheme="minorEastAsia" w:hAnsi="Chalkboard"/>
-          <w:b/>
-          <w:bCs/>
-          <w:color w:val="215E99" w:themeColor="text2" w:themeTint="BF"/>
-        </w:rPr>
-        <w:t xml:space="preserve">   </w:t>
-      </w:r>
-      <w:r>
-        <w:rPr>
-          <w:rFonts w:ascii="Chalkboard" w:hAnsi="Chalkboard"/>
-          <w:b/>
-          <w:bCs/>
-          <w:color w:val="215E99" w:themeColor="text2" w:themeTint="BF"/>
-        </w:rPr>
         <w:t>(</w:t>
       </w:r>
-      <w:proofErr w:type="gramEnd"/>
       <m:oMath>
         <m:sSub>
           <m:sSubPr>
@@ -2187,28 +1849,12 @@
         </w:rPr>
         <w:tab/>
       </w:r>
-      <w:proofErr w:type="spellStart"/>
-      <w:r>
-        <w:rPr>
-          <w:rFonts w:ascii="Chalkboard" w:eastAsiaTheme="minorEastAsia" w:hAnsi="Chalkboard"/>
-          <w:color w:val="215E99" w:themeColor="text2" w:themeTint="BF"/>
-        </w:rPr>
-        <w:t>RahmenNr</w:t>
-      </w:r>
-      <w:proofErr w:type="spellEnd"/>
-      <w:r>
-        <w:rPr>
-          <w:rFonts w:ascii="Chalkboard" w:eastAsiaTheme="minorEastAsia" w:hAnsi="Chalkboard"/>
-          <w:color w:val="215E99" w:themeColor="text2" w:themeTint="BF"/>
-        </w:rPr>
-        <w:t xml:space="preserve"> </w:t>
-      </w:r>
-      <w:r>
-        <w:rPr>
-          <w:rFonts w:ascii="Chalkboard" w:eastAsiaTheme="minorEastAsia" w:hAnsi="Chalkboard"/>
-          <w:color w:val="215E99" w:themeColor="text2" w:themeTint="BF"/>
-        </w:rPr>
-        <w:t xml:space="preserve"> </w:t>
+      <w:r>
+        <w:rPr>
+          <w:rFonts w:ascii="Chalkboard" w:eastAsiaTheme="minorEastAsia" w:hAnsi="Chalkboard"/>
+          <w:color w:val="215E99" w:themeColor="text2" w:themeTint="BF"/>
+        </w:rPr>
+        <w:t xml:space="preserve">RahmenNr  </w:t>
       </w:r>
       <m:oMath>
         <m:r>
@@ -2238,21 +1884,12 @@
         </w:rPr>
         <w:t xml:space="preserve">                        </w:t>
       </w:r>
-      <w:proofErr w:type="spellStart"/>
-      <w:r>
-        <w:rPr>
-          <w:rFonts w:ascii="Chalkboard" w:eastAsiaTheme="minorEastAsia" w:hAnsi="Chalkboard"/>
-          <w:color w:val="215E99" w:themeColor="text2" w:themeTint="BF"/>
-        </w:rPr>
-        <w:t>RahmenNr</w:t>
-      </w:r>
-      <w:proofErr w:type="spellEnd"/>
-      <w:r>
-        <w:rPr>
-          <w:rFonts w:ascii="Chalkboard" w:eastAsiaTheme="minorEastAsia" w:hAnsi="Chalkboard"/>
-          <w:color w:val="215E99" w:themeColor="text2" w:themeTint="BF"/>
-        </w:rPr>
-        <w:t xml:space="preserve">  </w:t>
+      <w:r>
+        <w:rPr>
+          <w:rFonts w:ascii="Chalkboard" w:eastAsiaTheme="minorEastAsia" w:hAnsi="Chalkboard"/>
+          <w:color w:val="215E99" w:themeColor="text2" w:themeTint="BF"/>
+        </w:rPr>
+        <w:t xml:space="preserve">RahmenNr  </w:t>
       </w:r>
       <m:oMath>
         <m:r>
@@ -2298,22 +1935,7 @@
           <w:color w:val="215E99" w:themeColor="text2" w:themeTint="BF"/>
         </w:rPr>
         <w:tab/>
-      </w:r>
-      <w:proofErr w:type="spellStart"/>
-      <w:r>
-        <w:rPr>
-          <w:rFonts w:ascii="Chalkboard" w:eastAsiaTheme="minorEastAsia" w:hAnsi="Chalkboard"/>
-          <w:color w:val="215E99" w:themeColor="text2" w:themeTint="BF"/>
-        </w:rPr>
-        <w:t>RahmenNr</w:t>
-      </w:r>
-      <w:proofErr w:type="spellEnd"/>
-      <w:r>
-        <w:rPr>
-          <w:rFonts w:ascii="Chalkboard" w:eastAsiaTheme="minorEastAsia" w:hAnsi="Chalkboard"/>
-          <w:color w:val="215E99" w:themeColor="text2" w:themeTint="BF"/>
-        </w:rPr>
-        <w:t xml:space="preserve"> </w:t>
+        <w:t xml:space="preserve">RahmenNr </w:t>
       </w:r>
       <m:oMath>
         <m:r>
@@ -2350,21 +1972,12 @@
         </w:rPr>
         <w:t xml:space="preserve">.               </w:t>
       </w:r>
-      <w:proofErr w:type="spellStart"/>
-      <w:r>
-        <w:rPr>
-          <w:rFonts w:ascii="Chalkboard" w:eastAsiaTheme="minorEastAsia" w:hAnsi="Chalkboard"/>
-          <w:color w:val="215E99" w:themeColor="text2" w:themeTint="BF"/>
-        </w:rPr>
-        <w:t>RahmenNr</w:t>
-      </w:r>
-      <w:proofErr w:type="spellEnd"/>
-      <w:r>
-        <w:rPr>
-          <w:rFonts w:ascii="Chalkboard" w:eastAsiaTheme="minorEastAsia" w:hAnsi="Chalkboard"/>
-          <w:color w:val="215E99" w:themeColor="text2" w:themeTint="BF"/>
-        </w:rPr>
-        <w:t xml:space="preserve"> </w:t>
+      <w:r>
+        <w:rPr>
+          <w:rFonts w:ascii="Chalkboard" w:eastAsiaTheme="minorEastAsia" w:hAnsi="Chalkboard"/>
+          <w:color w:val="215E99" w:themeColor="text2" w:themeTint="BF"/>
+        </w:rPr>
+        <w:t xml:space="preserve">RahmenNr </w:t>
       </w:r>
       <m:oMath>
         <m:r>
@@ -2409,22 +2022,7 @@
           <w:color w:val="215E99" w:themeColor="text2" w:themeTint="BF"/>
         </w:rPr>
         <w:tab/>
-      </w:r>
-      <w:proofErr w:type="spellStart"/>
-      <w:r>
-        <w:rPr>
-          <w:rFonts w:ascii="Chalkboard" w:eastAsiaTheme="minorEastAsia" w:hAnsi="Chalkboard"/>
-          <w:color w:val="215E99" w:themeColor="text2" w:themeTint="BF"/>
-        </w:rPr>
-        <w:t>RahmenNr</w:t>
-      </w:r>
-      <w:proofErr w:type="spellEnd"/>
-      <w:r>
-        <w:rPr>
-          <w:rFonts w:ascii="Chalkboard" w:eastAsiaTheme="minorEastAsia" w:hAnsi="Chalkboard"/>
-          <w:color w:val="215E99" w:themeColor="text2" w:themeTint="BF"/>
-        </w:rPr>
-        <w:t xml:space="preserve"> </w:t>
+        <w:t xml:space="preserve">RahmenNr </w:t>
       </w:r>
       <m:oMath>
         <m:r>
@@ -2461,21 +2059,12 @@
         </w:rPr>
         <w:t xml:space="preserve">                           </w:t>
       </w:r>
-      <w:proofErr w:type="spellStart"/>
-      <w:r>
-        <w:rPr>
-          <w:rFonts w:ascii="Chalkboard" w:eastAsiaTheme="minorEastAsia" w:hAnsi="Chalkboard"/>
-          <w:color w:val="215E99" w:themeColor="text2" w:themeTint="BF"/>
-        </w:rPr>
-        <w:t>RahmenNr</w:t>
-      </w:r>
-      <w:proofErr w:type="spellEnd"/>
-      <w:r>
-        <w:rPr>
-          <w:rFonts w:ascii="Chalkboard" w:eastAsiaTheme="minorEastAsia" w:hAnsi="Chalkboard"/>
-          <w:color w:val="215E99" w:themeColor="text2" w:themeTint="BF"/>
-        </w:rPr>
-        <w:t xml:space="preserve"> </w:t>
+      <w:r>
+        <w:rPr>
+          <w:rFonts w:ascii="Chalkboard" w:eastAsiaTheme="minorEastAsia" w:hAnsi="Chalkboard"/>
+          <w:color w:val="215E99" w:themeColor="text2" w:themeTint="BF"/>
+        </w:rPr>
+        <w:t xml:space="preserve">RahmenNr </w:t>
       </w:r>
       <m:oMath>
         <m:r>
@@ -2701,7 +2290,6 @@
         </w:rPr>
         <w:t xml:space="preserve">                         </w:t>
       </w:r>
-      <w:proofErr w:type="spellStart"/>
       <w:r>
         <w:rPr>
           <w:rFonts w:ascii="Chalkboard" w:hAnsi="Chalkboard"/>
@@ -2709,7 +2297,6 @@
         </w:rPr>
         <w:t>KNr</w:t>
       </w:r>
-      <w:proofErr w:type="spellEnd"/>
       <w:r>
         <w:rPr>
           <w:rFonts w:ascii="Chalkboard" w:hAnsi="Chalkboard"/>
@@ -2805,7 +2392,6 @@
         </w:rPr>
         <w:t xml:space="preserve">                       </w:t>
       </w:r>
-      <w:proofErr w:type="spellStart"/>
       <w:r>
         <w:rPr>
           <w:rFonts w:ascii="Chalkboard" w:hAnsi="Chalkboard"/>
@@ -2813,7 +2399,6 @@
         </w:rPr>
         <w:t>KNr</w:t>
       </w:r>
-      <w:proofErr w:type="spellEnd"/>
       <w:r>
         <w:rPr>
           <w:rFonts w:ascii="Chalkboard" w:hAnsi="Chalkboard"/>
@@ -2846,37 +2431,26 @@
           <w:iCs/>
           <w:color w:val="215E99" w:themeColor="text2" w:themeTint="BF"/>
         </w:rPr>
-        <w:t xml:space="preserve"> </w:t>
-      </w:r>
-      <w:proofErr w:type="spellStart"/>
-      <w:r>
+        <w:t xml:space="preserve"> Str</w:t>
+      </w:r>
+    </w:p>
+    <w:p>
+      <w:pPr>
+        <w:pStyle w:val="Listenabsatz"/>
         <w:rPr>
           <w:rFonts w:ascii="Chalkboard" w:eastAsiaTheme="minorEastAsia" w:hAnsi="Chalkboard"/>
           <w:iCs/>
           <w:color w:val="215E99" w:themeColor="text2" w:themeTint="BF"/>
         </w:rPr>
-        <w:t>Str</w:t>
-      </w:r>
-      <w:proofErr w:type="spellEnd"/>
-    </w:p>
-    <w:p>
-      <w:pPr>
-        <w:pStyle w:val="Listenabsatz"/>
+      </w:pPr>
+      <w:r>
         <w:rPr>
           <w:rFonts w:ascii="Chalkboard" w:eastAsiaTheme="minorEastAsia" w:hAnsi="Chalkboard"/>
           <w:iCs/>
           <w:color w:val="215E99" w:themeColor="text2" w:themeTint="BF"/>
         </w:rPr>
-      </w:pPr>
-      <w:r>
-        <w:rPr>
-          <w:rFonts w:ascii="Chalkboard" w:eastAsiaTheme="minorEastAsia" w:hAnsi="Chalkboard"/>
-          <w:iCs/>
-          <w:color w:val="215E99" w:themeColor="text2" w:themeTint="BF"/>
-        </w:rPr>
         <w:t xml:space="preserve">                                                         </w:t>
       </w:r>
-      <w:proofErr w:type="spellStart"/>
       <w:r>
         <w:rPr>
           <w:rFonts w:ascii="Chalkboard" w:hAnsi="Chalkboard"/>
@@ -2884,7 +2458,6 @@
         </w:rPr>
         <w:t>KNr</w:t>
       </w:r>
-      <w:proofErr w:type="spellEnd"/>
       <w:r>
         <w:rPr>
           <w:rFonts w:ascii="Chalkboard" w:hAnsi="Chalkboard"/>
@@ -3075,7 +2648,6 @@
           <w:color w:val="215E99" w:themeColor="text2" w:themeTint="BF"/>
         </w:rPr>
       </w:pPr>
-      <w:proofErr w:type="spellStart"/>
       <w:r>
         <w:rPr>
           <w:rFonts w:ascii="Chalkboard" w:hAnsi="Chalkboard"/>
@@ -3083,7 +2655,6 @@
         </w:rPr>
         <w:t>KNr</w:t>
       </w:r>
-      <w:proofErr w:type="spellEnd"/>
       <w:r>
         <w:rPr>
           <w:rFonts w:ascii="Chalkboard" w:hAnsi="Chalkboard"/>
@@ -3116,15 +2687,7 @@
           <w:iCs/>
           <w:color w:val="215E99" w:themeColor="text2" w:themeTint="BF"/>
         </w:rPr>
-        <w:t xml:space="preserve"> </w:t>
-      </w:r>
-      <w:r>
-        <w:rPr>
-          <w:rFonts w:ascii="Chalkboard" w:eastAsiaTheme="minorEastAsia" w:hAnsi="Chalkboard"/>
-          <w:iCs/>
-          <w:color w:val="215E99" w:themeColor="text2" w:themeTint="BF"/>
-        </w:rPr>
-        <w:t>Name</w:t>
+        <w:t xml:space="preserve"> Name</w:t>
       </w:r>
       <w:r>
         <w:rPr>
@@ -3210,7 +2773,6 @@
         </w:rPr>
         <w:tab/>
       </w:r>
-      <w:proofErr w:type="spellStart"/>
       <w:r>
         <w:rPr>
           <w:rFonts w:ascii="Chalkboard" w:hAnsi="Chalkboard"/>
@@ -3218,7 +2780,6 @@
         </w:rPr>
         <w:t>KNr</w:t>
       </w:r>
-      <w:proofErr w:type="spellEnd"/>
       <w:r>
         <w:rPr>
           <w:rFonts w:ascii="Chalkboard" w:hAnsi="Chalkboard"/>
@@ -3251,53 +2812,42 @@
           <w:iCs/>
           <w:color w:val="215E99" w:themeColor="text2" w:themeTint="BF"/>
         </w:rPr>
-        <w:t xml:space="preserve"> </w:t>
-      </w:r>
-      <w:proofErr w:type="spellStart"/>
+        <w:t xml:space="preserve"> Str</w:t>
+      </w:r>
       <w:r>
         <w:rPr>
           <w:rFonts w:ascii="Chalkboard" w:eastAsiaTheme="minorEastAsia" w:hAnsi="Chalkboard"/>
           <w:iCs/>
           <w:color w:val="215E99" w:themeColor="text2" w:themeTint="BF"/>
         </w:rPr>
-        <w:t>Str</w:t>
-      </w:r>
-      <w:proofErr w:type="spellEnd"/>
+        <w:t xml:space="preserve">               </w:t>
+      </w:r>
       <w:r>
         <w:rPr>
           <w:rFonts w:ascii="Chalkboard" w:eastAsiaTheme="minorEastAsia" w:hAnsi="Chalkboard"/>
           <w:iCs/>
           <w:color w:val="215E99" w:themeColor="text2" w:themeTint="BF"/>
         </w:rPr>
-        <w:t xml:space="preserve">               </w:t>
-      </w:r>
-      <w:r>
+        <w:t xml:space="preserve">zu veranschaulichen, und dies auch mit in die Abgabe </w:t>
+      </w:r>
+    </w:p>
+    <w:p>
+      <w:pPr>
+        <w:pStyle w:val="Listenabsatz"/>
         <w:rPr>
           <w:rFonts w:ascii="Chalkboard" w:eastAsiaTheme="minorEastAsia" w:hAnsi="Chalkboard"/>
           <w:iCs/>
           <w:color w:val="215E99" w:themeColor="text2" w:themeTint="BF"/>
         </w:rPr>
-        <w:t xml:space="preserve">zu veranschaulichen, und dies auch mit in die Abgabe </w:t>
-      </w:r>
-    </w:p>
-    <w:p>
-      <w:pPr>
-        <w:pStyle w:val="Listenabsatz"/>
+      </w:pPr>
+      <w:r>
         <w:rPr>
           <w:rFonts w:ascii="Chalkboard" w:eastAsiaTheme="minorEastAsia" w:hAnsi="Chalkboard"/>
           <w:iCs/>
           <w:color w:val="215E99" w:themeColor="text2" w:themeTint="BF"/>
         </w:rPr>
-      </w:pPr>
-      <w:r>
-        <w:rPr>
-          <w:rFonts w:ascii="Chalkboard" w:eastAsiaTheme="minorEastAsia" w:hAnsi="Chalkboard"/>
-          <w:iCs/>
-          <w:color w:val="215E99" w:themeColor="text2" w:themeTint="BF"/>
-        </w:rPr>
         <w:tab/>
       </w:r>
-      <w:proofErr w:type="spellStart"/>
       <w:r>
         <w:rPr>
           <w:rFonts w:ascii="Chalkboard" w:hAnsi="Chalkboard"/>
@@ -3305,7 +2855,6 @@
         </w:rPr>
         <w:t>KNr</w:t>
       </w:r>
-      <w:proofErr w:type="spellEnd"/>
       <w:r>
         <w:rPr>
           <w:rFonts w:ascii="Chalkboard" w:hAnsi="Chalkboard"/>
@@ -3338,7 +2887,7 @@
           <w:iCs/>
           <w:color w:val="215E99" w:themeColor="text2" w:themeTint="BF"/>
         </w:rPr>
-        <w:t xml:space="preserve"> </w:t>
+        <w:t xml:space="preserve"> Ort</w:t>
       </w:r>
       <w:r>
         <w:rPr>
@@ -3346,23 +2895,7 @@
           <w:iCs/>
           <w:color w:val="215E99" w:themeColor="text2" w:themeTint="BF"/>
         </w:rPr>
-        <w:t>Ort</w:t>
-      </w:r>
-      <w:r>
-        <w:rPr>
-          <w:rFonts w:ascii="Chalkboard" w:eastAsiaTheme="minorEastAsia" w:hAnsi="Chalkboard"/>
-          <w:iCs/>
-          <w:color w:val="215E99" w:themeColor="text2" w:themeTint="BF"/>
-        </w:rPr>
-        <w:t xml:space="preserve">.              </w:t>
-      </w:r>
-      <w:r>
-        <w:rPr>
-          <w:rFonts w:ascii="Chalkboard" w:eastAsiaTheme="minorEastAsia" w:hAnsi="Chalkboard"/>
-          <w:iCs/>
-          <w:color w:val="215E99" w:themeColor="text2" w:themeTint="BF"/>
-        </w:rPr>
-        <w:t xml:space="preserve">getan.    </w:t>
+        <w:t xml:space="preserve">.              getan.    </w:t>
       </w:r>
     </w:p>
     <w:p>
@@ -3484,6 +3017,539 @@
         </w:rPr>
         <w:t>Bestimmen Sie den Schlüssel von R:</w:t>
       </w:r>
+    </w:p>
+    <w:p>
+      <w:pPr>
+        <w:pStyle w:val="Listenabsatz"/>
+        <w:rPr>
+          <w:rFonts w:ascii="Chalkboard" w:eastAsiaTheme="minorEastAsia" w:hAnsi="Chalkboard"/>
+          <w:iCs/>
+          <w:color w:val="215E99" w:themeColor="text2" w:themeTint="BF"/>
+        </w:rPr>
+      </w:pPr>
+      <w:r>
+        <w:rPr>
+          <w:rFonts w:ascii="Chalkboard" w:eastAsiaTheme="minorEastAsia" w:hAnsi="Chalkboard"/>
+          <w:iCs/>
+          <w:color w:val="215E99" w:themeColor="text2" w:themeTint="BF"/>
+        </w:rPr>
+        <w:t>Eine Betrachtung der Attribute und der</w:t>
+      </w:r>
+      <w:r>
+        <w:rPr>
+          <w:rFonts w:ascii="Chalkboard" w:eastAsiaTheme="minorEastAsia" w:hAnsi="Chalkboard"/>
+          <w:iCs/>
+          <w:color w:val="215E99" w:themeColor="text2" w:themeTint="BF"/>
+        </w:rPr>
+        <w:t>en Abhängigkeit ergibt folgende Erkenntnis:</w:t>
+      </w:r>
+    </w:p>
+    <w:p>
+      <w:pPr>
+        <w:pStyle w:val="Listenabsatz"/>
+        <w:ind w:left="1440"/>
+        <w:rPr>
+          <w:rFonts w:ascii="Chalkboard" w:eastAsiaTheme="minorEastAsia" w:hAnsi="Chalkboard"/>
+          <w:color w:val="215E99" w:themeColor="text2" w:themeTint="BF"/>
+        </w:rPr>
+      </w:pPr>
+      <w:r>
+        <w:rPr>
+          <w:rFonts w:ascii="Chalkboard" w:hAnsi="Chalkboard"/>
+          <w:color w:val="215E99" w:themeColor="text2" w:themeTint="BF"/>
+        </w:rPr>
+        <w:t>B</w:t>
+      </w:r>
+      <w:r>
+        <w:rPr>
+          <w:rFonts w:ascii="Chalkboard" w:hAnsi="Chalkboard"/>
+          <w:color w:val="215E99" w:themeColor="text2" w:themeTint="BF"/>
+        </w:rPr>
+        <w:t xml:space="preserve"> </w:t>
+      </w:r>
+      <m:oMath>
+        <m:r>
+          <m:rPr>
+            <m:sty m:val="p"/>
+          </m:rPr>
+          <w:rPr>
+            <w:rFonts w:ascii="Cambria Math" w:hAnsi="Cambria Math"/>
+            <w:color w:val="215E99" w:themeColor="text2" w:themeTint="BF"/>
+          </w:rPr>
+          <m:t>→</m:t>
+        </m:r>
+      </m:oMath>
+      <w:r>
+        <w:rPr>
+          <w:rFonts w:ascii="Chalkboard" w:eastAsiaTheme="minorEastAsia" w:hAnsi="Chalkboard"/>
+          <w:color w:val="215E99" w:themeColor="text2" w:themeTint="BF"/>
+        </w:rPr>
+        <w:t xml:space="preserve"> </w:t>
+      </w:r>
+      <w:r>
+        <w:rPr>
+          <w:rFonts w:ascii="Chalkboard" w:eastAsiaTheme="minorEastAsia" w:hAnsi="Chalkboard"/>
+          <w:color w:val="215E99" w:themeColor="text2" w:themeTint="BF"/>
+        </w:rPr>
+        <w:t>C</w:t>
+      </w:r>
+    </w:p>
+    <w:p>
+      <w:pPr>
+        <w:pStyle w:val="Listenabsatz"/>
+        <w:ind w:left="1440"/>
+        <w:rPr>
+          <w:rFonts w:ascii="Chalkboard" w:eastAsiaTheme="minorEastAsia" w:hAnsi="Chalkboard"/>
+          <w:color w:val="215E99" w:themeColor="text2" w:themeTint="BF"/>
+        </w:rPr>
+      </w:pPr>
+      <w:r>
+        <w:rPr>
+          <w:rFonts w:ascii="Chalkboard" w:hAnsi="Chalkboard"/>
+          <w:color w:val="215E99" w:themeColor="text2" w:themeTint="BF"/>
+        </w:rPr>
+        <w:t>B</w:t>
+      </w:r>
+      <w:r>
+        <w:rPr>
+          <w:rFonts w:ascii="Chalkboard" w:hAnsi="Chalkboard"/>
+          <w:color w:val="215E99" w:themeColor="text2" w:themeTint="BF"/>
+        </w:rPr>
+        <w:t xml:space="preserve"> </w:t>
+      </w:r>
+      <m:oMath>
+        <m:r>
+          <m:rPr>
+            <m:sty m:val="p"/>
+          </m:rPr>
+          <w:rPr>
+            <w:rFonts w:ascii="Cambria Math" w:hAnsi="Cambria Math"/>
+            <w:color w:val="215E99" w:themeColor="text2" w:themeTint="BF"/>
+          </w:rPr>
+          <m:t>→</m:t>
+        </m:r>
+      </m:oMath>
+      <w:r>
+        <w:rPr>
+          <w:rFonts w:ascii="Chalkboard" w:eastAsiaTheme="minorEastAsia" w:hAnsi="Chalkboard"/>
+          <w:color w:val="215E99" w:themeColor="text2" w:themeTint="BF"/>
+        </w:rPr>
+        <w:t xml:space="preserve"> </w:t>
+      </w:r>
+      <w:r>
+        <w:rPr>
+          <w:rFonts w:ascii="Chalkboard" w:eastAsiaTheme="minorEastAsia" w:hAnsi="Chalkboard"/>
+          <w:color w:val="215E99" w:themeColor="text2" w:themeTint="BF"/>
+        </w:rPr>
+        <w:t>A</w:t>
+      </w:r>
+    </w:p>
+    <w:p>
+      <w:pPr>
+        <w:pStyle w:val="Listenabsatz"/>
+        <w:ind w:left="1440"/>
+        <w:rPr>
+          <w:rFonts w:ascii="Chalkboard" w:hAnsi="Chalkboard"/>
+          <w:color w:val="215E99" w:themeColor="text2" w:themeTint="BF"/>
+        </w:rPr>
+      </w:pPr>
+    </w:p>
+    <w:p>
+      <w:pPr>
+        <w:pStyle w:val="Listenabsatz"/>
+        <w:ind w:left="1440"/>
+        <w:rPr>
+          <w:rFonts w:ascii="Chalkboard" w:hAnsi="Chalkboard"/>
+          <w:color w:val="215E99" w:themeColor="text2" w:themeTint="BF"/>
+        </w:rPr>
+      </w:pPr>
+      <w:r>
+        <w:rPr>
+          <w:rFonts w:ascii="Chalkboard" w:hAnsi="Chalkboard"/>
+          <w:color w:val="215E99" w:themeColor="text2" w:themeTint="BF"/>
+        </w:rPr>
+        <w:t>A lässt sich auf B zurückführen, dadurch auch:</w:t>
+      </w:r>
+      <w:r>
+        <w:rPr>
+          <w:rFonts w:ascii="Chalkboard" w:hAnsi="Chalkboard"/>
+          <w:color w:val="215E99" w:themeColor="text2" w:themeTint="BF"/>
+        </w:rPr>
+        <w:t xml:space="preserve"> D, E</w:t>
+      </w:r>
+    </w:p>
+    <w:p>
+      <w:pPr>
+        <w:pStyle w:val="Listenabsatz"/>
+        <w:ind w:left="1440"/>
+        <w:rPr>
+          <w:rFonts w:ascii="Chalkboard" w:eastAsiaTheme="minorEastAsia" w:hAnsi="Chalkboard"/>
+          <w:color w:val="215E99" w:themeColor="text2" w:themeTint="BF"/>
+        </w:rPr>
+      </w:pPr>
+      <w:r>
+        <w:rPr>
+          <w:rFonts w:ascii="Chalkboard" w:hAnsi="Chalkboard"/>
+          <w:color w:val="215E99" w:themeColor="text2" w:themeTint="BF"/>
+        </w:rPr>
+        <w:t>A</w:t>
+      </w:r>
+      <w:r>
+        <w:rPr>
+          <w:rFonts w:ascii="Chalkboard" w:hAnsi="Chalkboard"/>
+          <w:color w:val="215E99" w:themeColor="text2" w:themeTint="BF"/>
+        </w:rPr>
+        <w:t xml:space="preserve"> </w:t>
+      </w:r>
+      <m:oMath>
+        <m:r>
+          <m:rPr>
+            <m:sty m:val="p"/>
+          </m:rPr>
+          <w:rPr>
+            <w:rFonts w:ascii="Cambria Math" w:hAnsi="Cambria Math"/>
+            <w:color w:val="215E99" w:themeColor="text2" w:themeTint="BF"/>
+          </w:rPr>
+          <m:t>→</m:t>
+        </m:r>
+      </m:oMath>
+      <w:r>
+        <w:rPr>
+          <w:rFonts w:ascii="Chalkboard" w:eastAsiaTheme="minorEastAsia" w:hAnsi="Chalkboard"/>
+          <w:color w:val="215E99" w:themeColor="text2" w:themeTint="BF"/>
+        </w:rPr>
+        <w:t xml:space="preserve"> </w:t>
+      </w:r>
+      <w:r>
+        <w:rPr>
+          <w:rFonts w:ascii="Chalkboard" w:eastAsiaTheme="minorEastAsia" w:hAnsi="Chalkboard"/>
+          <w:color w:val="215E99" w:themeColor="text2" w:themeTint="BF"/>
+        </w:rPr>
+        <w:t>D</w:t>
+      </w:r>
+    </w:p>
+    <w:p>
+      <w:pPr>
+        <w:pStyle w:val="Listenabsatz"/>
+        <w:ind w:left="1440"/>
+        <w:rPr>
+          <w:rFonts w:ascii="Chalkboard" w:eastAsiaTheme="minorEastAsia" w:hAnsi="Chalkboard"/>
+          <w:color w:val="215E99" w:themeColor="text2" w:themeTint="BF"/>
+        </w:rPr>
+      </w:pPr>
+      <w:r>
+        <w:rPr>
+          <w:rFonts w:ascii="Chalkboard" w:hAnsi="Chalkboard"/>
+          <w:color w:val="215E99" w:themeColor="text2" w:themeTint="BF"/>
+        </w:rPr>
+        <w:t>A</w:t>
+      </w:r>
+      <w:r>
+        <w:rPr>
+          <w:rFonts w:ascii="Chalkboard" w:hAnsi="Chalkboard"/>
+          <w:color w:val="215E99" w:themeColor="text2" w:themeTint="BF"/>
+        </w:rPr>
+        <w:t xml:space="preserve"> </w:t>
+      </w:r>
+      <m:oMath>
+        <m:r>
+          <m:rPr>
+            <m:sty m:val="p"/>
+          </m:rPr>
+          <w:rPr>
+            <w:rFonts w:ascii="Cambria Math" w:hAnsi="Cambria Math"/>
+            <w:color w:val="215E99" w:themeColor="text2" w:themeTint="BF"/>
+          </w:rPr>
+          <m:t>→</m:t>
+        </m:r>
+      </m:oMath>
+      <w:r>
+        <w:rPr>
+          <w:rFonts w:ascii="Chalkboard" w:eastAsiaTheme="minorEastAsia" w:hAnsi="Chalkboard"/>
+          <w:color w:val="215E99" w:themeColor="text2" w:themeTint="BF"/>
+        </w:rPr>
+        <w:t xml:space="preserve"> </w:t>
+      </w:r>
+      <w:r>
+        <w:rPr>
+          <w:rFonts w:ascii="Chalkboard" w:eastAsiaTheme="minorEastAsia" w:hAnsi="Chalkboard"/>
+          <w:color w:val="215E99" w:themeColor="text2" w:themeTint="BF"/>
+        </w:rPr>
+        <w:t>E</w:t>
+      </w:r>
+    </w:p>
+    <w:p>
+      <w:pPr>
+        <w:pStyle w:val="Listenabsatz"/>
+        <w:ind w:left="1440"/>
+        <w:rPr>
+          <w:rFonts w:ascii="Chalkboard" w:eastAsiaTheme="minorEastAsia" w:hAnsi="Chalkboard"/>
+          <w:color w:val="215E99" w:themeColor="text2" w:themeTint="BF"/>
+        </w:rPr>
+      </w:pPr>
+    </w:p>
+    <w:p>
+      <w:pPr>
+        <w:pStyle w:val="Listenabsatz"/>
+        <w:ind w:left="1440"/>
+        <w:rPr>
+          <w:rFonts w:ascii="Chalkboard" w:hAnsi="Chalkboard"/>
+          <w:color w:val="215E99" w:themeColor="text2" w:themeTint="BF"/>
+        </w:rPr>
+      </w:pPr>
+      <w:r>
+        <w:rPr>
+          <w:rFonts w:ascii="Chalkboard" w:hAnsi="Chalkboard"/>
+          <w:color w:val="215E99" w:themeColor="text2" w:themeTint="BF"/>
+        </w:rPr>
+        <w:t>E</w:t>
+      </w:r>
+      <w:r>
+        <w:rPr>
+          <w:rFonts w:ascii="Chalkboard" w:hAnsi="Chalkboard"/>
+          <w:color w:val="215E99" w:themeColor="text2" w:themeTint="BF"/>
+        </w:rPr>
+        <w:t xml:space="preserve"> lässt sich auf </w:t>
+      </w:r>
+      <w:r>
+        <w:rPr>
+          <w:rFonts w:ascii="Chalkboard" w:hAnsi="Chalkboard"/>
+          <w:color w:val="215E99" w:themeColor="text2" w:themeTint="BF"/>
+        </w:rPr>
+        <w:t>A</w:t>
+      </w:r>
+      <w:r>
+        <w:rPr>
+          <w:rFonts w:ascii="Chalkboard" w:hAnsi="Chalkboard"/>
+          <w:color w:val="215E99" w:themeColor="text2" w:themeTint="BF"/>
+        </w:rPr>
+        <w:t xml:space="preserve"> zurückführen</w:t>
+      </w:r>
+      <w:r>
+        <w:rPr>
+          <w:rFonts w:ascii="Chalkboard" w:hAnsi="Chalkboard"/>
+          <w:color w:val="215E99" w:themeColor="text2" w:themeTint="BF"/>
+        </w:rPr>
+        <w:t xml:space="preserve"> und damit auch auf B</w:t>
+      </w:r>
+      <w:r>
+        <w:rPr>
+          <w:rFonts w:ascii="Chalkboard" w:hAnsi="Chalkboard"/>
+          <w:color w:val="215E99" w:themeColor="text2" w:themeTint="BF"/>
+        </w:rPr>
+        <w:t>, dadurch auch:</w:t>
+      </w:r>
+      <w:r>
+        <w:rPr>
+          <w:rFonts w:ascii="Chalkboard" w:hAnsi="Chalkboard"/>
+          <w:color w:val="215E99" w:themeColor="text2" w:themeTint="BF"/>
+        </w:rPr>
+        <w:t xml:space="preserve"> F</w:t>
+      </w:r>
+    </w:p>
+    <w:p>
+      <w:pPr>
+        <w:pStyle w:val="Listenabsatz"/>
+        <w:ind w:left="1440"/>
+        <w:rPr>
+          <w:rFonts w:ascii="Chalkboard" w:eastAsiaTheme="minorEastAsia" w:hAnsi="Chalkboard"/>
+          <w:color w:val="215E99" w:themeColor="text2" w:themeTint="BF"/>
+        </w:rPr>
+      </w:pPr>
+      <w:r>
+        <w:rPr>
+          <w:rFonts w:ascii="Chalkboard" w:hAnsi="Chalkboard"/>
+          <w:color w:val="215E99" w:themeColor="text2" w:themeTint="BF"/>
+        </w:rPr>
+        <w:t>E</w:t>
+      </w:r>
+      <w:r>
+        <w:rPr>
+          <w:rFonts w:ascii="Chalkboard" w:hAnsi="Chalkboard"/>
+          <w:color w:val="215E99" w:themeColor="text2" w:themeTint="BF"/>
+        </w:rPr>
+        <w:t xml:space="preserve"> </w:t>
+      </w:r>
+      <m:oMath>
+        <m:r>
+          <m:rPr>
+            <m:sty m:val="p"/>
+          </m:rPr>
+          <w:rPr>
+            <w:rFonts w:ascii="Cambria Math" w:hAnsi="Cambria Math"/>
+            <w:color w:val="215E99" w:themeColor="text2" w:themeTint="BF"/>
+          </w:rPr>
+          <m:t>→</m:t>
+        </m:r>
+      </m:oMath>
+      <w:r>
+        <w:rPr>
+          <w:rFonts w:ascii="Chalkboard" w:eastAsiaTheme="minorEastAsia" w:hAnsi="Chalkboard"/>
+          <w:color w:val="215E99" w:themeColor="text2" w:themeTint="BF"/>
+        </w:rPr>
+        <w:t xml:space="preserve"> </w:t>
+      </w:r>
+      <w:r>
+        <w:rPr>
+          <w:rFonts w:ascii="Chalkboard" w:eastAsiaTheme="minorEastAsia" w:hAnsi="Chalkboard"/>
+          <w:color w:val="215E99" w:themeColor="text2" w:themeTint="BF"/>
+        </w:rPr>
+        <w:t>F</w:t>
+      </w:r>
+    </w:p>
+    <w:p>
+      <w:pPr>
+        <w:pStyle w:val="Listenabsatz"/>
+        <w:ind w:left="1440"/>
+        <w:rPr>
+          <w:rFonts w:ascii="Chalkboard" w:eastAsiaTheme="minorEastAsia" w:hAnsi="Chalkboard"/>
+          <w:color w:val="215E99" w:themeColor="text2" w:themeTint="BF"/>
+        </w:rPr>
+      </w:pPr>
+    </w:p>
+    <w:p>
+      <w:pPr>
+        <w:pStyle w:val="Listenabsatz"/>
+        <w:ind w:left="1440"/>
+        <w:rPr>
+          <w:rFonts w:ascii="Chalkboard" w:hAnsi="Chalkboard"/>
+          <w:color w:val="215E99" w:themeColor="text2" w:themeTint="BF"/>
+        </w:rPr>
+      </w:pPr>
+      <w:r>
+        <w:rPr>
+          <w:rFonts w:ascii="Chalkboard" w:hAnsi="Chalkboard"/>
+          <w:color w:val="215E99" w:themeColor="text2" w:themeTint="BF"/>
+        </w:rPr>
+        <w:t>D und E lassen sich auf A zurückführen und damit auch auf B</w:t>
+      </w:r>
+      <w:r>
+        <w:rPr>
+          <w:rFonts w:ascii="Chalkboard" w:hAnsi="Chalkboard"/>
+          <w:color w:val="215E99" w:themeColor="text2" w:themeTint="BF"/>
+        </w:rPr>
+        <w:t>, dadurch auch:</w:t>
+      </w:r>
+    </w:p>
+    <w:p>
+      <w:pPr>
+        <w:pStyle w:val="Listenabsatz"/>
+        <w:ind w:left="1440"/>
+        <w:rPr>
+          <w:rFonts w:ascii="Chalkboard" w:eastAsiaTheme="minorEastAsia" w:hAnsi="Chalkboard"/>
+          <w:color w:val="215E99" w:themeColor="text2" w:themeTint="BF"/>
+        </w:rPr>
+      </w:pPr>
+      <w:r>
+        <w:rPr>
+          <w:rFonts w:ascii="Chalkboard" w:eastAsiaTheme="minorEastAsia" w:hAnsi="Chalkboard"/>
+          <w:color w:val="215E99" w:themeColor="text2" w:themeTint="BF"/>
+        </w:rPr>
+        <w:t>DE</w:t>
+      </w:r>
+      <w:r>
+        <w:rPr>
+          <w:rFonts w:ascii="Chalkboard" w:hAnsi="Chalkboard"/>
+          <w:color w:val="215E99" w:themeColor="text2" w:themeTint="BF"/>
+        </w:rPr>
+        <w:t xml:space="preserve"> </w:t>
+      </w:r>
+      <m:oMath>
+        <m:r>
+          <m:rPr>
+            <m:sty m:val="p"/>
+          </m:rPr>
+          <w:rPr>
+            <w:rFonts w:ascii="Cambria Math" w:hAnsi="Cambria Math"/>
+            <w:color w:val="215E99" w:themeColor="text2" w:themeTint="BF"/>
+          </w:rPr>
+          <m:t>→</m:t>
+        </m:r>
+      </m:oMath>
+      <w:r>
+        <w:rPr>
+          <w:rFonts w:ascii="Chalkboard" w:eastAsiaTheme="minorEastAsia" w:hAnsi="Chalkboard"/>
+          <w:color w:val="215E99" w:themeColor="text2" w:themeTint="BF"/>
+        </w:rPr>
+        <w:t xml:space="preserve"> </w:t>
+      </w:r>
+      <w:r>
+        <w:rPr>
+          <w:rFonts w:ascii="Chalkboard" w:eastAsiaTheme="minorEastAsia" w:hAnsi="Chalkboard"/>
+          <w:color w:val="215E99" w:themeColor="text2" w:themeTint="BF"/>
+        </w:rPr>
+        <w:t>F</w:t>
+      </w:r>
+    </w:p>
+    <w:p>
+      <w:pPr>
+        <w:pStyle w:val="Listenabsatz"/>
+        <w:ind w:left="1440"/>
+        <w:rPr>
+          <w:rFonts w:ascii="Chalkboard" w:eastAsiaTheme="minorEastAsia" w:hAnsi="Chalkboard"/>
+          <w:color w:val="215E99" w:themeColor="text2" w:themeTint="BF"/>
+        </w:rPr>
+      </w:pPr>
+    </w:p>
+    <w:p>
+      <w:pPr>
+        <w:pStyle w:val="Listenabsatz"/>
+        <w:ind w:left="1440"/>
+        <w:rPr>
+          <w:rFonts w:ascii="Chalkboard" w:eastAsiaTheme="minorEastAsia" w:hAnsi="Chalkboard"/>
+          <w:color w:val="215E99" w:themeColor="text2" w:themeTint="BF"/>
+        </w:rPr>
+      </w:pPr>
+      <w:r>
+        <w:rPr>
+          <w:rFonts w:ascii="Chalkboard" w:eastAsiaTheme="minorEastAsia" w:hAnsi="Chalkboard"/>
+          <w:color w:val="215E99" w:themeColor="text2" w:themeTint="BF"/>
+        </w:rPr>
+        <w:t xml:space="preserve">Somit lassen sich alle Attribute auf B zurückführen. Damit steht fest, dass </w:t>
+      </w:r>
+      <w:r>
+        <w:rPr>
+          <w:rFonts w:ascii="Chalkboard" w:eastAsiaTheme="minorEastAsia" w:hAnsi="Chalkboard"/>
+          <w:b/>
+          <w:bCs/>
+          <w:color w:val="215E99" w:themeColor="text2" w:themeTint="BF"/>
+        </w:rPr>
+        <w:t xml:space="preserve">B </w:t>
+      </w:r>
+      <w:r>
+        <w:rPr>
+          <w:rFonts w:ascii="Chalkboard" w:eastAsiaTheme="minorEastAsia" w:hAnsi="Chalkboard"/>
+          <w:color w:val="215E99" w:themeColor="text2" w:themeTint="BF"/>
+        </w:rPr>
+        <w:t>der</w:t>
+      </w:r>
+      <w:r>
+        <w:rPr>
+          <w:rFonts w:ascii="Chalkboard" w:eastAsiaTheme="minorEastAsia" w:hAnsi="Chalkboard"/>
+          <w:b/>
+          <w:bCs/>
+          <w:color w:val="215E99" w:themeColor="text2" w:themeTint="BF"/>
+        </w:rPr>
+        <w:t xml:space="preserve"> Schlüssel</w:t>
+      </w:r>
+      <w:r>
+        <w:rPr>
+          <w:rFonts w:ascii="Chalkboard" w:eastAsiaTheme="minorEastAsia" w:hAnsi="Chalkboard"/>
+          <w:color w:val="215E99" w:themeColor="text2" w:themeTint="BF"/>
+        </w:rPr>
+        <w:t xml:space="preserve"> ist.</w:t>
+      </w:r>
+    </w:p>
+    <w:p>
+      <w:pPr>
+        <w:pStyle w:val="Listenabsatz"/>
+        <w:ind w:left="1440"/>
+        <w:rPr>
+          <w:rFonts w:ascii="Chalkboard" w:eastAsiaTheme="minorEastAsia" w:hAnsi="Chalkboard"/>
+          <w:iCs/>
+          <w:color w:val="215E99" w:themeColor="text2" w:themeTint="BF"/>
+        </w:rPr>
+      </w:pPr>
     </w:p>
     <w:p>
       <w:pPr>
@@ -3661,6 +3727,756 @@
       <w:pPr>
         <w:pStyle w:val="Listenabsatz"/>
         <w:numPr>
+          <w:ilvl w:val="2"/>
+          <w:numId w:val="2"/>
+        </w:numPr>
+        <w:rPr>
+          <w:rFonts w:ascii="Chalkboard" w:hAnsi="Chalkboard"/>
+          <w:color w:val="215E99" w:themeColor="text2" w:themeTint="BF"/>
+        </w:rPr>
+      </w:pPr>
+      <w:r>
+        <w:rPr>
+          <w:rFonts w:ascii="Chalkboard" w:hAnsi="Chalkboard"/>
+          <w:color w:val="215E99" w:themeColor="text2" w:themeTint="BF"/>
+        </w:rPr>
+        <w:t>Laut Vorlesungsfolien gilt folgende Regel (lose Formuliert): Eine Zerlegung ist abhängigkeitsbewahrend, wenn die Menge der Abhängigkeitsregeln von R1 vereinigt mit der Menge der Abhängigkeitsregeln von R2 wieder die Abhängigkeitsregeln von den nicht-zerlegten Schema R ergibt.</w:t>
+      </w:r>
+    </w:p>
+    <w:p>
+      <w:pPr>
+        <w:pStyle w:val="Listenabsatz"/>
+        <w:numPr>
+          <w:ilvl w:val="2"/>
+          <w:numId w:val="2"/>
+        </w:numPr>
+        <w:rPr>
+          <w:rFonts w:ascii="Chalkboard" w:hAnsi="Chalkboard"/>
+          <w:color w:val="215E99" w:themeColor="text2" w:themeTint="BF"/>
+        </w:rPr>
+      </w:pPr>
+      <w:r>
+        <w:rPr>
+          <w:rFonts w:ascii="Chalkboard" w:hAnsi="Chalkboard"/>
+          <w:color w:val="215E99" w:themeColor="text2" w:themeTint="BF"/>
+        </w:rPr>
+        <w:t xml:space="preserve">In R1 gelten: </w:t>
+      </w:r>
+      <w:r>
+        <w:rPr>
+          <w:rFonts w:ascii="Chalkboard" w:hAnsi="Chalkboard"/>
+          <w:color w:val="215E99" w:themeColor="text2" w:themeTint="BF"/>
+        </w:rPr>
+        <w:t>B</w:t>
+      </w:r>
+      <w:r>
+        <w:rPr>
+          <w:rFonts w:ascii="Chalkboard" w:hAnsi="Chalkboard"/>
+          <w:color w:val="215E99" w:themeColor="text2" w:themeTint="BF"/>
+        </w:rPr>
+        <w:t xml:space="preserve"> </w:t>
+      </w:r>
+      <m:oMath>
+        <m:r>
+          <m:rPr>
+            <m:sty m:val="p"/>
+          </m:rPr>
+          <w:rPr>
+            <w:rFonts w:ascii="Cambria Math" w:hAnsi="Cambria Math"/>
+            <w:color w:val="215E99" w:themeColor="text2" w:themeTint="BF"/>
+          </w:rPr>
+          <m:t>→</m:t>
+        </m:r>
+      </m:oMath>
+      <w:r>
+        <w:rPr>
+          <w:rFonts w:ascii="Chalkboard" w:eastAsiaTheme="minorEastAsia" w:hAnsi="Chalkboard"/>
+          <w:color w:val="215E99" w:themeColor="text2" w:themeTint="BF"/>
+        </w:rPr>
+        <w:t xml:space="preserve"> </w:t>
+      </w:r>
+      <w:r>
+        <w:rPr>
+          <w:rFonts w:ascii="Chalkboard" w:eastAsiaTheme="minorEastAsia" w:hAnsi="Chalkboard"/>
+          <w:color w:val="215E99" w:themeColor="text2" w:themeTint="BF"/>
+        </w:rPr>
+        <w:t>C</w:t>
+      </w:r>
+      <w:r>
+        <w:rPr>
+          <w:rFonts w:ascii="Chalkboard" w:eastAsiaTheme="minorEastAsia" w:hAnsi="Chalkboard"/>
+          <w:color w:val="215E99" w:themeColor="text2" w:themeTint="BF"/>
+        </w:rPr>
+        <w:t xml:space="preserve">, </w:t>
+      </w:r>
+      <w:r>
+        <w:rPr>
+          <w:rFonts w:ascii="Chalkboard" w:hAnsi="Chalkboard"/>
+          <w:color w:val="215E99" w:themeColor="text2" w:themeTint="BF"/>
+        </w:rPr>
+        <w:t>B</w:t>
+      </w:r>
+      <w:r>
+        <w:rPr>
+          <w:rFonts w:ascii="Chalkboard" w:hAnsi="Chalkboard"/>
+          <w:color w:val="215E99" w:themeColor="text2" w:themeTint="BF"/>
+        </w:rPr>
+        <w:t xml:space="preserve"> </w:t>
+      </w:r>
+      <m:oMath>
+        <m:r>
+          <m:rPr>
+            <m:sty m:val="p"/>
+          </m:rPr>
+          <w:rPr>
+            <w:rFonts w:ascii="Cambria Math" w:hAnsi="Cambria Math"/>
+            <w:color w:val="215E99" w:themeColor="text2" w:themeTint="BF"/>
+          </w:rPr>
+          <m:t>→</m:t>
+        </m:r>
+      </m:oMath>
+      <w:r>
+        <w:rPr>
+          <w:rFonts w:ascii="Chalkboard" w:eastAsiaTheme="minorEastAsia" w:hAnsi="Chalkboard"/>
+          <w:color w:val="215E99" w:themeColor="text2" w:themeTint="BF"/>
+        </w:rPr>
+        <w:t xml:space="preserve"> </w:t>
+      </w:r>
+      <w:r>
+        <w:rPr>
+          <w:rFonts w:ascii="Chalkboard" w:eastAsiaTheme="minorEastAsia" w:hAnsi="Chalkboard"/>
+          <w:color w:val="215E99" w:themeColor="text2" w:themeTint="BF"/>
+        </w:rPr>
+        <w:t xml:space="preserve">A, </w:t>
+      </w:r>
+      <w:bookmarkStart w:id="0" w:name="_Hlk219242373"/>
+      <w:r>
+        <w:rPr>
+          <w:rFonts w:ascii="Chalkboard" w:hAnsi="Chalkboard"/>
+          <w:color w:val="215E99" w:themeColor="text2" w:themeTint="BF"/>
+        </w:rPr>
+        <w:t>A</w:t>
+      </w:r>
+      <w:r>
+        <w:rPr>
+          <w:rFonts w:ascii="Chalkboard" w:hAnsi="Chalkboard"/>
+          <w:color w:val="215E99" w:themeColor="text2" w:themeTint="BF"/>
+        </w:rPr>
+        <w:t xml:space="preserve"> </w:t>
+      </w:r>
+      <m:oMath>
+        <m:r>
+          <m:rPr>
+            <m:sty m:val="p"/>
+          </m:rPr>
+          <w:rPr>
+            <w:rFonts w:ascii="Cambria Math" w:hAnsi="Cambria Math"/>
+            <w:color w:val="215E99" w:themeColor="text2" w:themeTint="BF"/>
+          </w:rPr>
+          <m:t>→</m:t>
+        </m:r>
+      </m:oMath>
+      <w:r>
+        <w:rPr>
+          <w:rFonts w:ascii="Chalkboard" w:eastAsiaTheme="minorEastAsia" w:hAnsi="Chalkboard"/>
+          <w:color w:val="215E99" w:themeColor="text2" w:themeTint="BF"/>
+        </w:rPr>
+        <w:t xml:space="preserve"> </w:t>
+      </w:r>
+      <w:r>
+        <w:rPr>
+          <w:rFonts w:ascii="Chalkboard" w:eastAsiaTheme="minorEastAsia" w:hAnsi="Chalkboard"/>
+          <w:color w:val="215E99" w:themeColor="text2" w:themeTint="BF"/>
+        </w:rPr>
+        <w:t>E</w:t>
+      </w:r>
+      <w:bookmarkEnd w:id="0"/>
+    </w:p>
+    <w:p>
+      <w:pPr>
+        <w:pStyle w:val="Listenabsatz"/>
+        <w:numPr>
+          <w:ilvl w:val="2"/>
+          <w:numId w:val="2"/>
+        </w:numPr>
+        <w:rPr>
+          <w:rFonts w:ascii="Chalkboard" w:hAnsi="Chalkboard"/>
+          <w:color w:val="215E99" w:themeColor="text2" w:themeTint="BF"/>
+        </w:rPr>
+      </w:pPr>
+      <w:r>
+        <w:rPr>
+          <w:rFonts w:ascii="Chalkboard" w:hAnsi="Chalkboard"/>
+          <w:color w:val="215E99" w:themeColor="text2" w:themeTint="BF"/>
+        </w:rPr>
+        <w:t>In R</w:t>
+      </w:r>
+      <w:r>
+        <w:rPr>
+          <w:rFonts w:ascii="Chalkboard" w:hAnsi="Chalkboard"/>
+          <w:color w:val="215E99" w:themeColor="text2" w:themeTint="BF"/>
+        </w:rPr>
+        <w:t>2</w:t>
+      </w:r>
+      <w:r>
+        <w:rPr>
+          <w:rFonts w:ascii="Chalkboard" w:hAnsi="Chalkboard"/>
+          <w:color w:val="215E99" w:themeColor="text2" w:themeTint="BF"/>
+        </w:rPr>
+        <w:t xml:space="preserve"> gelten: </w:t>
+      </w:r>
+      <w:r>
+        <w:rPr>
+          <w:rFonts w:ascii="Chalkboard" w:hAnsi="Chalkboard"/>
+          <w:color w:val="215E99" w:themeColor="text2" w:themeTint="BF"/>
+        </w:rPr>
+        <w:t>E</w:t>
+      </w:r>
+      <w:r>
+        <w:rPr>
+          <w:rFonts w:ascii="Chalkboard" w:hAnsi="Chalkboard"/>
+          <w:color w:val="215E99" w:themeColor="text2" w:themeTint="BF"/>
+        </w:rPr>
+        <w:t xml:space="preserve"> </w:t>
+      </w:r>
+      <m:oMath>
+        <m:r>
+          <m:rPr>
+            <m:sty m:val="p"/>
+          </m:rPr>
+          <w:rPr>
+            <w:rFonts w:ascii="Cambria Math" w:hAnsi="Cambria Math"/>
+            <w:color w:val="215E99" w:themeColor="text2" w:themeTint="BF"/>
+          </w:rPr>
+          <m:t>→</m:t>
+        </m:r>
+      </m:oMath>
+      <w:r>
+        <w:rPr>
+          <w:rFonts w:ascii="Chalkboard" w:eastAsiaTheme="minorEastAsia" w:hAnsi="Chalkboard"/>
+          <w:color w:val="215E99" w:themeColor="text2" w:themeTint="BF"/>
+        </w:rPr>
+        <w:t xml:space="preserve"> </w:t>
+      </w:r>
+      <w:r>
+        <w:rPr>
+          <w:rFonts w:ascii="Chalkboard" w:eastAsiaTheme="minorEastAsia" w:hAnsi="Chalkboard"/>
+          <w:color w:val="215E99" w:themeColor="text2" w:themeTint="BF"/>
+        </w:rPr>
+        <w:t>F</w:t>
+      </w:r>
+      <w:r>
+        <w:rPr>
+          <w:rFonts w:ascii="Chalkboard" w:eastAsiaTheme="minorEastAsia" w:hAnsi="Chalkboard"/>
+          <w:color w:val="215E99" w:themeColor="text2" w:themeTint="BF"/>
+        </w:rPr>
+        <w:t xml:space="preserve">, </w:t>
+      </w:r>
+      <w:r>
+        <w:rPr>
+          <w:rFonts w:ascii="Chalkboard" w:hAnsi="Chalkboard"/>
+          <w:color w:val="215E99" w:themeColor="text2" w:themeTint="BF"/>
+        </w:rPr>
+        <w:t>F</w:t>
+      </w:r>
+      <w:r>
+        <w:rPr>
+          <w:rFonts w:ascii="Chalkboard" w:hAnsi="Chalkboard"/>
+          <w:color w:val="215E99" w:themeColor="text2" w:themeTint="BF"/>
+        </w:rPr>
+        <w:t xml:space="preserve"> </w:t>
+      </w:r>
+      <m:oMath>
+        <m:r>
+          <m:rPr>
+            <m:sty m:val="p"/>
+          </m:rPr>
+          <w:rPr>
+            <w:rFonts w:ascii="Cambria Math" w:hAnsi="Cambria Math"/>
+            <w:color w:val="215E99" w:themeColor="text2" w:themeTint="BF"/>
+          </w:rPr>
+          <m:t>→</m:t>
+        </m:r>
+      </m:oMath>
+      <w:r>
+        <w:rPr>
+          <w:rFonts w:ascii="Chalkboard" w:eastAsiaTheme="minorEastAsia" w:hAnsi="Chalkboard"/>
+          <w:color w:val="215E99" w:themeColor="text2" w:themeTint="BF"/>
+        </w:rPr>
+        <w:t xml:space="preserve"> </w:t>
+      </w:r>
+      <w:r>
+        <w:rPr>
+          <w:rFonts w:ascii="Chalkboard" w:eastAsiaTheme="minorEastAsia" w:hAnsi="Chalkboard"/>
+          <w:color w:val="215E99" w:themeColor="text2" w:themeTint="BF"/>
+        </w:rPr>
+        <w:t>D</w:t>
+      </w:r>
+    </w:p>
+    <w:p>
+      <w:pPr>
+        <w:pStyle w:val="Listenabsatz"/>
+        <w:numPr>
+          <w:ilvl w:val="2"/>
+          <w:numId w:val="2"/>
+        </w:numPr>
+        <w:rPr>
+          <w:rFonts w:ascii="Chalkboard" w:hAnsi="Chalkboard"/>
+          <w:color w:val="215E99" w:themeColor="text2" w:themeTint="BF"/>
+        </w:rPr>
+      </w:pPr>
+      <w:r>
+        <w:rPr>
+          <w:rFonts w:ascii="Chalkboard" w:hAnsi="Chalkboard"/>
+          <w:color w:val="215E99" w:themeColor="text2" w:themeTint="BF"/>
+        </w:rPr>
+        <w:t>A</w:t>
+      </w:r>
+      <w:r>
+        <w:rPr>
+          <w:rFonts w:ascii="Chalkboard" w:hAnsi="Chalkboard"/>
+          <w:color w:val="215E99" w:themeColor="text2" w:themeTint="BF"/>
+        </w:rPr>
+        <w:t xml:space="preserve"> </w:t>
+      </w:r>
+      <m:oMath>
+        <m:r>
+          <m:rPr>
+            <m:sty m:val="p"/>
+          </m:rPr>
+          <w:rPr>
+            <w:rFonts w:ascii="Cambria Math" w:hAnsi="Cambria Math"/>
+            <w:color w:val="215E99" w:themeColor="text2" w:themeTint="BF"/>
+          </w:rPr>
+          <m:t>→</m:t>
+        </m:r>
+      </m:oMath>
+      <w:r>
+        <w:rPr>
+          <w:rFonts w:ascii="Chalkboard" w:eastAsiaTheme="minorEastAsia" w:hAnsi="Chalkboard"/>
+          <w:color w:val="215E99" w:themeColor="text2" w:themeTint="BF"/>
+        </w:rPr>
+        <w:t xml:space="preserve"> </w:t>
+      </w:r>
+      <w:r>
+        <w:rPr>
+          <w:rFonts w:ascii="Chalkboard" w:eastAsiaTheme="minorEastAsia" w:hAnsi="Chalkboard"/>
+          <w:color w:val="215E99" w:themeColor="text2" w:themeTint="BF"/>
+        </w:rPr>
+        <w:t>D von R ist nicht enthalten. Ist diese Regel erhalten geblieben</w:t>
+      </w:r>
+    </w:p>
+    <w:p>
+      <w:pPr>
+        <w:pStyle w:val="Listenabsatz"/>
+        <w:numPr>
+          <w:ilvl w:val="3"/>
+          <w:numId w:val="2"/>
+        </w:numPr>
+        <w:rPr>
+          <w:rFonts w:ascii="Chalkboard" w:hAnsi="Chalkboard"/>
+          <w:color w:val="215E99" w:themeColor="text2" w:themeTint="BF"/>
+        </w:rPr>
+      </w:pPr>
+      <w:r>
+        <w:rPr>
+          <w:rFonts w:ascii="Chalkboard" w:hAnsi="Chalkboard"/>
+          <w:color w:val="215E99" w:themeColor="text2" w:themeTint="BF"/>
+        </w:rPr>
+        <w:t>Aus R1 ist die Abhängigkeit</w:t>
+      </w:r>
+      <w:r>
+        <w:rPr>
+          <w:rFonts w:ascii="Chalkboard" w:eastAsiaTheme="minorEastAsia" w:hAnsi="Chalkboard"/>
+          <w:color w:val="215E99" w:themeColor="text2" w:themeTint="BF"/>
+        </w:rPr>
+        <w:t xml:space="preserve"> </w:t>
+      </w:r>
+      <w:r>
+        <w:rPr>
+          <w:rFonts w:ascii="Chalkboard" w:hAnsi="Chalkboard"/>
+          <w:color w:val="215E99" w:themeColor="text2" w:themeTint="BF"/>
+        </w:rPr>
+        <w:t>A</w:t>
+      </w:r>
+      <w:r>
+        <w:rPr>
+          <w:rFonts w:ascii="Chalkboard" w:hAnsi="Chalkboard"/>
+          <w:color w:val="215E99" w:themeColor="text2" w:themeTint="BF"/>
+        </w:rPr>
+        <w:t xml:space="preserve"> </w:t>
+      </w:r>
+      <m:oMath>
+        <m:r>
+          <m:rPr>
+            <m:sty m:val="p"/>
+          </m:rPr>
+          <w:rPr>
+            <w:rFonts w:ascii="Cambria Math" w:hAnsi="Cambria Math"/>
+            <w:color w:val="215E99" w:themeColor="text2" w:themeTint="BF"/>
+          </w:rPr>
+          <m:t>→</m:t>
+        </m:r>
+      </m:oMath>
+      <w:r>
+        <w:rPr>
+          <w:rFonts w:ascii="Chalkboard" w:eastAsiaTheme="minorEastAsia" w:hAnsi="Chalkboard"/>
+          <w:color w:val="215E99" w:themeColor="text2" w:themeTint="BF"/>
+        </w:rPr>
+        <w:t xml:space="preserve"> </w:t>
+      </w:r>
+      <w:r>
+        <w:rPr>
+          <w:rFonts w:ascii="Chalkboard" w:eastAsiaTheme="minorEastAsia" w:hAnsi="Chalkboard"/>
+          <w:color w:val="215E99" w:themeColor="text2" w:themeTint="BF"/>
+        </w:rPr>
+        <w:t>E</w:t>
+      </w:r>
+      <w:r>
+        <w:rPr>
+          <w:rFonts w:ascii="Chalkboard" w:eastAsiaTheme="minorEastAsia" w:hAnsi="Chalkboard"/>
+          <w:color w:val="215E99" w:themeColor="text2" w:themeTint="BF"/>
+        </w:rPr>
+        <w:t xml:space="preserve"> bekannt.</w:t>
+      </w:r>
+    </w:p>
+    <w:p>
+      <w:pPr>
+        <w:pStyle w:val="Listenabsatz"/>
+        <w:numPr>
+          <w:ilvl w:val="3"/>
+          <w:numId w:val="2"/>
+        </w:numPr>
+        <w:rPr>
+          <w:rFonts w:ascii="Chalkboard" w:hAnsi="Chalkboard"/>
+          <w:color w:val="215E99" w:themeColor="text2" w:themeTint="BF"/>
+        </w:rPr>
+      </w:pPr>
+      <w:r>
+        <w:rPr>
+          <w:rFonts w:ascii="Chalkboard" w:eastAsiaTheme="minorEastAsia" w:hAnsi="Chalkboard"/>
+          <w:color w:val="215E99" w:themeColor="text2" w:themeTint="BF"/>
+        </w:rPr>
+        <w:t xml:space="preserve">Aus R2 sind die Abhängigkeiten </w:t>
+      </w:r>
+      <w:r>
+        <w:rPr>
+          <w:rFonts w:ascii="Chalkboard" w:hAnsi="Chalkboard"/>
+          <w:color w:val="215E99" w:themeColor="text2" w:themeTint="BF"/>
+        </w:rPr>
+        <w:t>E</w:t>
+      </w:r>
+      <w:r>
+        <w:rPr>
+          <w:rFonts w:ascii="Chalkboard" w:hAnsi="Chalkboard"/>
+          <w:color w:val="215E99" w:themeColor="text2" w:themeTint="BF"/>
+        </w:rPr>
+        <w:t xml:space="preserve"> </w:t>
+      </w:r>
+      <m:oMath>
+        <m:r>
+          <m:rPr>
+            <m:sty m:val="p"/>
+          </m:rPr>
+          <w:rPr>
+            <w:rFonts w:ascii="Cambria Math" w:hAnsi="Cambria Math"/>
+            <w:color w:val="215E99" w:themeColor="text2" w:themeTint="BF"/>
+          </w:rPr>
+          <m:t>→</m:t>
+        </m:r>
+      </m:oMath>
+      <w:r>
+        <w:rPr>
+          <w:rFonts w:ascii="Chalkboard" w:eastAsiaTheme="minorEastAsia" w:hAnsi="Chalkboard"/>
+          <w:color w:val="215E99" w:themeColor="text2" w:themeTint="BF"/>
+        </w:rPr>
+        <w:t xml:space="preserve"> </w:t>
+      </w:r>
+      <w:r>
+        <w:rPr>
+          <w:rFonts w:ascii="Chalkboard" w:eastAsiaTheme="minorEastAsia" w:hAnsi="Chalkboard"/>
+          <w:color w:val="215E99" w:themeColor="text2" w:themeTint="BF"/>
+        </w:rPr>
+        <w:t>F und</w:t>
+      </w:r>
+      <w:r>
+        <w:rPr>
+          <w:rFonts w:ascii="Chalkboard" w:eastAsiaTheme="minorEastAsia" w:hAnsi="Chalkboard"/>
+          <w:color w:val="215E99" w:themeColor="text2" w:themeTint="BF"/>
+        </w:rPr>
+        <w:t xml:space="preserve"> </w:t>
+      </w:r>
+      <w:r>
+        <w:rPr>
+          <w:rFonts w:ascii="Chalkboard" w:hAnsi="Chalkboard"/>
+          <w:color w:val="215E99" w:themeColor="text2" w:themeTint="BF"/>
+        </w:rPr>
+        <w:t>F</w:t>
+      </w:r>
+      <w:r>
+        <w:rPr>
+          <w:rFonts w:ascii="Chalkboard" w:hAnsi="Chalkboard"/>
+          <w:color w:val="215E99" w:themeColor="text2" w:themeTint="BF"/>
+        </w:rPr>
+        <w:t xml:space="preserve"> </w:t>
+      </w:r>
+      <m:oMath>
+        <m:r>
+          <m:rPr>
+            <m:sty m:val="p"/>
+          </m:rPr>
+          <w:rPr>
+            <w:rFonts w:ascii="Cambria Math" w:hAnsi="Cambria Math"/>
+            <w:color w:val="215E99" w:themeColor="text2" w:themeTint="BF"/>
+          </w:rPr>
+          <m:t>→</m:t>
+        </m:r>
+      </m:oMath>
+      <w:r>
+        <w:rPr>
+          <w:rFonts w:ascii="Chalkboard" w:eastAsiaTheme="minorEastAsia" w:hAnsi="Chalkboard"/>
+          <w:color w:val="215E99" w:themeColor="text2" w:themeTint="BF"/>
+        </w:rPr>
+        <w:t xml:space="preserve"> </w:t>
+      </w:r>
+      <w:r>
+        <w:rPr>
+          <w:rFonts w:ascii="Chalkboard" w:eastAsiaTheme="minorEastAsia" w:hAnsi="Chalkboard"/>
+          <w:color w:val="215E99" w:themeColor="text2" w:themeTint="BF"/>
+        </w:rPr>
+        <w:t>D</w:t>
+      </w:r>
+    </w:p>
+    <w:p>
+      <w:pPr>
+        <w:pStyle w:val="Listenabsatz"/>
+        <w:numPr>
+          <w:ilvl w:val="3"/>
+          <w:numId w:val="2"/>
+        </w:numPr>
+        <w:rPr>
+          <w:rFonts w:ascii="Chalkboard" w:hAnsi="Chalkboard"/>
+          <w:color w:val="215E99" w:themeColor="text2" w:themeTint="BF"/>
+        </w:rPr>
+      </w:pPr>
+      <w:r>
+        <w:rPr>
+          <w:rFonts w:ascii="Chalkboard" w:eastAsiaTheme="minorEastAsia" w:hAnsi="Chalkboard"/>
+          <w:color w:val="215E99" w:themeColor="text2" w:themeTint="BF"/>
+        </w:rPr>
+        <w:t>Durch das Prinzip der Transitivität über die Relationen hinweg gilt:</w:t>
+      </w:r>
+    </w:p>
+    <w:p>
+      <w:pPr>
+        <w:pStyle w:val="Listenabsatz"/>
+        <w:ind w:left="2880"/>
+        <w:rPr>
+          <w:rFonts w:ascii="Chalkboard" w:eastAsiaTheme="minorEastAsia" w:hAnsi="Chalkboard"/>
+          <w:color w:val="215E99" w:themeColor="text2" w:themeTint="BF"/>
+        </w:rPr>
+      </w:pPr>
+      <w:r>
+        <w:rPr>
+          <w:rFonts w:ascii="Chalkboard" w:hAnsi="Chalkboard"/>
+          <w:color w:val="215E99" w:themeColor="text2" w:themeTint="BF"/>
+        </w:rPr>
+        <w:t>A</w:t>
+      </w:r>
+      <w:r>
+        <w:rPr>
+          <w:rFonts w:ascii="Chalkboard" w:hAnsi="Chalkboard"/>
+          <w:color w:val="215E99" w:themeColor="text2" w:themeTint="BF"/>
+        </w:rPr>
+        <w:t xml:space="preserve"> </w:t>
+      </w:r>
+      <m:oMath>
+        <m:r>
+          <m:rPr>
+            <m:sty m:val="p"/>
+          </m:rPr>
+          <w:rPr>
+            <w:rFonts w:ascii="Cambria Math" w:hAnsi="Cambria Math"/>
+            <w:color w:val="215E99" w:themeColor="text2" w:themeTint="BF"/>
+          </w:rPr>
+          <m:t>→</m:t>
+        </m:r>
+      </m:oMath>
+      <w:r>
+        <w:rPr>
+          <w:rFonts w:ascii="Chalkboard" w:eastAsiaTheme="minorEastAsia" w:hAnsi="Chalkboard"/>
+          <w:color w:val="215E99" w:themeColor="text2" w:themeTint="BF"/>
+        </w:rPr>
+        <w:t xml:space="preserve"> </w:t>
+      </w:r>
+      <w:r>
+        <w:rPr>
+          <w:rFonts w:ascii="Chalkboard" w:eastAsiaTheme="minorEastAsia" w:hAnsi="Chalkboard"/>
+          <w:color w:val="215E99" w:themeColor="text2" w:themeTint="BF"/>
+        </w:rPr>
+        <w:t>E</w:t>
+      </w:r>
+      <w:r>
+        <w:rPr>
+          <w:rFonts w:ascii="Chalkboard" w:hAnsi="Chalkboard"/>
+          <w:color w:val="215E99" w:themeColor="text2" w:themeTint="BF"/>
+        </w:rPr>
+        <w:t xml:space="preserve"> </w:t>
+      </w:r>
+      <m:oMath>
+        <m:r>
+          <m:rPr>
+            <m:sty m:val="p"/>
+          </m:rPr>
+          <w:rPr>
+            <w:rFonts w:ascii="Cambria Math" w:hAnsi="Cambria Math"/>
+            <w:color w:val="215E99" w:themeColor="text2" w:themeTint="BF"/>
+          </w:rPr>
+          <m:t>→</m:t>
+        </m:r>
+      </m:oMath>
+      <w:r>
+        <w:rPr>
+          <w:rFonts w:ascii="Chalkboard" w:eastAsiaTheme="minorEastAsia" w:hAnsi="Chalkboard"/>
+          <w:color w:val="215E99" w:themeColor="text2" w:themeTint="BF"/>
+        </w:rPr>
+        <w:t xml:space="preserve"> </w:t>
+      </w:r>
+      <w:r>
+        <w:rPr>
+          <w:rFonts w:ascii="Chalkboard" w:eastAsiaTheme="minorEastAsia" w:hAnsi="Chalkboard"/>
+          <w:color w:val="215E99" w:themeColor="text2" w:themeTint="BF"/>
+        </w:rPr>
+        <w:t xml:space="preserve">F </w:t>
+      </w:r>
+      <m:oMath>
+        <m:r>
+          <m:rPr>
+            <m:sty m:val="p"/>
+          </m:rPr>
+          <w:rPr>
+            <w:rFonts w:ascii="Cambria Math" w:hAnsi="Cambria Math"/>
+            <w:color w:val="215E99" w:themeColor="text2" w:themeTint="BF"/>
+          </w:rPr>
+          <m:t>→</m:t>
+        </m:r>
+      </m:oMath>
+      <w:r>
+        <w:rPr>
+          <w:rFonts w:ascii="Chalkboard" w:eastAsiaTheme="minorEastAsia" w:hAnsi="Chalkboard"/>
+          <w:color w:val="215E99" w:themeColor="text2" w:themeTint="BF"/>
+        </w:rPr>
+        <w:t xml:space="preserve"> </w:t>
+      </w:r>
+      <w:r>
+        <w:rPr>
+          <w:rFonts w:ascii="Chalkboard" w:eastAsiaTheme="minorEastAsia" w:hAnsi="Chalkboard"/>
+          <w:color w:val="215E99" w:themeColor="text2" w:themeTint="BF"/>
+        </w:rPr>
+        <w:t>D</w:t>
+      </w:r>
+    </w:p>
+    <w:p>
+      <w:pPr>
+        <w:pStyle w:val="Listenabsatz"/>
+        <w:numPr>
+          <w:ilvl w:val="3"/>
+          <w:numId w:val="2"/>
+        </w:numPr>
+        <w:rPr>
+          <w:rFonts w:ascii="Chalkboard" w:eastAsiaTheme="minorEastAsia" w:hAnsi="Chalkboard"/>
+          <w:color w:val="215E99" w:themeColor="text2" w:themeTint="BF"/>
+        </w:rPr>
+      </w:pPr>
+      <w:r>
+        <w:rPr>
+          <w:rFonts w:ascii="Chalkboard" w:eastAsiaTheme="minorEastAsia" w:hAnsi="Chalkboard"/>
+          <w:color w:val="215E99" w:themeColor="text2" w:themeTint="BF"/>
+        </w:rPr>
+        <w:t xml:space="preserve">Somit lässt sich </w:t>
+      </w:r>
+      <w:r>
+        <w:rPr>
+          <w:rFonts w:ascii="Chalkboard" w:eastAsiaTheme="minorEastAsia" w:hAnsi="Chalkboard"/>
+          <w:color w:val="215E99" w:themeColor="text2" w:themeTint="BF"/>
+        </w:rPr>
+        <w:t xml:space="preserve">A </w:t>
+      </w:r>
+      <m:oMath>
+        <m:r>
+          <m:rPr>
+            <m:sty m:val="p"/>
+          </m:rPr>
+          <w:rPr>
+            <w:rFonts w:ascii="Cambria Math" w:eastAsiaTheme="minorEastAsia" w:hAnsi="Cambria Math"/>
+            <w:color w:val="215E99" w:themeColor="text2" w:themeTint="BF"/>
+          </w:rPr>
+          <m:t>→</m:t>
+        </m:r>
+      </m:oMath>
+      <w:r>
+        <w:rPr>
+          <w:rFonts w:ascii="Chalkboard" w:eastAsiaTheme="minorEastAsia" w:hAnsi="Chalkboard"/>
+          <w:color w:val="215E99" w:themeColor="text2" w:themeTint="BF"/>
+        </w:rPr>
+        <w:t xml:space="preserve"> </w:t>
+      </w:r>
+      <w:r>
+        <w:rPr>
+          <w:rFonts w:ascii="Chalkboard" w:eastAsiaTheme="minorEastAsia" w:hAnsi="Chalkboard"/>
+          <w:color w:val="215E99" w:themeColor="text2" w:themeTint="BF"/>
+        </w:rPr>
+        <w:t>D</w:t>
+      </w:r>
+      <w:r>
+        <w:rPr>
+          <w:rFonts w:ascii="Chalkboard" w:eastAsiaTheme="minorEastAsia" w:hAnsi="Chalkboard"/>
+          <w:color w:val="215E99" w:themeColor="text2" w:themeTint="BF"/>
+        </w:rPr>
+        <w:t xml:space="preserve"> rekonstruieren.</w:t>
+      </w:r>
+    </w:p>
+    <w:p>
+      <w:pPr>
+        <w:pStyle w:val="Listenabsatz"/>
+        <w:numPr>
+          <w:ilvl w:val="2"/>
+          <w:numId w:val="2"/>
+        </w:numPr>
+        <w:rPr>
+          <w:rFonts w:ascii="Chalkboard" w:eastAsiaTheme="minorEastAsia" w:hAnsi="Chalkboard"/>
+          <w:color w:val="215E99" w:themeColor="text2" w:themeTint="BF"/>
+        </w:rPr>
+      </w:pPr>
+      <w:r>
+        <w:rPr>
+          <w:rFonts w:ascii="Chalkboard" w:eastAsiaTheme="minorEastAsia" w:hAnsi="Chalkboard"/>
+          <w:color w:val="215E99" w:themeColor="text2" w:themeTint="BF"/>
+        </w:rPr>
+        <w:t xml:space="preserve">Nun ist die Antwort klar: Die Mengen der Abhängigkeitsregeln sind identisch und damit ist die </w:t>
+      </w:r>
+      <w:r>
+        <w:rPr>
+          <w:rFonts w:ascii="Chalkboard" w:eastAsiaTheme="minorEastAsia" w:hAnsi="Chalkboard"/>
+          <w:color w:val="215E99" w:themeColor="text2" w:themeTint="BF"/>
+        </w:rPr>
+        <w:t>Zerlegung abhängigkeitsbewahrend.</w:t>
+      </w:r>
+    </w:p>
+    <w:p>
+      <w:pPr>
+        <w:pStyle w:val="Listenabsatz"/>
+        <w:ind w:left="2160"/>
+        <w:rPr>
+          <w:rFonts w:ascii="Chalkboard" w:hAnsi="Chalkboard"/>
+          <w:color w:val="215E99" w:themeColor="text2" w:themeTint="BF"/>
+        </w:rPr>
+      </w:pPr>
+    </w:p>
+    <w:p>
+      <w:pPr>
+        <w:pStyle w:val="Listenabsatz"/>
+        <w:numPr>
           <w:ilvl w:val="1"/>
           <w:numId w:val="2"/>
         </w:numPr>
@@ -3674,6 +4490,395 @@
         </w:rPr>
         <w:t>Begründen Sie mit Hilfe des Statischen Kriteriums für Verlustlosigkeit, warum die Zerlegung verlustlos ist.</w:t>
       </w:r>
+    </w:p>
+    <w:p>
+      <w:pPr>
+        <w:pStyle w:val="Listenabsatz"/>
+        <w:numPr>
+          <w:ilvl w:val="2"/>
+          <w:numId w:val="2"/>
+        </w:numPr>
+        <w:rPr>
+          <w:rFonts w:ascii="Chalkboard" w:hAnsi="Chalkboard"/>
+          <w:color w:val="215E99" w:themeColor="text2" w:themeTint="BF"/>
+        </w:rPr>
+      </w:pPr>
+      <w:r>
+        <w:rPr>
+          <w:rFonts w:ascii="Chalkboard" w:hAnsi="Chalkboard"/>
+          <w:color w:val="215E99" w:themeColor="text2" w:themeTint="BF"/>
+        </w:rPr>
+        <w:lastRenderedPageBreak/>
+        <w:t>Wir nutzen das "statische Kriterium für Verlustlosigkeit", wie in der Vorlesung beschrieben. "</w:t>
+      </w:r>
+      <w:r>
+        <w:rPr>
+          <w:rFonts w:ascii="Chalkboard" w:hAnsi="Chalkboard"/>
+          <w:color w:val="215E99" w:themeColor="text2" w:themeTint="BF"/>
+        </w:rPr>
+        <w:t>Wenn der Durchschnitt der Attributmengen der Komponenten Superschlüssel</w:t>
+      </w:r>
+      <w:r>
+        <w:rPr>
+          <w:rFonts w:ascii="Chalkboard" w:hAnsi="Chalkboard"/>
+          <w:color w:val="215E99" w:themeColor="text2" w:themeTint="BF"/>
+        </w:rPr>
+        <w:t xml:space="preserve"> </w:t>
+      </w:r>
+      <w:r>
+        <w:rPr>
+          <w:rFonts w:ascii="Chalkboard" w:hAnsi="Chalkboard"/>
+          <w:color w:val="215E99" w:themeColor="text2" w:themeTint="BF"/>
+        </w:rPr>
+        <w:t>mindestens einer Komponente ist, ist die Zerlegung verlustlos.</w:t>
+      </w:r>
+      <w:r>
+        <w:rPr>
+          <w:rFonts w:ascii="Chalkboard" w:hAnsi="Chalkboard"/>
+          <w:color w:val="215E99" w:themeColor="text2" w:themeTint="BF"/>
+        </w:rPr>
+        <w:t>"</w:t>
+      </w:r>
+    </w:p>
+    <w:p>
+      <w:pPr>
+        <w:pStyle w:val="Listenabsatz"/>
+        <w:numPr>
+          <w:ilvl w:val="2"/>
+          <w:numId w:val="2"/>
+        </w:numPr>
+        <w:rPr>
+          <w:rFonts w:ascii="Chalkboard" w:hAnsi="Chalkboard"/>
+          <w:color w:val="215E99" w:themeColor="text2" w:themeTint="BF"/>
+        </w:rPr>
+      </w:pPr>
+      <w:r>
+        <w:rPr>
+          <w:rFonts w:ascii="Chalkboard" w:hAnsi="Chalkboard"/>
+          <w:color w:val="215E99" w:themeColor="text2" w:themeTint="BF"/>
+        </w:rPr>
+        <w:t>Attr(R1) = {A, B, C, E}</w:t>
+      </w:r>
+    </w:p>
+    <w:p>
+      <w:pPr>
+        <w:pStyle w:val="Listenabsatz"/>
+        <w:numPr>
+          <w:ilvl w:val="2"/>
+          <w:numId w:val="2"/>
+        </w:numPr>
+        <w:rPr>
+          <w:rFonts w:ascii="Chalkboard" w:hAnsi="Chalkboard"/>
+          <w:color w:val="215E99" w:themeColor="text2" w:themeTint="BF"/>
+        </w:rPr>
+      </w:pPr>
+      <w:r>
+        <w:rPr>
+          <w:rFonts w:ascii="Chalkboard" w:hAnsi="Chalkboard"/>
+          <w:color w:val="215E99" w:themeColor="text2" w:themeTint="BF"/>
+        </w:rPr>
+        <w:t>Attr(R</w:t>
+      </w:r>
+      <w:r>
+        <w:rPr>
+          <w:rFonts w:ascii="Chalkboard" w:hAnsi="Chalkboard"/>
+          <w:color w:val="215E99" w:themeColor="text2" w:themeTint="BF"/>
+        </w:rPr>
+        <w:t>2</w:t>
+      </w:r>
+      <w:r>
+        <w:rPr>
+          <w:rFonts w:ascii="Chalkboard" w:hAnsi="Chalkboard"/>
+          <w:color w:val="215E99" w:themeColor="text2" w:themeTint="BF"/>
+        </w:rPr>
+        <w:t>) = {</w:t>
+      </w:r>
+      <w:r>
+        <w:rPr>
+          <w:rFonts w:ascii="Chalkboard" w:hAnsi="Chalkboard"/>
+          <w:color w:val="215E99" w:themeColor="text2" w:themeTint="BF"/>
+        </w:rPr>
+        <w:t>D, E, F</w:t>
+      </w:r>
+      <w:r>
+        <w:rPr>
+          <w:rFonts w:ascii="Chalkboard" w:hAnsi="Chalkboard"/>
+          <w:color w:val="215E99" w:themeColor="text2" w:themeTint="BF"/>
+        </w:rPr>
+        <w:t>}</w:t>
+      </w:r>
+    </w:p>
+    <w:p>
+      <w:pPr>
+        <w:pStyle w:val="Listenabsatz"/>
+        <w:numPr>
+          <w:ilvl w:val="2"/>
+          <w:numId w:val="2"/>
+        </w:numPr>
+        <w:rPr>
+          <w:rFonts w:ascii="Chalkboard" w:hAnsi="Chalkboard"/>
+          <w:color w:val="215E99" w:themeColor="text2" w:themeTint="BF"/>
+        </w:rPr>
+      </w:pPr>
+      <w:r>
+        <w:rPr>
+          <w:rFonts w:ascii="Chalkboard" w:hAnsi="Chalkboard"/>
+          <w:color w:val="215E99" w:themeColor="text2" w:themeTint="BF"/>
+        </w:rPr>
+        <w:t>Durchschnitt: R1</w:t>
+      </w:r>
+      <w:r>
+        <w:rPr>
+          <w:rFonts w:ascii="Chalkboard" w:hAnsi="Chalkboard"/>
+          <w:color w:val="215E99" w:themeColor="text2" w:themeTint="BF"/>
+        </w:rPr>
+        <w:t xml:space="preserve"> </w:t>
+      </w:r>
+      <m:oMath>
+        <m:r>
+          <m:rPr>
+            <m:sty m:val="p"/>
+          </m:rPr>
+          <w:rPr>
+            <w:rFonts w:ascii="Cambria Math" w:hAnsi="Cambria Math"/>
+            <w:color w:val="215E99" w:themeColor="text2" w:themeTint="BF"/>
+          </w:rPr>
+          <m:t xml:space="preserve">∩ </m:t>
+        </m:r>
+      </m:oMath>
+      <w:r>
+        <w:rPr>
+          <w:rFonts w:ascii="Chalkboard" w:hAnsi="Chalkboard"/>
+          <w:color w:val="215E99" w:themeColor="text2" w:themeTint="BF"/>
+        </w:rPr>
+        <w:t>R2</w:t>
+      </w:r>
+      <w:r>
+        <w:rPr>
+          <w:rFonts w:ascii="Chalkboard" w:hAnsi="Chalkboard"/>
+          <w:color w:val="215E99" w:themeColor="text2" w:themeTint="BF"/>
+        </w:rPr>
+        <w:t xml:space="preserve"> = {E}</w:t>
+      </w:r>
+    </w:p>
+    <w:p>
+      <w:pPr>
+        <w:pStyle w:val="Listenabsatz"/>
+        <w:numPr>
+          <w:ilvl w:val="2"/>
+          <w:numId w:val="2"/>
+        </w:numPr>
+        <w:rPr>
+          <w:rFonts w:ascii="Chalkboard" w:hAnsi="Chalkboard"/>
+          <w:color w:val="215E99" w:themeColor="text2" w:themeTint="BF"/>
+        </w:rPr>
+      </w:pPr>
+      <w:r>
+        <w:rPr>
+          <w:rFonts w:ascii="Chalkboard" w:hAnsi="Chalkboard"/>
+          <w:color w:val="215E99" w:themeColor="text2" w:themeTint="BF"/>
+        </w:rPr>
+        <w:t>Nun muss geprüft werden, ob E ein Schlüssel von R2 ist.</w:t>
+      </w:r>
+    </w:p>
+    <w:p>
+      <w:pPr>
+        <w:pStyle w:val="Listenabsatz"/>
+        <w:ind w:left="2880"/>
+        <w:rPr>
+          <w:rFonts w:ascii="Chalkboard" w:hAnsi="Chalkboard"/>
+          <w:color w:val="215E99" w:themeColor="text2" w:themeTint="BF"/>
+        </w:rPr>
+      </w:pPr>
+      <w:r>
+        <w:rPr>
+          <w:rFonts w:ascii="Chalkboard" w:hAnsi="Chalkboard"/>
+          <w:color w:val="215E99" w:themeColor="text2" w:themeTint="BF"/>
+        </w:rPr>
+        <w:t>E</w:t>
+      </w:r>
+      <w:r>
+        <w:rPr>
+          <w:rFonts w:ascii="Chalkboard" w:hAnsi="Chalkboard"/>
+          <w:color w:val="215E99" w:themeColor="text2" w:themeTint="BF"/>
+        </w:rPr>
+        <w:t xml:space="preserve"> </w:t>
+      </w:r>
+      <m:oMath>
+        <m:r>
+          <m:rPr>
+            <m:sty m:val="p"/>
+          </m:rPr>
+          <w:rPr>
+            <w:rFonts w:ascii="Cambria Math" w:hAnsi="Cambria Math"/>
+            <w:color w:val="215E99" w:themeColor="text2" w:themeTint="BF"/>
+          </w:rPr>
+          <m:t>→</m:t>
+        </m:r>
+      </m:oMath>
+      <w:r>
+        <w:rPr>
+          <w:rFonts w:ascii="Chalkboard" w:hAnsi="Chalkboard"/>
+          <w:color w:val="215E99" w:themeColor="text2" w:themeTint="BF"/>
+        </w:rPr>
+        <w:t xml:space="preserve"> </w:t>
+      </w:r>
+      <w:r>
+        <w:rPr>
+          <w:rFonts w:ascii="Chalkboard" w:hAnsi="Chalkboard"/>
+          <w:color w:val="215E99" w:themeColor="text2" w:themeTint="BF"/>
+        </w:rPr>
+        <w:t>F</w:t>
+      </w:r>
+    </w:p>
+    <w:p>
+      <w:pPr>
+        <w:pStyle w:val="Listenabsatz"/>
+        <w:ind w:left="2880"/>
+        <w:rPr>
+          <w:rFonts w:ascii="Chalkboard" w:hAnsi="Chalkboard"/>
+          <w:color w:val="215E99" w:themeColor="text2" w:themeTint="BF"/>
+        </w:rPr>
+      </w:pPr>
+    </w:p>
+    <w:p>
+      <w:pPr>
+        <w:pStyle w:val="Listenabsatz"/>
+        <w:ind w:left="2880"/>
+        <w:rPr>
+          <w:rFonts w:ascii="Chalkboard" w:hAnsi="Chalkboard"/>
+          <w:color w:val="215E99" w:themeColor="text2" w:themeTint="BF"/>
+        </w:rPr>
+      </w:pPr>
+      <w:r>
+        <w:rPr>
+          <w:rFonts w:ascii="Chalkboard" w:hAnsi="Chalkboard"/>
+          <w:color w:val="215E99" w:themeColor="text2" w:themeTint="BF"/>
+        </w:rPr>
+        <w:t>F</w:t>
+      </w:r>
+      <w:r>
+        <w:rPr>
+          <w:rFonts w:ascii="Chalkboard" w:hAnsi="Chalkboard"/>
+          <w:color w:val="215E99" w:themeColor="text2" w:themeTint="BF"/>
+        </w:rPr>
+        <w:t xml:space="preserve"> lässt sich auf </w:t>
+      </w:r>
+      <w:r>
+        <w:rPr>
+          <w:rFonts w:ascii="Chalkboard" w:hAnsi="Chalkboard"/>
+          <w:color w:val="215E99" w:themeColor="text2" w:themeTint="BF"/>
+        </w:rPr>
+        <w:t>E</w:t>
+      </w:r>
+      <w:r>
+        <w:rPr>
+          <w:rFonts w:ascii="Chalkboard" w:hAnsi="Chalkboard"/>
+          <w:color w:val="215E99" w:themeColor="text2" w:themeTint="BF"/>
+        </w:rPr>
+        <w:t xml:space="preserve"> zurückführen, dadurch auch: </w:t>
+      </w:r>
+      <w:r>
+        <w:rPr>
+          <w:rFonts w:ascii="Chalkboard" w:hAnsi="Chalkboard"/>
+          <w:color w:val="215E99" w:themeColor="text2" w:themeTint="BF"/>
+        </w:rPr>
+        <w:t>D</w:t>
+      </w:r>
+    </w:p>
+    <w:p>
+      <w:pPr>
+        <w:pStyle w:val="Listenabsatz"/>
+        <w:ind w:left="2880"/>
+        <w:rPr>
+          <w:rFonts w:ascii="Chalkboard" w:hAnsi="Chalkboard"/>
+          <w:color w:val="215E99" w:themeColor="text2" w:themeTint="BF"/>
+        </w:rPr>
+      </w:pPr>
+      <w:r>
+        <w:rPr>
+          <w:rFonts w:ascii="Chalkboard" w:hAnsi="Chalkboard"/>
+          <w:color w:val="215E99" w:themeColor="text2" w:themeTint="BF"/>
+        </w:rPr>
+        <w:t>F</w:t>
+      </w:r>
+      <w:r>
+        <w:rPr>
+          <w:rFonts w:ascii="Chalkboard" w:hAnsi="Chalkboard"/>
+          <w:color w:val="215E99" w:themeColor="text2" w:themeTint="BF"/>
+        </w:rPr>
+        <w:t xml:space="preserve"> </w:t>
+      </w:r>
+      <m:oMath>
+        <m:r>
+          <m:rPr>
+            <m:sty m:val="p"/>
+          </m:rPr>
+          <w:rPr>
+            <w:rFonts w:ascii="Cambria Math" w:hAnsi="Cambria Math"/>
+            <w:color w:val="215E99" w:themeColor="text2" w:themeTint="BF"/>
+          </w:rPr>
+          <m:t>→</m:t>
+        </m:r>
+      </m:oMath>
+      <w:r>
+        <w:rPr>
+          <w:rFonts w:ascii="Chalkboard" w:hAnsi="Chalkboard"/>
+          <w:color w:val="215E99" w:themeColor="text2" w:themeTint="BF"/>
+        </w:rPr>
+        <w:t xml:space="preserve"> </w:t>
+      </w:r>
+      <w:r>
+        <w:rPr>
+          <w:rFonts w:ascii="Chalkboard" w:hAnsi="Chalkboard"/>
+          <w:color w:val="215E99" w:themeColor="text2" w:themeTint="BF"/>
+        </w:rPr>
+        <w:t>D</w:t>
+      </w:r>
+    </w:p>
+    <w:p>
+      <w:pPr>
+        <w:pStyle w:val="Listenabsatz"/>
+        <w:ind w:left="2880"/>
+        <w:rPr>
+          <w:rFonts w:ascii="Chalkboard" w:hAnsi="Chalkboard"/>
+          <w:color w:val="215E99" w:themeColor="text2" w:themeTint="BF"/>
+        </w:rPr>
+      </w:pPr>
+    </w:p>
+    <w:p>
+      <w:pPr>
+        <w:pStyle w:val="Listenabsatz"/>
+        <w:ind w:left="2880"/>
+        <w:rPr>
+          <w:rFonts w:ascii="Chalkboard" w:hAnsi="Chalkboard"/>
+          <w:color w:val="215E99" w:themeColor="text2" w:themeTint="BF"/>
+        </w:rPr>
+      </w:pPr>
+      <w:r>
+        <w:rPr>
+          <w:rFonts w:ascii="Chalkboard" w:hAnsi="Chalkboard"/>
+          <w:color w:val="215E99" w:themeColor="text2" w:themeTint="BF"/>
+        </w:rPr>
+        <w:t xml:space="preserve">Damit ist </w:t>
+      </w:r>
+      <w:r>
+        <w:rPr>
+          <w:rFonts w:ascii="Chalkboard" w:hAnsi="Chalkboard"/>
+          <w:color w:val="215E99" w:themeColor="text2" w:themeTint="BF"/>
+        </w:rPr>
+        <w:t>E ein Schlüssel und die Begründung ist komplett.</w:t>
+      </w:r>
+    </w:p>
+    <w:p>
+      <w:pPr>
+        <w:pStyle w:val="Listenabsatz"/>
+        <w:ind w:left="2880"/>
+        <w:rPr>
+          <w:rFonts w:ascii="Chalkboard" w:hAnsi="Chalkboard"/>
+          <w:color w:val="215E99" w:themeColor="text2" w:themeTint="BF"/>
+        </w:rPr>
+      </w:pPr>
     </w:p>
     <w:p>
       <w:pPr>
@@ -3731,6 +4936,179 @@
       <w:pPr>
         <w:pStyle w:val="Listenabsatz"/>
         <w:numPr>
+          <w:ilvl w:val="2"/>
+          <w:numId w:val="2"/>
+        </w:numPr>
+        <w:rPr>
+          <w:rFonts w:ascii="Chalkboard" w:hAnsi="Chalkboard"/>
+          <w:color w:val="215E99" w:themeColor="text2" w:themeTint="BF"/>
+        </w:rPr>
+      </w:pPr>
+      <w:r>
+        <w:rPr>
+          <w:rFonts w:ascii="Chalkboard" w:hAnsi="Chalkboard"/>
+          <w:color w:val="215E99" w:themeColor="text2" w:themeTint="BF"/>
+        </w:rPr>
+        <w:t>In R1 ist der Schlüssel B.</w:t>
+      </w:r>
+    </w:p>
+    <w:p>
+      <w:pPr>
+        <w:pStyle w:val="Listenabsatz"/>
+        <w:numPr>
+          <w:ilvl w:val="2"/>
+          <w:numId w:val="2"/>
+        </w:numPr>
+        <w:rPr>
+          <w:rFonts w:ascii="Chalkboard" w:hAnsi="Chalkboard"/>
+          <w:color w:val="215E99" w:themeColor="text2" w:themeTint="BF"/>
+        </w:rPr>
+      </w:pPr>
+      <w:r>
+        <w:rPr>
+          <w:rFonts w:ascii="Chalkboard" w:hAnsi="Chalkboard"/>
+          <w:color w:val="215E99" w:themeColor="text2" w:themeTint="BF"/>
+        </w:rPr>
+        <w:t>Fremde Abhängigkeiten müssen noch geprüft werden:</w:t>
+      </w:r>
+    </w:p>
+    <w:p>
+      <w:pPr>
+        <w:pStyle w:val="Listenabsatz"/>
+        <w:numPr>
+          <w:ilvl w:val="3"/>
+          <w:numId w:val="2"/>
+        </w:numPr>
+        <w:rPr>
+          <w:rFonts w:ascii="Chalkboard" w:hAnsi="Chalkboard"/>
+          <w:color w:val="215E99" w:themeColor="text2" w:themeTint="BF"/>
+        </w:rPr>
+      </w:pPr>
+      <w:r>
+        <w:rPr>
+          <w:rFonts w:ascii="Chalkboard" w:hAnsi="Chalkboard"/>
+          <w:color w:val="215E99" w:themeColor="text2" w:themeTint="BF"/>
+        </w:rPr>
+        <w:t>Es gibt unter anderem die Regeln B</w:t>
+      </w:r>
+      <w:r>
+        <w:rPr>
+          <w:rFonts w:ascii="Chalkboard" w:hAnsi="Chalkboard"/>
+          <w:color w:val="215E99" w:themeColor="text2" w:themeTint="BF"/>
+        </w:rPr>
+        <w:t xml:space="preserve"> </w:t>
+      </w:r>
+      <m:oMath>
+        <m:r>
+          <m:rPr>
+            <m:sty m:val="p"/>
+          </m:rPr>
+          <w:rPr>
+            <w:rFonts w:ascii="Cambria Math" w:hAnsi="Cambria Math"/>
+            <w:color w:val="215E99" w:themeColor="text2" w:themeTint="BF"/>
+          </w:rPr>
+          <m:t>→</m:t>
+        </m:r>
+      </m:oMath>
+      <w:r>
+        <w:rPr>
+          <w:rFonts w:ascii="Chalkboard" w:eastAsiaTheme="minorEastAsia" w:hAnsi="Chalkboard"/>
+          <w:color w:val="215E99" w:themeColor="text2" w:themeTint="BF"/>
+        </w:rPr>
+        <w:t xml:space="preserve"> </w:t>
+      </w:r>
+      <w:r>
+        <w:rPr>
+          <w:rFonts w:ascii="Chalkboard" w:eastAsiaTheme="minorEastAsia" w:hAnsi="Chalkboard"/>
+          <w:color w:val="215E99" w:themeColor="text2" w:themeTint="BF"/>
+        </w:rPr>
+        <w:t xml:space="preserve">A und </w:t>
+      </w:r>
+      <w:r>
+        <w:rPr>
+          <w:rFonts w:ascii="Chalkboard" w:hAnsi="Chalkboard"/>
+          <w:color w:val="215E99" w:themeColor="text2" w:themeTint="BF"/>
+        </w:rPr>
+        <w:t>A</w:t>
+      </w:r>
+      <w:r>
+        <w:rPr>
+          <w:rFonts w:ascii="Chalkboard" w:hAnsi="Chalkboard"/>
+          <w:color w:val="215E99" w:themeColor="text2" w:themeTint="BF"/>
+        </w:rPr>
+        <w:t xml:space="preserve"> </w:t>
+      </w:r>
+      <m:oMath>
+        <m:r>
+          <m:rPr>
+            <m:sty m:val="p"/>
+          </m:rPr>
+          <w:rPr>
+            <w:rFonts w:ascii="Cambria Math" w:hAnsi="Cambria Math"/>
+            <w:color w:val="215E99" w:themeColor="text2" w:themeTint="BF"/>
+          </w:rPr>
+          <m:t>→</m:t>
+        </m:r>
+      </m:oMath>
+      <w:r>
+        <w:rPr>
+          <w:rFonts w:ascii="Chalkboard" w:eastAsiaTheme="minorEastAsia" w:hAnsi="Chalkboard"/>
+          <w:color w:val="215E99" w:themeColor="text2" w:themeTint="BF"/>
+        </w:rPr>
+        <w:t xml:space="preserve"> </w:t>
+      </w:r>
+      <w:r>
+        <w:rPr>
+          <w:rFonts w:ascii="Chalkboard" w:eastAsiaTheme="minorEastAsia" w:hAnsi="Chalkboard"/>
+          <w:color w:val="215E99" w:themeColor="text2" w:themeTint="BF"/>
+        </w:rPr>
+        <w:t>E</w:t>
+      </w:r>
+    </w:p>
+    <w:p>
+      <w:pPr>
+        <w:pStyle w:val="Listenabsatz"/>
+        <w:numPr>
+          <w:ilvl w:val="3"/>
+          <w:numId w:val="2"/>
+        </w:numPr>
+        <w:rPr>
+          <w:rFonts w:ascii="Chalkboard" w:hAnsi="Chalkboard"/>
+          <w:color w:val="215E99" w:themeColor="text2" w:themeTint="BF"/>
+        </w:rPr>
+      </w:pPr>
+      <w:r>
+        <w:rPr>
+          <w:rFonts w:ascii="Chalkboard" w:eastAsiaTheme="minorEastAsia" w:hAnsi="Chalkboard"/>
+          <w:color w:val="215E99" w:themeColor="text2" w:themeTint="BF"/>
+        </w:rPr>
+        <w:t>Damit ist klar: E ist transitiv vom Schlüssel B anhängig (eben über A).</w:t>
+      </w:r>
+    </w:p>
+    <w:p>
+      <w:pPr>
+        <w:pStyle w:val="Listenabsatz"/>
+        <w:numPr>
+          <w:ilvl w:val="3"/>
+          <w:numId w:val="2"/>
+        </w:numPr>
+        <w:rPr>
+          <w:rFonts w:ascii="Chalkboard" w:hAnsi="Chalkboard"/>
+          <w:color w:val="215E99" w:themeColor="text2" w:themeTint="BF"/>
+        </w:rPr>
+      </w:pPr>
+      <w:r>
+        <w:rPr>
+          <w:rFonts w:ascii="Chalkboard" w:eastAsiaTheme="minorEastAsia" w:hAnsi="Chalkboard"/>
+          <w:color w:val="215E99" w:themeColor="text2" w:themeTint="BF"/>
+        </w:rPr>
+        <w:t>Dies verletzt die Definition bzw. die Beding der 3.NF, die besagt, dass keine transitiven Abhängigkeiten von Nicht-Schlüsselattributen zum Schlüssel erlaubt sind.</w:t>
+      </w:r>
+    </w:p>
+    <w:p>
+      <w:pPr>
+        <w:pStyle w:val="Listenabsatz"/>
+        <w:numPr>
           <w:ilvl w:val="0"/>
           <w:numId w:val="2"/>
         </w:numPr>
@@ -3855,25 +5233,774 @@
     </w:p>
     <w:p>
       <w:pPr>
-        <w:rPr>
-          <w:rFonts w:ascii="Chalkboard" w:hAnsi="Chalkboard"/>
-        </w:rPr>
-      </w:pPr>
-    </w:p>
-    <w:p>
-      <w:pPr>
-        <w:rPr>
-          <w:rFonts w:ascii="Chalkboard" w:hAnsi="Chalkboard"/>
-        </w:rPr>
-      </w:pPr>
-    </w:p>
-    <w:p>
-      <w:pPr>
-        <w:pStyle w:val="Listenabsatz"/>
-        <w:rPr>
-          <w:rFonts w:ascii="Chalkboard" w:hAnsi="Chalkboard"/>
-        </w:rPr>
-      </w:pPr>
+        <w:pStyle w:val="Listenabsatz"/>
+        <w:ind w:left="1440"/>
+        <w:rPr>
+          <w:rFonts w:ascii="Chalkboard" w:hAnsi="Chalkboard"/>
+          <w:color w:val="215E99" w:themeColor="text2" w:themeTint="BF"/>
+        </w:rPr>
+      </w:pPr>
+      <w:r>
+        <w:rPr>
+          <w:rFonts w:ascii="Chalkboard" w:hAnsi="Chalkboard"/>
+          <w:color w:val="215E99" w:themeColor="text2" w:themeTint="BF"/>
+        </w:rPr>
+        <w:t>Für die 3. Normalform muss die transitive Abhängigkeit aus b.iii) aufgelöst werden.</w:t>
+      </w:r>
+    </w:p>
+    <w:p>
+      <w:pPr>
+        <w:pStyle w:val="Listenabsatz"/>
+        <w:ind w:left="1440"/>
+        <w:rPr>
+          <w:rFonts w:ascii="Chalkboard" w:eastAsiaTheme="minorEastAsia" w:hAnsi="Chalkboard"/>
+          <w:color w:val="215E99" w:themeColor="text2" w:themeTint="BF"/>
+        </w:rPr>
+      </w:pPr>
+      <w:r>
+        <w:rPr>
+          <w:rFonts w:ascii="Chalkboard" w:hAnsi="Chalkboard"/>
+          <w:color w:val="215E99" w:themeColor="text2" w:themeTint="BF"/>
+        </w:rPr>
+        <w:t xml:space="preserve">Die Abhängigkeit </w:t>
+      </w:r>
+      <w:r>
+        <w:rPr>
+          <w:rFonts w:ascii="Chalkboard" w:hAnsi="Chalkboard"/>
+          <w:color w:val="215E99" w:themeColor="text2" w:themeTint="BF"/>
+        </w:rPr>
+        <w:t>A</w:t>
+      </w:r>
+      <w:r>
+        <w:rPr>
+          <w:rFonts w:ascii="Chalkboard" w:hAnsi="Chalkboard"/>
+          <w:color w:val="215E99" w:themeColor="text2" w:themeTint="BF"/>
+        </w:rPr>
+        <w:t xml:space="preserve"> </w:t>
+      </w:r>
+      <m:oMath>
+        <m:r>
+          <m:rPr>
+            <m:sty m:val="p"/>
+          </m:rPr>
+          <w:rPr>
+            <w:rFonts w:ascii="Cambria Math" w:hAnsi="Cambria Math"/>
+            <w:color w:val="215E99" w:themeColor="text2" w:themeTint="BF"/>
+          </w:rPr>
+          <m:t>→</m:t>
+        </m:r>
+      </m:oMath>
+      <w:r>
+        <w:rPr>
+          <w:rFonts w:ascii="Chalkboard" w:eastAsiaTheme="minorEastAsia" w:hAnsi="Chalkboard"/>
+          <w:color w:val="215E99" w:themeColor="text2" w:themeTint="BF"/>
+        </w:rPr>
+        <w:t xml:space="preserve"> </w:t>
+      </w:r>
+      <w:r>
+        <w:rPr>
+          <w:rFonts w:ascii="Chalkboard" w:eastAsiaTheme="minorEastAsia" w:hAnsi="Chalkboard"/>
+          <w:color w:val="215E99" w:themeColor="text2" w:themeTint="BF"/>
+        </w:rPr>
+        <w:t>E</w:t>
+      </w:r>
+      <w:r>
+        <w:rPr>
+          <w:rFonts w:ascii="Chalkboard" w:eastAsiaTheme="minorEastAsia" w:hAnsi="Chalkboard"/>
+          <w:color w:val="215E99" w:themeColor="text2" w:themeTint="BF"/>
+        </w:rPr>
+        <w:t xml:space="preserve"> ist störend</w:t>
+      </w:r>
+      <w:r>
+        <w:rPr>
+          <w:rFonts w:ascii="Chalkboard" w:eastAsiaTheme="minorEastAsia" w:hAnsi="Chalkboard"/>
+          <w:color w:val="215E99" w:themeColor="text2" w:themeTint="BF"/>
+        </w:rPr>
+        <w:t>.</w:t>
+      </w:r>
+    </w:p>
+    <w:p>
+      <w:pPr>
+        <w:pStyle w:val="Listenabsatz"/>
+        <w:numPr>
+          <w:ilvl w:val="0"/>
+          <w:numId w:val="8"/>
+        </w:numPr>
+        <w:rPr>
+          <w:rFonts w:ascii="Chalkboard" w:eastAsiaTheme="minorEastAsia" w:hAnsi="Chalkboard"/>
+          <w:color w:val="215E99" w:themeColor="text2" w:themeTint="BF"/>
+        </w:rPr>
+      </w:pPr>
+      <w:r>
+        <w:rPr>
+          <w:rFonts w:ascii="Chalkboard" w:eastAsiaTheme="minorEastAsia" w:hAnsi="Chalkboard"/>
+          <w:color w:val="215E99" w:themeColor="text2" w:themeTint="BF"/>
+        </w:rPr>
+        <w:t>Zunächst wird eine Relation für die störende Abhängigkeit erstellt, um diese loszuwerden.</w:t>
+      </w:r>
+    </w:p>
+    <w:p>
+      <w:pPr>
+        <w:pStyle w:val="Listenabsatz"/>
+        <w:numPr>
+          <w:ilvl w:val="1"/>
+          <w:numId w:val="8"/>
+        </w:numPr>
+        <w:rPr>
+          <w:rFonts w:ascii="Chalkboard" w:eastAsiaTheme="minorEastAsia" w:hAnsi="Chalkboard"/>
+          <w:color w:val="215E99" w:themeColor="text2" w:themeTint="BF"/>
+        </w:rPr>
+      </w:pPr>
+      <w:r>
+        <w:rPr>
+          <w:rFonts w:ascii="Chalkboard" w:eastAsiaTheme="minorEastAsia" w:hAnsi="Chalkboard"/>
+          <w:color w:val="215E99" w:themeColor="text2" w:themeTint="BF"/>
+        </w:rPr>
+        <w:t>R1A(A,E) mit Schlüssel A.</w:t>
+      </w:r>
+    </w:p>
+    <w:p>
+      <w:pPr>
+        <w:pStyle w:val="Listenabsatz"/>
+        <w:numPr>
+          <w:ilvl w:val="0"/>
+          <w:numId w:val="8"/>
+        </w:numPr>
+        <w:rPr>
+          <w:rFonts w:ascii="Chalkboard" w:eastAsiaTheme="minorEastAsia" w:hAnsi="Chalkboard"/>
+          <w:color w:val="215E99" w:themeColor="text2" w:themeTint="BF"/>
+        </w:rPr>
+      </w:pPr>
+      <w:r>
+        <w:rPr>
+          <w:rFonts w:ascii="Chalkboard" w:eastAsiaTheme="minorEastAsia" w:hAnsi="Chalkboard"/>
+          <w:color w:val="215E99" w:themeColor="text2" w:themeTint="BF"/>
+        </w:rPr>
+        <w:t>Der Rest wir behalten und übernommen.</w:t>
+      </w:r>
+    </w:p>
+    <w:p>
+      <w:pPr>
+        <w:pStyle w:val="Listenabsatz"/>
+        <w:numPr>
+          <w:ilvl w:val="1"/>
+          <w:numId w:val="8"/>
+        </w:numPr>
+        <w:rPr>
+          <w:rFonts w:ascii="Chalkboard" w:eastAsiaTheme="minorEastAsia" w:hAnsi="Chalkboard"/>
+          <w:color w:val="215E99" w:themeColor="text2" w:themeTint="BF"/>
+        </w:rPr>
+      </w:pPr>
+      <w:r>
+        <w:rPr>
+          <w:rFonts w:ascii="Chalkboard" w:eastAsiaTheme="minorEastAsia" w:hAnsi="Chalkboard"/>
+          <w:color w:val="215E99" w:themeColor="text2" w:themeTint="BF"/>
+        </w:rPr>
+        <w:t>R1B(A,B,C) mit Schlüssel B.</w:t>
+      </w:r>
+    </w:p>
+    <w:p>
+      <w:pPr>
+        <w:pStyle w:val="Listenabsatz"/>
+        <w:numPr>
+          <w:ilvl w:val="0"/>
+          <w:numId w:val="8"/>
+        </w:numPr>
+        <w:rPr>
+          <w:rFonts w:ascii="Chalkboard" w:eastAsiaTheme="minorEastAsia" w:hAnsi="Chalkboard"/>
+          <w:color w:val="215E99" w:themeColor="text2" w:themeTint="BF"/>
+        </w:rPr>
+      </w:pPr>
+      <w:r>
+        <w:rPr>
+          <w:rFonts w:ascii="Chalkboard" w:eastAsiaTheme="minorEastAsia" w:hAnsi="Chalkboard"/>
+          <w:color w:val="215E99" w:themeColor="text2" w:themeTint="BF"/>
+        </w:rPr>
+        <w:t>Überprüfung auf relevante Verletzungen:</w:t>
+      </w:r>
+    </w:p>
+    <w:p>
+      <w:pPr>
+        <w:pStyle w:val="Listenabsatz"/>
+        <w:numPr>
+          <w:ilvl w:val="1"/>
+          <w:numId w:val="8"/>
+        </w:numPr>
+        <w:rPr>
+          <w:rFonts w:ascii="Chalkboard" w:eastAsiaTheme="minorEastAsia" w:hAnsi="Chalkboard"/>
+          <w:color w:val="215E99" w:themeColor="text2" w:themeTint="BF"/>
+        </w:rPr>
+      </w:pPr>
+      <w:r>
+        <w:rPr>
+          <w:rFonts w:ascii="Chalkboard" w:eastAsiaTheme="minorEastAsia" w:hAnsi="Chalkboard"/>
+          <w:color w:val="215E99" w:themeColor="text2" w:themeTint="BF"/>
+        </w:rPr>
+        <w:t>3.NF erfüllt?</w:t>
+      </w:r>
+    </w:p>
+    <w:p>
+      <w:pPr>
+        <w:pStyle w:val="Listenabsatz"/>
+        <w:numPr>
+          <w:ilvl w:val="2"/>
+          <w:numId w:val="8"/>
+        </w:numPr>
+        <w:rPr>
+          <w:rFonts w:ascii="Chalkboard" w:eastAsiaTheme="minorEastAsia" w:hAnsi="Chalkboard"/>
+          <w:color w:val="215E99" w:themeColor="text2" w:themeTint="BF"/>
+        </w:rPr>
+      </w:pPr>
+      <w:r>
+        <w:rPr>
+          <w:rFonts w:ascii="Chalkboard" w:eastAsiaTheme="minorEastAsia" w:hAnsi="Chalkboard"/>
+          <w:color w:val="215E99" w:themeColor="text2" w:themeTint="BF"/>
+        </w:rPr>
+        <w:t xml:space="preserve">R1A: Nur Abhängigkeitsregel </w:t>
+      </w:r>
+      <w:r>
+        <w:rPr>
+          <w:rFonts w:ascii="Chalkboard" w:hAnsi="Chalkboard"/>
+          <w:color w:val="215E99" w:themeColor="text2" w:themeTint="BF"/>
+        </w:rPr>
+        <w:t>A</w:t>
+      </w:r>
+      <w:r>
+        <w:rPr>
+          <w:rFonts w:ascii="Chalkboard" w:hAnsi="Chalkboard"/>
+          <w:color w:val="215E99" w:themeColor="text2" w:themeTint="BF"/>
+        </w:rPr>
+        <w:t xml:space="preserve"> </w:t>
+      </w:r>
+      <m:oMath>
+        <m:r>
+          <m:rPr>
+            <m:sty m:val="p"/>
+          </m:rPr>
+          <w:rPr>
+            <w:rFonts w:ascii="Cambria Math" w:hAnsi="Cambria Math"/>
+            <w:color w:val="215E99" w:themeColor="text2" w:themeTint="BF"/>
+          </w:rPr>
+          <m:t>→</m:t>
+        </m:r>
+      </m:oMath>
+      <w:r>
+        <w:rPr>
+          <w:rFonts w:ascii="Chalkboard" w:eastAsiaTheme="minorEastAsia" w:hAnsi="Chalkboard"/>
+          <w:color w:val="215E99" w:themeColor="text2" w:themeTint="BF"/>
+        </w:rPr>
+        <w:t xml:space="preserve"> </w:t>
+      </w:r>
+      <w:r>
+        <w:rPr>
+          <w:rFonts w:ascii="Chalkboard" w:eastAsiaTheme="minorEastAsia" w:hAnsi="Chalkboard"/>
+          <w:color w:val="215E99" w:themeColor="text2" w:themeTint="BF"/>
+        </w:rPr>
+        <w:t>E</w:t>
+      </w:r>
+      <w:r>
+        <w:rPr>
+          <w:rFonts w:ascii="Chalkboard" w:eastAsiaTheme="minorEastAsia" w:hAnsi="Chalkboard"/>
+          <w:color w:val="215E99" w:themeColor="text2" w:themeTint="BF"/>
+        </w:rPr>
+        <w:t>. A ist der Schlüssel</w:t>
+      </w:r>
+    </w:p>
+    <w:p>
+      <w:pPr>
+        <w:pStyle w:val="Listenabsatz"/>
+        <w:numPr>
+          <w:ilvl w:val="3"/>
+          <w:numId w:val="8"/>
+        </w:numPr>
+        <w:rPr>
+          <w:rFonts w:ascii="Chalkboard" w:eastAsiaTheme="minorEastAsia" w:hAnsi="Chalkboard"/>
+          <w:color w:val="215E99" w:themeColor="text2" w:themeTint="BF"/>
+        </w:rPr>
+      </w:pPr>
+      <w:r>
+        <w:rPr>
+          <w:rFonts w:ascii="Chalkboard" w:eastAsiaTheme="minorEastAsia" w:hAnsi="Chalkboard"/>
+          <w:color w:val="215E99" w:themeColor="text2" w:themeTint="BF"/>
+        </w:rPr>
+        <w:t>Keine Transitivität</w:t>
+      </w:r>
+    </w:p>
+    <w:p>
+      <w:pPr>
+        <w:pStyle w:val="Listenabsatz"/>
+        <w:numPr>
+          <w:ilvl w:val="2"/>
+          <w:numId w:val="8"/>
+        </w:numPr>
+        <w:rPr>
+          <w:rFonts w:ascii="Chalkboard" w:eastAsiaTheme="minorEastAsia" w:hAnsi="Chalkboard"/>
+          <w:color w:val="215E99" w:themeColor="text2" w:themeTint="BF"/>
+        </w:rPr>
+      </w:pPr>
+      <w:r>
+        <w:rPr>
+          <w:rFonts w:ascii="Chalkboard" w:eastAsiaTheme="minorEastAsia" w:hAnsi="Chalkboard"/>
+          <w:color w:val="215E99" w:themeColor="text2" w:themeTint="BF"/>
+        </w:rPr>
+        <w:t xml:space="preserve">R1B: Regeln </w:t>
+      </w:r>
+      <w:r>
+        <w:rPr>
+          <w:rFonts w:ascii="Chalkboard" w:hAnsi="Chalkboard"/>
+          <w:color w:val="215E99" w:themeColor="text2" w:themeTint="BF"/>
+        </w:rPr>
+        <w:t>B</w:t>
+      </w:r>
+      <w:r>
+        <w:rPr>
+          <w:rFonts w:ascii="Chalkboard" w:hAnsi="Chalkboard"/>
+          <w:color w:val="215E99" w:themeColor="text2" w:themeTint="BF"/>
+        </w:rPr>
+        <w:t xml:space="preserve"> </w:t>
+      </w:r>
+      <m:oMath>
+        <m:r>
+          <m:rPr>
+            <m:sty m:val="p"/>
+          </m:rPr>
+          <w:rPr>
+            <w:rFonts w:ascii="Cambria Math" w:hAnsi="Cambria Math"/>
+            <w:color w:val="215E99" w:themeColor="text2" w:themeTint="BF"/>
+          </w:rPr>
+          <m:t>→</m:t>
+        </m:r>
+      </m:oMath>
+      <w:r>
+        <w:rPr>
+          <w:rFonts w:ascii="Chalkboard" w:hAnsi="Chalkboard"/>
+          <w:color w:val="215E99" w:themeColor="text2" w:themeTint="BF"/>
+        </w:rPr>
+        <w:t xml:space="preserve"> </w:t>
+      </w:r>
+      <w:r>
+        <w:rPr>
+          <w:rFonts w:ascii="Chalkboard" w:hAnsi="Chalkboard"/>
+          <w:color w:val="215E99" w:themeColor="text2" w:themeTint="BF"/>
+        </w:rPr>
+        <w:t>A und B</w:t>
+      </w:r>
+      <w:r>
+        <w:rPr>
+          <w:rFonts w:ascii="Chalkboard" w:hAnsi="Chalkboard"/>
+          <w:color w:val="215E99" w:themeColor="text2" w:themeTint="BF"/>
+        </w:rPr>
+        <w:t xml:space="preserve"> </w:t>
+      </w:r>
+      <m:oMath>
+        <m:r>
+          <m:rPr>
+            <m:sty m:val="p"/>
+          </m:rPr>
+          <w:rPr>
+            <w:rFonts w:ascii="Cambria Math" w:hAnsi="Cambria Math"/>
+            <w:color w:val="215E99" w:themeColor="text2" w:themeTint="BF"/>
+          </w:rPr>
+          <m:t>→</m:t>
+        </m:r>
+      </m:oMath>
+      <w:r>
+        <w:rPr>
+          <w:rFonts w:ascii="Chalkboard" w:hAnsi="Chalkboard"/>
+          <w:color w:val="215E99" w:themeColor="text2" w:themeTint="BF"/>
+        </w:rPr>
+        <w:t xml:space="preserve"> </w:t>
+      </w:r>
+      <w:r>
+        <w:rPr>
+          <w:rFonts w:ascii="Chalkboard" w:hAnsi="Chalkboard"/>
+          <w:color w:val="215E99" w:themeColor="text2" w:themeTint="BF"/>
+        </w:rPr>
+        <w:t>C. B ist der Schlüssel.</w:t>
+      </w:r>
+    </w:p>
+    <w:p>
+      <w:pPr>
+        <w:pStyle w:val="Listenabsatz"/>
+        <w:numPr>
+          <w:ilvl w:val="3"/>
+          <w:numId w:val="8"/>
+        </w:numPr>
+        <w:rPr>
+          <w:rFonts w:ascii="Chalkboard" w:eastAsiaTheme="minorEastAsia" w:hAnsi="Chalkboard"/>
+          <w:color w:val="215E99" w:themeColor="text2" w:themeTint="BF"/>
+        </w:rPr>
+      </w:pPr>
+      <w:r>
+        <w:rPr>
+          <w:rFonts w:ascii="Chalkboard" w:hAnsi="Chalkboard"/>
+          <w:color w:val="215E99" w:themeColor="text2" w:themeTint="BF"/>
+        </w:rPr>
+        <w:t>Hier gibt es keine Transitivität mehr.</w:t>
+      </w:r>
+    </w:p>
+    <w:p>
+      <w:pPr>
+        <w:pStyle w:val="Listenabsatz"/>
+        <w:numPr>
+          <w:ilvl w:val="1"/>
+          <w:numId w:val="8"/>
+        </w:numPr>
+        <w:rPr>
+          <w:rFonts w:ascii="Chalkboard" w:eastAsiaTheme="minorEastAsia" w:hAnsi="Chalkboard"/>
+          <w:color w:val="215E99" w:themeColor="text2" w:themeTint="BF"/>
+        </w:rPr>
+      </w:pPr>
+      <w:r>
+        <w:rPr>
+          <w:rFonts w:ascii="Chalkboard" w:hAnsi="Chalkboard"/>
+          <w:color w:val="215E99" w:themeColor="text2" w:themeTint="BF"/>
+        </w:rPr>
+        <w:t>Verlustlos?</w:t>
+      </w:r>
+    </w:p>
+    <w:p>
+      <w:pPr>
+        <w:pStyle w:val="Listenabsatz"/>
+        <w:numPr>
+          <w:ilvl w:val="2"/>
+          <w:numId w:val="8"/>
+        </w:numPr>
+        <w:rPr>
+          <w:rFonts w:ascii="Chalkboard" w:hAnsi="Chalkboard"/>
+          <w:color w:val="215E99" w:themeColor="text2" w:themeTint="BF"/>
+        </w:rPr>
+      </w:pPr>
+      <w:r>
+        <w:rPr>
+          <w:rFonts w:ascii="Chalkboard" w:hAnsi="Chalkboard"/>
+          <w:color w:val="215E99" w:themeColor="text2" w:themeTint="BF"/>
+        </w:rPr>
+        <w:t>Durchschnitt: R1</w:t>
+      </w:r>
+      <w:r>
+        <w:rPr>
+          <w:rFonts w:ascii="Chalkboard" w:hAnsi="Chalkboard"/>
+          <w:color w:val="215E99" w:themeColor="text2" w:themeTint="BF"/>
+        </w:rPr>
+        <w:t>A</w:t>
+      </w:r>
+      <w:r>
+        <w:rPr>
+          <w:rFonts w:ascii="Chalkboard" w:hAnsi="Chalkboard"/>
+          <w:color w:val="215E99" w:themeColor="text2" w:themeTint="BF"/>
+        </w:rPr>
+        <w:t xml:space="preserve"> </w:t>
+      </w:r>
+      <m:oMath>
+        <m:r>
+          <m:rPr>
+            <m:sty m:val="p"/>
+          </m:rPr>
+          <w:rPr>
+            <w:rFonts w:ascii="Cambria Math" w:hAnsi="Cambria Math"/>
+            <w:color w:val="215E99" w:themeColor="text2" w:themeTint="BF"/>
+          </w:rPr>
+          <m:t xml:space="preserve">∩ </m:t>
+        </m:r>
+      </m:oMath>
+      <w:r>
+        <w:rPr>
+          <w:rFonts w:ascii="Chalkboard" w:hAnsi="Chalkboard"/>
+          <w:color w:val="215E99" w:themeColor="text2" w:themeTint="BF"/>
+        </w:rPr>
+        <w:t>R</w:t>
+      </w:r>
+      <w:r>
+        <w:rPr>
+          <w:rFonts w:ascii="Chalkboard" w:hAnsi="Chalkboard"/>
+          <w:color w:val="215E99" w:themeColor="text2" w:themeTint="BF"/>
+        </w:rPr>
+        <w:t>1B</w:t>
+      </w:r>
+      <w:r>
+        <w:rPr>
+          <w:rFonts w:ascii="Chalkboard" w:hAnsi="Chalkboard"/>
+          <w:color w:val="215E99" w:themeColor="text2" w:themeTint="BF"/>
+        </w:rPr>
+        <w:t xml:space="preserve"> = {</w:t>
+      </w:r>
+      <w:r>
+        <w:rPr>
+          <w:rFonts w:ascii="Chalkboard" w:hAnsi="Chalkboard"/>
+          <w:color w:val="215E99" w:themeColor="text2" w:themeTint="BF"/>
+        </w:rPr>
+        <w:t>A</w:t>
+      </w:r>
+      <w:r>
+        <w:rPr>
+          <w:rFonts w:ascii="Chalkboard" w:hAnsi="Chalkboard"/>
+          <w:color w:val="215E99" w:themeColor="text2" w:themeTint="BF"/>
+        </w:rPr>
+        <w:t>}</w:t>
+      </w:r>
+    </w:p>
+    <w:p>
+      <w:pPr>
+        <w:pStyle w:val="Listenabsatz"/>
+        <w:numPr>
+          <w:ilvl w:val="2"/>
+          <w:numId w:val="8"/>
+        </w:numPr>
+        <w:rPr>
+          <w:rFonts w:ascii="Chalkboard" w:hAnsi="Chalkboard"/>
+          <w:color w:val="215E99" w:themeColor="text2" w:themeTint="BF"/>
+        </w:rPr>
+      </w:pPr>
+      <w:r>
+        <w:rPr>
+          <w:rFonts w:ascii="Chalkboard" w:hAnsi="Chalkboard"/>
+          <w:color w:val="215E99" w:themeColor="text2" w:themeTint="BF"/>
+        </w:rPr>
+        <w:t>A ist Schlüssel von R1A</w:t>
+      </w:r>
+    </w:p>
+    <w:p>
+      <w:pPr>
+        <w:pStyle w:val="Listenabsatz"/>
+        <w:numPr>
+          <w:ilvl w:val="3"/>
+          <w:numId w:val="8"/>
+        </w:numPr>
+        <w:rPr>
+          <w:rFonts w:ascii="Chalkboard" w:hAnsi="Chalkboard"/>
+          <w:color w:val="215E99" w:themeColor="text2" w:themeTint="BF"/>
+        </w:rPr>
+      </w:pPr>
+      <w:r>
+        <w:rPr>
+          <w:rFonts w:ascii="Chalkboard" w:hAnsi="Chalkboard"/>
+          <w:color w:val="215E99" w:themeColor="text2" w:themeTint="BF"/>
+        </w:rPr>
+        <w:t>Nach dem statischen Kriterium ist die Zerlegung verlustlos.</w:t>
+      </w:r>
+    </w:p>
+    <w:p>
+      <w:pPr>
+        <w:pStyle w:val="Listenabsatz"/>
+        <w:numPr>
+          <w:ilvl w:val="1"/>
+          <w:numId w:val="8"/>
+        </w:numPr>
+        <w:rPr>
+          <w:rFonts w:ascii="Chalkboard" w:eastAsiaTheme="minorEastAsia" w:hAnsi="Chalkboard"/>
+          <w:color w:val="215E99" w:themeColor="text2" w:themeTint="BF"/>
+        </w:rPr>
+      </w:pPr>
+      <w:r>
+        <w:rPr>
+          <w:rFonts w:ascii="Chalkboard" w:eastAsiaTheme="minorEastAsia" w:hAnsi="Chalkboard"/>
+          <w:color w:val="215E99" w:themeColor="text2" w:themeTint="BF"/>
+        </w:rPr>
+        <w:t>Abhängigkeitsbewahrend?</w:t>
+      </w:r>
+    </w:p>
+    <w:p>
+      <w:pPr>
+        <w:pStyle w:val="Listenabsatz"/>
+        <w:numPr>
+          <w:ilvl w:val="2"/>
+          <w:numId w:val="8"/>
+        </w:numPr>
+        <w:rPr>
+          <w:rFonts w:ascii="Chalkboard" w:eastAsiaTheme="minorEastAsia" w:hAnsi="Chalkboard"/>
+          <w:color w:val="215E99" w:themeColor="text2" w:themeTint="BF"/>
+        </w:rPr>
+      </w:pPr>
+      <w:r>
+        <w:rPr>
+          <w:rFonts w:ascii="Chalkboard" w:eastAsiaTheme="minorEastAsia" w:hAnsi="Chalkboard"/>
+          <w:color w:val="215E99" w:themeColor="text2" w:themeTint="BF"/>
+        </w:rPr>
+        <w:t xml:space="preserve">Abhängigkeitsregel </w:t>
+      </w:r>
+      <w:r>
+        <w:rPr>
+          <w:rFonts w:ascii="Chalkboard" w:hAnsi="Chalkboard"/>
+          <w:color w:val="215E99" w:themeColor="text2" w:themeTint="BF"/>
+        </w:rPr>
+        <w:t>A</w:t>
+      </w:r>
+      <w:r>
+        <w:rPr>
+          <w:rFonts w:ascii="Chalkboard" w:hAnsi="Chalkboard"/>
+          <w:color w:val="215E99" w:themeColor="text2" w:themeTint="BF"/>
+        </w:rPr>
+        <w:t xml:space="preserve"> </w:t>
+      </w:r>
+      <m:oMath>
+        <m:r>
+          <m:rPr>
+            <m:sty m:val="p"/>
+          </m:rPr>
+          <w:rPr>
+            <w:rFonts w:ascii="Cambria Math" w:hAnsi="Cambria Math"/>
+            <w:color w:val="215E99" w:themeColor="text2" w:themeTint="BF"/>
+          </w:rPr>
+          <m:t>→</m:t>
+        </m:r>
+      </m:oMath>
+      <w:r>
+        <w:rPr>
+          <w:rFonts w:ascii="Chalkboard" w:eastAsiaTheme="minorEastAsia" w:hAnsi="Chalkboard"/>
+          <w:color w:val="215E99" w:themeColor="text2" w:themeTint="BF"/>
+        </w:rPr>
+        <w:t xml:space="preserve"> </w:t>
+      </w:r>
+      <w:r>
+        <w:rPr>
+          <w:rFonts w:ascii="Chalkboard" w:eastAsiaTheme="minorEastAsia" w:hAnsi="Chalkboard"/>
+          <w:color w:val="215E99" w:themeColor="text2" w:themeTint="BF"/>
+        </w:rPr>
+        <w:t>E</w:t>
+      </w:r>
+      <w:r>
+        <w:rPr>
+          <w:rFonts w:ascii="Chalkboard" w:eastAsiaTheme="minorEastAsia" w:hAnsi="Chalkboard"/>
+          <w:color w:val="215E99" w:themeColor="text2" w:themeTint="BF"/>
+        </w:rPr>
+        <w:t xml:space="preserve"> ist in R1A enthalten.</w:t>
+      </w:r>
+    </w:p>
+    <w:p>
+      <w:pPr>
+        <w:pStyle w:val="Listenabsatz"/>
+        <w:numPr>
+          <w:ilvl w:val="2"/>
+          <w:numId w:val="8"/>
+        </w:numPr>
+        <w:rPr>
+          <w:rFonts w:ascii="Chalkboard" w:eastAsiaTheme="minorEastAsia" w:hAnsi="Chalkboard"/>
+          <w:color w:val="215E99" w:themeColor="text2" w:themeTint="BF"/>
+        </w:rPr>
+      </w:pPr>
+      <w:r>
+        <w:rPr>
+          <w:rFonts w:ascii="Chalkboard" w:eastAsiaTheme="minorEastAsia" w:hAnsi="Chalkboard"/>
+          <w:color w:val="215E99" w:themeColor="text2" w:themeTint="BF"/>
+        </w:rPr>
+        <w:t xml:space="preserve">Abhängigkeitsregel </w:t>
+      </w:r>
+      <w:r>
+        <w:rPr>
+          <w:rFonts w:ascii="Chalkboard" w:hAnsi="Chalkboard"/>
+          <w:color w:val="215E99" w:themeColor="text2" w:themeTint="BF"/>
+        </w:rPr>
+        <w:t>B</w:t>
+      </w:r>
+      <w:r>
+        <w:rPr>
+          <w:rFonts w:ascii="Chalkboard" w:hAnsi="Chalkboard"/>
+          <w:color w:val="215E99" w:themeColor="text2" w:themeTint="BF"/>
+        </w:rPr>
+        <w:t xml:space="preserve"> </w:t>
+      </w:r>
+      <m:oMath>
+        <m:r>
+          <m:rPr>
+            <m:sty m:val="p"/>
+          </m:rPr>
+          <w:rPr>
+            <w:rFonts w:ascii="Cambria Math" w:hAnsi="Cambria Math"/>
+            <w:color w:val="215E99" w:themeColor="text2" w:themeTint="BF"/>
+          </w:rPr>
+          <m:t>→</m:t>
+        </m:r>
+      </m:oMath>
+      <w:r>
+        <w:rPr>
+          <w:rFonts w:ascii="Chalkboard" w:eastAsiaTheme="minorEastAsia" w:hAnsi="Chalkboard"/>
+          <w:color w:val="215E99" w:themeColor="text2" w:themeTint="BF"/>
+        </w:rPr>
+        <w:t xml:space="preserve"> </w:t>
+      </w:r>
+      <w:r>
+        <w:rPr>
+          <w:rFonts w:ascii="Chalkboard" w:eastAsiaTheme="minorEastAsia" w:hAnsi="Chalkboard"/>
+          <w:color w:val="215E99" w:themeColor="text2" w:themeTint="BF"/>
+        </w:rPr>
+        <w:t xml:space="preserve">A und </w:t>
+      </w:r>
+      <w:r>
+        <w:rPr>
+          <w:rFonts w:ascii="Chalkboard" w:hAnsi="Chalkboard"/>
+          <w:color w:val="215E99" w:themeColor="text2" w:themeTint="BF"/>
+        </w:rPr>
+        <w:t>B</w:t>
+      </w:r>
+      <w:r>
+        <w:rPr>
+          <w:rFonts w:ascii="Chalkboard" w:hAnsi="Chalkboard"/>
+          <w:color w:val="215E99" w:themeColor="text2" w:themeTint="BF"/>
+        </w:rPr>
+        <w:t xml:space="preserve"> </w:t>
+      </w:r>
+      <m:oMath>
+        <m:r>
+          <m:rPr>
+            <m:sty m:val="p"/>
+          </m:rPr>
+          <w:rPr>
+            <w:rFonts w:ascii="Cambria Math" w:hAnsi="Cambria Math"/>
+            <w:color w:val="215E99" w:themeColor="text2" w:themeTint="BF"/>
+          </w:rPr>
+          <m:t>→</m:t>
+        </m:r>
+      </m:oMath>
+      <w:r>
+        <w:rPr>
+          <w:rFonts w:ascii="Chalkboard" w:eastAsiaTheme="minorEastAsia" w:hAnsi="Chalkboard"/>
+          <w:color w:val="215E99" w:themeColor="text2" w:themeTint="BF"/>
+        </w:rPr>
+        <w:t xml:space="preserve"> </w:t>
+      </w:r>
+      <w:r>
+        <w:rPr>
+          <w:rFonts w:ascii="Chalkboard" w:eastAsiaTheme="minorEastAsia" w:hAnsi="Chalkboard"/>
+          <w:color w:val="215E99" w:themeColor="text2" w:themeTint="BF"/>
+        </w:rPr>
+        <w:t xml:space="preserve">C sind in </w:t>
+      </w:r>
+      <w:r>
+        <w:rPr>
+          <w:rFonts w:ascii="Chalkboard" w:eastAsiaTheme="minorEastAsia" w:hAnsi="Chalkboard"/>
+          <w:color w:val="215E99" w:themeColor="text2" w:themeTint="BF"/>
+        </w:rPr>
+        <w:t>R1</w:t>
+      </w:r>
+      <w:r>
+        <w:rPr>
+          <w:rFonts w:ascii="Chalkboard" w:eastAsiaTheme="minorEastAsia" w:hAnsi="Chalkboard"/>
+          <w:color w:val="215E99" w:themeColor="text2" w:themeTint="BF"/>
+        </w:rPr>
+        <w:t>B enthalten.</w:t>
+      </w:r>
+    </w:p>
+    <w:p>
+      <w:pPr>
+        <w:pStyle w:val="Listenabsatz"/>
+        <w:numPr>
+          <w:ilvl w:val="3"/>
+          <w:numId w:val="8"/>
+        </w:numPr>
+        <w:rPr>
+          <w:rFonts w:ascii="Chalkboard" w:eastAsiaTheme="minorEastAsia" w:hAnsi="Chalkboard"/>
+          <w:color w:val="215E99" w:themeColor="text2" w:themeTint="BF"/>
+        </w:rPr>
+      </w:pPr>
+      <w:r>
+        <w:rPr>
+          <w:rFonts w:ascii="Chalkboard" w:eastAsiaTheme="minorEastAsia" w:hAnsi="Chalkboard"/>
+          <w:color w:val="215E99" w:themeColor="text2" w:themeTint="BF"/>
+        </w:rPr>
+        <w:lastRenderedPageBreak/>
+        <w:t>Alle FDs aus R1 sind damit erhalten. Damit ist die Zerlegung auch abhängigkeitsbewahrend.</w:t>
+      </w:r>
     </w:p>
     <w:sectPr>
       <w:pgSz w:w="11906" w:h="16838"/>
@@ -3886,11 +6013,11 @@
 </file>
 
 <file path=word/numbering.xml><?xml version="1.0" encoding="utf-8"?>
-<w:numbering xmlns:wpc="http://schemas.microsoft.com/office/word/2010/wordprocessingCanvas" xmlns:cx="http://schemas.microsoft.com/office/drawing/2014/chartex" xmlns:cx1="http://schemas.microsoft.com/office/drawing/2015/9/8/chartex" xmlns:cx2="http://schemas.microsoft.com/office/drawing/2015/10/21/chartex" xmlns:cx3="http://schemas.microsoft.com/office/drawing/2016/5/9/chartex" xmlns:cx4="http://schemas.microsoft.com/office/drawing/2016/5/10/chartex" xmlns:cx5="http://schemas.microsoft.com/office/drawing/2016/5/11/chartex" xmlns:cx6="http://schemas.microsoft.com/office/drawing/2016/5/12/chartex" xmlns:cx7="http://schemas.microsoft.com/office/drawing/2016/5/13/chartex" xmlns:cx8="http://schemas.microsoft.com/office/drawing/2016/5/14/chartex" xmlns:mc="http://schemas.openxmlformats.org/markup-compatibility/2006" xmlns:aink="http://schemas.microsoft.com/office/drawing/2016/ink" xmlns:am3d="http://schemas.microsoft.com/office/drawing/2017/model3d" xmlns:o="urn:schemas-microsoft-com:office:office" xmlns:oel="http://schemas.microsoft.com/office/2019/extlst" xmlns:r="http://schemas.openxmlformats.org/officeDocument/2006/relationships" xmlns:m="http://schemas.openxmlformats.org/officeDocument/2006/math" xmlns:v="urn:schemas-microsoft-com:vml" xmlns:wp14="http://schemas.microsoft.com/office/word/2010/wordprocessingDrawing" xmlns:wp="http://schemas.openxmlformats.org/drawingml/2006/wordprocessingDrawing" xmlns:w10="urn:schemas-microsoft-com:office:word" xmlns:w="http://schemas.openxmlformats.org/wordprocessingml/2006/main" xmlns:w14="http://schemas.microsoft.com/office/word/2010/wordml" xmlns:w15="http://schemas.microsoft.com/office/word/2012/wordml" xmlns:w16cex="http://schemas.microsoft.com/office/word/2018/wordml/cex" xmlns:w16cid="http://schemas.microsoft.com/office/word/2016/wordml/cid" xmlns:w16="http://schemas.microsoft.com/office/word/2018/wordml" xmlns:w16du="http://schemas.microsoft.com/office/word/2023/wordml/word16du" xmlns:w16sdtdh="http://schemas.microsoft.com/office/word/2020/wordml/sdtdatahash" xmlns:w16sdtfl="http://schemas.microsoft.com/office/word/2024/wordml/sdtformatlock" xmlns:w16se="http://schemas.microsoft.com/office/word/2015/wordml/symex" xmlns:wpg="http://schemas.microsoft.com/office/word/2010/wordprocessingGroup" xmlns:wpi="http://schemas.microsoft.com/office/word/2010/wordprocessingInk" xmlns:wne="http://schemas.microsoft.com/office/word/2006/wordml" xmlns:wps="http://schemas.microsoft.com/office/word/2010/wordprocessingShape" mc:Ignorable="w14 w15 w16se w16cid w16 w16cex w16sdtdh w16sdtfl w16du wp14">
+<w:numbering xmlns:wpc="http://schemas.microsoft.com/office/word/2010/wordprocessingCanvas" xmlns:cx="http://schemas.microsoft.com/office/drawing/2014/chartex" xmlns:cx1="http://schemas.microsoft.com/office/drawing/2015/9/8/chartex" xmlns:cx2="http://schemas.microsoft.com/office/drawing/2015/10/21/chartex" xmlns:cx3="http://schemas.microsoft.com/office/drawing/2016/5/9/chartex" xmlns:cx4="http://schemas.microsoft.com/office/drawing/2016/5/10/chartex" xmlns:cx5="http://schemas.microsoft.com/office/drawing/2016/5/11/chartex" xmlns:cx6="http://schemas.microsoft.com/office/drawing/2016/5/12/chartex" xmlns:cx7="http://schemas.microsoft.com/office/drawing/2016/5/13/chartex" xmlns:cx8="http://schemas.microsoft.com/office/drawing/2016/5/14/chartex" xmlns:mc="http://schemas.openxmlformats.org/markup-compatibility/2006" xmlns:aink="http://schemas.microsoft.com/office/drawing/2016/ink" xmlns:am3d="http://schemas.microsoft.com/office/drawing/2017/model3d" xmlns:o="urn:schemas-microsoft-com:office:office" xmlns:r="http://schemas.openxmlformats.org/officeDocument/2006/relationships" xmlns:m="http://schemas.openxmlformats.org/officeDocument/2006/math" xmlns:v="urn:schemas-microsoft-com:vml" xmlns:wp14="http://schemas.microsoft.com/office/word/2010/wordprocessingDrawing" xmlns:wp="http://schemas.openxmlformats.org/drawingml/2006/wordprocessingDrawing" xmlns:w10="urn:schemas-microsoft-com:office:word" xmlns:w="http://schemas.openxmlformats.org/wordprocessingml/2006/main" xmlns:w14="http://schemas.microsoft.com/office/word/2010/wordml" xmlns:w15="http://schemas.microsoft.com/office/word/2012/wordml" xmlns:w16cex="http://schemas.microsoft.com/office/word/2018/wordml/cex" xmlns:w16cid="http://schemas.microsoft.com/office/word/2016/wordml/cid" xmlns:w16="http://schemas.microsoft.com/office/word/2018/wordml" xmlns:w16sdtdh="http://schemas.microsoft.com/office/word/2020/wordml/sdtdatahash" xmlns:w16se="http://schemas.microsoft.com/office/word/2015/wordml/symex" xmlns:wpg="http://schemas.microsoft.com/office/word/2010/wordprocessingGroup" xmlns:wpi="http://schemas.microsoft.com/office/word/2010/wordprocessingInk" xmlns:wne="http://schemas.microsoft.com/office/word/2006/wordml" xmlns:wps="http://schemas.microsoft.com/office/word/2010/wordprocessingShape" mc:Ignorable="w14 w15 w16se w16cid w16 w16cex w16sdtdh wp14">
   <w:abstractNum w:abstractNumId="0" w15:restartNumberingAfterBreak="0">
     <w:nsid w:val="00672C4C"/>
     <w:multiLevelType w:val="multilevel"/>
-    <w:tmpl w:val="A9B29FC8"/>
+    <w:tmpl w:val="2A4CEB9E"/>
     <w:lvl w:ilvl="0">
       <w:start w:val="1"/>
       <w:numFmt w:val="lowerLetter"/>
@@ -3917,20 +6044,20 @@
     </w:lvl>
     <w:lvl w:ilvl="2">
       <w:start w:val="1"/>
-      <w:numFmt w:val="lowerRoman"/>
-      <w:lvlText w:val="%3."/>
-      <w:lvlJc w:val="right"/>
+      <w:numFmt w:val="bullet"/>
+      <w:lvlText w:val=""/>
+      <w:lvlJc w:val="left"/>
       <w:pPr>
         <w:ind w:left="2160" w:hanging="180"/>
       </w:pPr>
       <w:rPr>
-        <w:rFonts w:hint="default"/>
+        <w:rFonts w:ascii="Symbol" w:hAnsi="Symbol" w:hint="default"/>
       </w:rPr>
     </w:lvl>
     <w:lvl w:ilvl="3">
       <w:start w:val="1"/>
-      <w:numFmt w:val="decimal"/>
-      <w:lvlText w:val="%4."/>
+      <w:numFmt w:val="none"/>
+      <w:lvlText w:val="%4-&gt;"/>
       <w:lvlJc w:val="left"/>
       <w:pPr>
         <w:ind w:left="2880" w:hanging="360"/>
@@ -4203,9 +6330,9 @@
     </w:lvl>
   </w:abstractNum>
   <w:abstractNum w:abstractNumId="3" w15:restartNumberingAfterBreak="0">
-    <w:nsid w:val="4C6515CD"/>
+    <w:nsid w:val="2F470351"/>
     <w:multiLevelType w:val="hybridMultilevel"/>
-    <w:tmpl w:val="3E18866E"/>
+    <w:tmpl w:val="E6420BA8"/>
     <w:lvl w:ilvl="0" w:tplc="04070001">
       <w:start w:val="1"/>
       <w:numFmt w:val="bullet"/>
@@ -4316,6 +6443,345 @@
     </w:lvl>
   </w:abstractNum>
   <w:abstractNum w:abstractNumId="4" w15:restartNumberingAfterBreak="0">
+    <w:nsid w:val="32BF7C15"/>
+    <w:multiLevelType w:val="multilevel"/>
+    <w:tmpl w:val="300EFB6A"/>
+    <w:lvl w:ilvl="0">
+      <w:start w:val="1"/>
+      <w:numFmt w:val="decimal"/>
+      <w:lvlText w:val="%1."/>
+      <w:lvlJc w:val="left"/>
+      <w:pPr>
+        <w:ind w:left="2160" w:hanging="360"/>
+      </w:pPr>
+      <w:rPr>
+        <w:rFonts w:hint="default"/>
+      </w:rPr>
+    </w:lvl>
+    <w:lvl w:ilvl="1">
+      <w:start w:val="1"/>
+      <w:numFmt w:val="none"/>
+      <w:lvlText w:val="-&gt;"/>
+      <w:lvlJc w:val="left"/>
+      <w:pPr>
+        <w:ind w:left="2880" w:hanging="360"/>
+      </w:pPr>
+      <w:rPr>
+        <w:rFonts w:hint="default"/>
+      </w:rPr>
+    </w:lvl>
+    <w:lvl w:ilvl="2">
+      <w:start w:val="1"/>
+      <w:numFmt w:val="lowerRoman"/>
+      <w:lvlText w:val="%3."/>
+      <w:lvlJc w:val="right"/>
+      <w:pPr>
+        <w:ind w:left="3600" w:hanging="180"/>
+      </w:pPr>
+      <w:rPr>
+        <w:rFonts w:hint="default"/>
+      </w:rPr>
+    </w:lvl>
+    <w:lvl w:ilvl="3">
+      <w:start w:val="1"/>
+      <w:numFmt w:val="none"/>
+      <w:lvlText w:val="-&gt;"/>
+      <w:lvlJc w:val="left"/>
+      <w:pPr>
+        <w:ind w:left="4320" w:hanging="360"/>
+      </w:pPr>
+      <w:rPr>
+        <w:rFonts w:hint="default"/>
+      </w:rPr>
+    </w:lvl>
+    <w:lvl w:ilvl="4">
+      <w:start w:val="1"/>
+      <w:numFmt w:val="lowerLetter"/>
+      <w:lvlText w:val="%5."/>
+      <w:lvlJc w:val="left"/>
+      <w:pPr>
+        <w:ind w:left="5040" w:hanging="360"/>
+      </w:pPr>
+      <w:rPr>
+        <w:rFonts w:hint="default"/>
+      </w:rPr>
+    </w:lvl>
+    <w:lvl w:ilvl="5">
+      <w:start w:val="1"/>
+      <w:numFmt w:val="lowerRoman"/>
+      <w:lvlText w:val="%6."/>
+      <w:lvlJc w:val="right"/>
+      <w:pPr>
+        <w:ind w:left="5760" w:hanging="180"/>
+      </w:pPr>
+      <w:rPr>
+        <w:rFonts w:hint="default"/>
+      </w:rPr>
+    </w:lvl>
+    <w:lvl w:ilvl="6">
+      <w:start w:val="1"/>
+      <w:numFmt w:val="decimal"/>
+      <w:lvlText w:val="%7."/>
+      <w:lvlJc w:val="left"/>
+      <w:pPr>
+        <w:ind w:left="6480" w:hanging="360"/>
+      </w:pPr>
+      <w:rPr>
+        <w:rFonts w:hint="default"/>
+      </w:rPr>
+    </w:lvl>
+    <w:lvl w:ilvl="7">
+      <w:start w:val="1"/>
+      <w:numFmt w:val="lowerLetter"/>
+      <w:lvlText w:val="%8."/>
+      <w:lvlJc w:val="left"/>
+      <w:pPr>
+        <w:ind w:left="7200" w:hanging="360"/>
+      </w:pPr>
+      <w:rPr>
+        <w:rFonts w:hint="default"/>
+      </w:rPr>
+    </w:lvl>
+    <w:lvl w:ilvl="8">
+      <w:start w:val="1"/>
+      <w:numFmt w:val="lowerRoman"/>
+      <w:lvlText w:val="%9."/>
+      <w:lvlJc w:val="right"/>
+      <w:pPr>
+        <w:ind w:left="7920" w:hanging="180"/>
+      </w:pPr>
+      <w:rPr>
+        <w:rFonts w:hint="default"/>
+      </w:rPr>
+    </w:lvl>
+  </w:abstractNum>
+  <w:abstractNum w:abstractNumId="5" w15:restartNumberingAfterBreak="0">
+    <w:nsid w:val="460730C6"/>
+    <w:multiLevelType w:val="hybridMultilevel"/>
+    <w:tmpl w:val="926E2AB0"/>
+    <w:lvl w:ilvl="0" w:tplc="04070001">
+      <w:start w:val="1"/>
+      <w:numFmt w:val="bullet"/>
+      <w:lvlText w:val=""/>
+      <w:lvlJc w:val="left"/>
+      <w:pPr>
+        <w:ind w:left="1440" w:hanging="360"/>
+      </w:pPr>
+      <w:rPr>
+        <w:rFonts w:ascii="Symbol" w:hAnsi="Symbol" w:hint="default"/>
+      </w:rPr>
+    </w:lvl>
+    <w:lvl w:ilvl="1" w:tplc="04070003" w:tentative="1">
+      <w:start w:val="1"/>
+      <w:numFmt w:val="bullet"/>
+      <w:lvlText w:val="o"/>
+      <w:lvlJc w:val="left"/>
+      <w:pPr>
+        <w:ind w:left="2160" w:hanging="360"/>
+      </w:pPr>
+      <w:rPr>
+        <w:rFonts w:ascii="Courier New" w:hAnsi="Courier New" w:cs="Courier New" w:hint="default"/>
+      </w:rPr>
+    </w:lvl>
+    <w:lvl w:ilvl="2" w:tplc="04070005" w:tentative="1">
+      <w:start w:val="1"/>
+      <w:numFmt w:val="bullet"/>
+      <w:lvlText w:val=""/>
+      <w:lvlJc w:val="left"/>
+      <w:pPr>
+        <w:ind w:left="2880" w:hanging="360"/>
+      </w:pPr>
+      <w:rPr>
+        <w:rFonts w:ascii="Wingdings" w:hAnsi="Wingdings" w:hint="default"/>
+      </w:rPr>
+    </w:lvl>
+    <w:lvl w:ilvl="3" w:tplc="04070001" w:tentative="1">
+      <w:start w:val="1"/>
+      <w:numFmt w:val="bullet"/>
+      <w:lvlText w:val=""/>
+      <w:lvlJc w:val="left"/>
+      <w:pPr>
+        <w:ind w:left="3600" w:hanging="360"/>
+      </w:pPr>
+      <w:rPr>
+        <w:rFonts w:ascii="Symbol" w:hAnsi="Symbol" w:hint="default"/>
+      </w:rPr>
+    </w:lvl>
+    <w:lvl w:ilvl="4" w:tplc="04070003" w:tentative="1">
+      <w:start w:val="1"/>
+      <w:numFmt w:val="bullet"/>
+      <w:lvlText w:val="o"/>
+      <w:lvlJc w:val="left"/>
+      <w:pPr>
+        <w:ind w:left="4320" w:hanging="360"/>
+      </w:pPr>
+      <w:rPr>
+        <w:rFonts w:ascii="Courier New" w:hAnsi="Courier New" w:cs="Courier New" w:hint="default"/>
+      </w:rPr>
+    </w:lvl>
+    <w:lvl w:ilvl="5" w:tplc="04070005" w:tentative="1">
+      <w:start w:val="1"/>
+      <w:numFmt w:val="bullet"/>
+      <w:lvlText w:val=""/>
+      <w:lvlJc w:val="left"/>
+      <w:pPr>
+        <w:ind w:left="5040" w:hanging="360"/>
+      </w:pPr>
+      <w:rPr>
+        <w:rFonts w:ascii="Wingdings" w:hAnsi="Wingdings" w:hint="default"/>
+      </w:rPr>
+    </w:lvl>
+    <w:lvl w:ilvl="6" w:tplc="04070001" w:tentative="1">
+      <w:start w:val="1"/>
+      <w:numFmt w:val="bullet"/>
+      <w:lvlText w:val=""/>
+      <w:lvlJc w:val="left"/>
+      <w:pPr>
+        <w:ind w:left="5760" w:hanging="360"/>
+      </w:pPr>
+      <w:rPr>
+        <w:rFonts w:ascii="Symbol" w:hAnsi="Symbol" w:hint="default"/>
+      </w:rPr>
+    </w:lvl>
+    <w:lvl w:ilvl="7" w:tplc="04070003" w:tentative="1">
+      <w:start w:val="1"/>
+      <w:numFmt w:val="bullet"/>
+      <w:lvlText w:val="o"/>
+      <w:lvlJc w:val="left"/>
+      <w:pPr>
+        <w:ind w:left="6480" w:hanging="360"/>
+      </w:pPr>
+      <w:rPr>
+        <w:rFonts w:ascii="Courier New" w:hAnsi="Courier New" w:cs="Courier New" w:hint="default"/>
+      </w:rPr>
+    </w:lvl>
+    <w:lvl w:ilvl="8" w:tplc="04070005" w:tentative="1">
+      <w:start w:val="1"/>
+      <w:numFmt w:val="bullet"/>
+      <w:lvlText w:val=""/>
+      <w:lvlJc w:val="left"/>
+      <w:pPr>
+        <w:ind w:left="7200" w:hanging="360"/>
+      </w:pPr>
+      <w:rPr>
+        <w:rFonts w:ascii="Wingdings" w:hAnsi="Wingdings" w:hint="default"/>
+      </w:rPr>
+    </w:lvl>
+  </w:abstractNum>
+  <w:abstractNum w:abstractNumId="6" w15:restartNumberingAfterBreak="0">
+    <w:nsid w:val="4C6515CD"/>
+    <w:multiLevelType w:val="hybridMultilevel"/>
+    <w:tmpl w:val="3E18866E"/>
+    <w:lvl w:ilvl="0" w:tplc="04070001">
+      <w:start w:val="1"/>
+      <w:numFmt w:val="bullet"/>
+      <w:lvlText w:val=""/>
+      <w:lvlJc w:val="left"/>
+      <w:pPr>
+        <w:ind w:left="1440" w:hanging="360"/>
+      </w:pPr>
+      <w:rPr>
+        <w:rFonts w:ascii="Symbol" w:hAnsi="Symbol" w:hint="default"/>
+      </w:rPr>
+    </w:lvl>
+    <w:lvl w:ilvl="1" w:tplc="04070003" w:tentative="1">
+      <w:start w:val="1"/>
+      <w:numFmt w:val="bullet"/>
+      <w:lvlText w:val="o"/>
+      <w:lvlJc w:val="left"/>
+      <w:pPr>
+        <w:ind w:left="2160" w:hanging="360"/>
+      </w:pPr>
+      <w:rPr>
+        <w:rFonts w:ascii="Courier New" w:hAnsi="Courier New" w:cs="Courier New" w:hint="default"/>
+      </w:rPr>
+    </w:lvl>
+    <w:lvl w:ilvl="2" w:tplc="04070005" w:tentative="1">
+      <w:start w:val="1"/>
+      <w:numFmt w:val="bullet"/>
+      <w:lvlText w:val=""/>
+      <w:lvlJc w:val="left"/>
+      <w:pPr>
+        <w:ind w:left="2880" w:hanging="360"/>
+      </w:pPr>
+      <w:rPr>
+        <w:rFonts w:ascii="Wingdings" w:hAnsi="Wingdings" w:hint="default"/>
+      </w:rPr>
+    </w:lvl>
+    <w:lvl w:ilvl="3" w:tplc="04070001" w:tentative="1">
+      <w:start w:val="1"/>
+      <w:numFmt w:val="bullet"/>
+      <w:lvlText w:val=""/>
+      <w:lvlJc w:val="left"/>
+      <w:pPr>
+        <w:ind w:left="3600" w:hanging="360"/>
+      </w:pPr>
+      <w:rPr>
+        <w:rFonts w:ascii="Symbol" w:hAnsi="Symbol" w:hint="default"/>
+      </w:rPr>
+    </w:lvl>
+    <w:lvl w:ilvl="4" w:tplc="04070003" w:tentative="1">
+      <w:start w:val="1"/>
+      <w:numFmt w:val="bullet"/>
+      <w:lvlText w:val="o"/>
+      <w:lvlJc w:val="left"/>
+      <w:pPr>
+        <w:ind w:left="4320" w:hanging="360"/>
+      </w:pPr>
+      <w:rPr>
+        <w:rFonts w:ascii="Courier New" w:hAnsi="Courier New" w:cs="Courier New" w:hint="default"/>
+      </w:rPr>
+    </w:lvl>
+    <w:lvl w:ilvl="5" w:tplc="04070005" w:tentative="1">
+      <w:start w:val="1"/>
+      <w:numFmt w:val="bullet"/>
+      <w:lvlText w:val=""/>
+      <w:lvlJc w:val="left"/>
+      <w:pPr>
+        <w:ind w:left="5040" w:hanging="360"/>
+      </w:pPr>
+      <w:rPr>
+        <w:rFonts w:ascii="Wingdings" w:hAnsi="Wingdings" w:hint="default"/>
+      </w:rPr>
+    </w:lvl>
+    <w:lvl w:ilvl="6" w:tplc="04070001" w:tentative="1">
+      <w:start w:val="1"/>
+      <w:numFmt w:val="bullet"/>
+      <w:lvlText w:val=""/>
+      <w:lvlJc w:val="left"/>
+      <w:pPr>
+        <w:ind w:left="5760" w:hanging="360"/>
+      </w:pPr>
+      <w:rPr>
+        <w:rFonts w:ascii="Symbol" w:hAnsi="Symbol" w:hint="default"/>
+      </w:rPr>
+    </w:lvl>
+    <w:lvl w:ilvl="7" w:tplc="04070003" w:tentative="1">
+      <w:start w:val="1"/>
+      <w:numFmt w:val="bullet"/>
+      <w:lvlText w:val="o"/>
+      <w:lvlJc w:val="left"/>
+      <w:pPr>
+        <w:ind w:left="6480" w:hanging="360"/>
+      </w:pPr>
+      <w:rPr>
+        <w:rFonts w:ascii="Courier New" w:hAnsi="Courier New" w:cs="Courier New" w:hint="default"/>
+      </w:rPr>
+    </w:lvl>
+    <w:lvl w:ilvl="8" w:tplc="04070005" w:tentative="1">
+      <w:start w:val="1"/>
+      <w:numFmt w:val="bullet"/>
+      <w:lvlText w:val=""/>
+      <w:lvlJc w:val="left"/>
+      <w:pPr>
+        <w:ind w:left="7200" w:hanging="360"/>
+      </w:pPr>
+      <w:rPr>
+        <w:rFonts w:ascii="Wingdings" w:hAnsi="Wingdings" w:hint="default"/>
+      </w:rPr>
+    </w:lvl>
+  </w:abstractNum>
+  <w:abstractNum w:abstractNumId="7" w15:restartNumberingAfterBreak="0">
     <w:nsid w:val="685A09F8"/>
     <w:multiLevelType w:val="hybridMultilevel"/>
     <w:tmpl w:val="4CCC989A"/>
@@ -4404,26 +6870,35 @@
       </w:pPr>
     </w:lvl>
   </w:abstractNum>
-  <w:num w:numId="1" w16cid:durableId="1987540893">
-    <w:abstractNumId w:val="4"/>
+  <w:num w:numId="1">
+    <w:abstractNumId w:val="7"/>
   </w:num>
-  <w:num w:numId="2" w16cid:durableId="1504931201">
+  <w:num w:numId="2">
     <w:abstractNumId w:val="0"/>
   </w:num>
-  <w:num w:numId="3" w16cid:durableId="1804885191">
+  <w:num w:numId="3">
     <w:abstractNumId w:val="2"/>
   </w:num>
-  <w:num w:numId="4" w16cid:durableId="507449736">
+  <w:num w:numId="4">
+    <w:abstractNumId w:val="6"/>
+  </w:num>
+  <w:num w:numId="5">
+    <w:abstractNumId w:val="1"/>
+  </w:num>
+  <w:num w:numId="6">
     <w:abstractNumId w:val="3"/>
   </w:num>
-  <w:num w:numId="5" w16cid:durableId="2128888746">
-    <w:abstractNumId w:val="1"/>
+  <w:num w:numId="7">
+    <w:abstractNumId w:val="5"/>
+  </w:num>
+  <w:num w:numId="8">
+    <w:abstractNumId w:val="4"/>
   </w:num>
 </w:numbering>
 </file>
 
 <file path=word/styles.xml><?xml version="1.0" encoding="utf-8"?>
-<w:styles xmlns:mc="http://schemas.openxmlformats.org/markup-compatibility/2006" xmlns:r="http://schemas.openxmlformats.org/officeDocument/2006/relationships" xmlns:w="http://schemas.openxmlformats.org/wordprocessingml/2006/main" xmlns:w14="http://schemas.microsoft.com/office/word/2010/wordml" xmlns:w15="http://schemas.microsoft.com/office/word/2012/wordml" xmlns:w16cex="http://schemas.microsoft.com/office/word/2018/wordml/cex" xmlns:w16cid="http://schemas.microsoft.com/office/word/2016/wordml/cid" xmlns:w16="http://schemas.microsoft.com/office/word/2018/wordml" xmlns:w16du="http://schemas.microsoft.com/office/word/2023/wordml/word16du" xmlns:w16sdtdh="http://schemas.microsoft.com/office/word/2020/wordml/sdtdatahash" xmlns:w16sdtfl="http://schemas.microsoft.com/office/word/2024/wordml/sdtformatlock" xmlns:w16se="http://schemas.microsoft.com/office/word/2015/wordml/symex" mc:Ignorable="w14 w15 w16se w16cid w16 w16cex w16sdtdh w16sdtfl w16du">
+<w:styles xmlns:mc="http://schemas.openxmlformats.org/markup-compatibility/2006" xmlns:r="http://schemas.openxmlformats.org/officeDocument/2006/relationships" xmlns:w="http://schemas.openxmlformats.org/wordprocessingml/2006/main" xmlns:w14="http://schemas.microsoft.com/office/word/2010/wordml" xmlns:w15="http://schemas.microsoft.com/office/word/2012/wordml" xmlns:w16cex="http://schemas.microsoft.com/office/word/2018/wordml/cex" xmlns:w16cid="http://schemas.microsoft.com/office/word/2016/wordml/cid" xmlns:w16="http://schemas.microsoft.com/office/word/2018/wordml" xmlns:w16sdtdh="http://schemas.microsoft.com/office/word/2020/wordml/sdtdatahash" xmlns:w16se="http://schemas.microsoft.com/office/word/2015/wordml/symex" mc:Ignorable="w14 w15 w16se w16cid w16 w16cex w16sdtdh">
   <w:docDefaults>
     <w:rPrDefault>
       <w:rPr>
@@ -5645,4 +8120,16 @@
     </a:ext>
   </a:extLst>
 </a:theme>
+</file>
+
+<file path=customXml/item1.xml><?xml version="1.0" encoding="utf-8"?>
+<b:Sources xmlns:b="http://schemas.openxmlformats.org/officeDocument/2006/bibliography" xmlns="http://schemas.openxmlformats.org/officeDocument/2006/bibliography" SelectedStyle="\APASixthEditionOfficeOnline.xsl" StyleName="APA" Version="6"/>
+</file>
+
+<file path=customXml/itemProps1.xml><?xml version="1.0" encoding="utf-8"?>
+<ds:datastoreItem xmlns:ds="http://schemas.openxmlformats.org/officeDocument/2006/customXml" ds:itemID="{9A163282-C0F9-4D2C-B8EB-FEED17B9AFD6}">
+  <ds:schemaRefs>
+    <ds:schemaRef ds:uri="http://schemas.openxmlformats.org/officeDocument/2006/bibliography"/>
+  </ds:schemaRefs>
+</ds:datastoreItem>
 </file>
</xml_diff>